<commit_message>
Separate file for supplementary tables (adjusted AND unadjusted)
</commit_message>
<xml_diff>
--- a/tables/main/IPV-Stress-Dep_main_tables.docx
+++ b/tables/main/IPV-Stress-Dep_main_tables.docx
@@ -18,21 +18,26 @@
         <w:tblLook w:firstRow="1" w:lastRow="0" w:firstColumn="0" w:lastColumn="0" w:noHBand="0" w:noVBand="1"/>
       </w:tblPr>
       <w:tblGrid>
-        <w:gridCol w:w="1485"/>
-        <w:gridCol w:w="2081"/>
-        <w:gridCol w:w="293"/>
-        <w:gridCol w:w="694"/>
-        <w:gridCol w:w="694"/>
-        <w:gridCol w:w="1703"/>
-        <w:gridCol w:w="1490"/>
-        <w:gridCol w:w="876"/>
-        <w:gridCol w:w="431"/>
-        <w:gridCol w:w="991"/>
+        <w:gridCol w:w="823"/>
+        <w:gridCol w:w="1120"/>
+        <w:gridCol w:w="227"/>
+        <w:gridCol w:w="427"/>
+        <w:gridCol w:w="427"/>
+        <w:gridCol w:w="932"/>
+        <w:gridCol w:w="825"/>
+        <w:gridCol w:w="518"/>
+        <w:gridCol w:w="296"/>
+        <w:gridCol w:w="576"/>
+        <w:gridCol w:w="825"/>
+        <w:gridCol w:w="825"/>
+        <w:gridCol w:w="518"/>
+        <w:gridCol w:w="296"/>
+        <w:gridCol w:w="576"/>
       </w:tblGrid>
       <w:tr>
         <w:trPr>
           <w:cantSplit/>
-          <w:trHeight w:val="235" w:hRule="auto"/>
+          <w:trHeight w:val="197" w:hRule="auto"/>
           <w:tblHeader/>
         </w:trPr>
         <w:tc>
@@ -59,8 +64,8 @@
             <w:r xmlns:w="http://schemas.openxmlformats.org/wordprocessingml/2006/main" xmlns:wp="http://schemas.openxmlformats.org/drawingml/2006/wordprocessingDrawing" xmlns:r="http://schemas.openxmlformats.org/officeDocument/2006/relationships" xmlns:w14="http://schemas.microsoft.com/office/word/2010/wordml">
               <w:rPr>
                 <w:rFonts w:ascii="Helvetica" w:hAnsi="Helvetica" w:eastAsia="Helvetica" w:cs="Helvetica"/>
-                <w:sz w:val="8"/>
-                <w:szCs w:val="8"/>
+                <w:sz w:val="4"/>
+                <w:szCs w:val="4"/>
                 <w:color w:val="000000"/>
               </w:rPr>
               <w:t xml:space="preserve">Urinary oxidative stress biomarker</w:t>
@@ -91,8 +96,8 @@
             <w:r xmlns:w="http://schemas.openxmlformats.org/wordprocessingml/2006/main" xmlns:wp="http://schemas.openxmlformats.org/drawingml/2006/wordprocessingDrawing" xmlns:r="http://schemas.openxmlformats.org/officeDocument/2006/relationships" xmlns:w14="http://schemas.microsoft.com/office/word/2010/wordml">
               <w:rPr>
                 <w:rFonts w:ascii="Helvetica" w:hAnsi="Helvetica" w:eastAsia="Helvetica" w:cs="Helvetica"/>
-                <w:sz w:val="8"/>
-                <w:szCs w:val="8"/>
+                <w:sz w:val="4"/>
+                <w:szCs w:val="4"/>
                 <w:color w:val="000000"/>
               </w:rPr>
               <w:t xml:space="preserve">Outcome</w:t>
@@ -123,8 +128,8 @@
             <w:r xmlns:w="http://schemas.openxmlformats.org/wordprocessingml/2006/main" xmlns:wp="http://schemas.openxmlformats.org/drawingml/2006/wordprocessingDrawing" xmlns:r="http://schemas.openxmlformats.org/officeDocument/2006/relationships" xmlns:w14="http://schemas.microsoft.com/office/word/2010/wordml">
               <w:rPr>
                 <w:rFonts w:ascii="Helvetica" w:hAnsi="Helvetica" w:eastAsia="Helvetica" w:cs="Helvetica"/>
-                <w:sz w:val="8"/>
-                <w:szCs w:val="8"/>
+                <w:sz w:val="4"/>
+                <w:szCs w:val="4"/>
                 <w:color w:val="000000"/>
               </w:rPr>
               <w:t xml:space="preserve">N</w:t>
@@ -155,8 +160,8 @@
             <w:r xmlns:w="http://schemas.openxmlformats.org/wordprocessingml/2006/main" xmlns:wp="http://schemas.openxmlformats.org/drawingml/2006/wordprocessingDrawing" xmlns:r="http://schemas.openxmlformats.org/officeDocument/2006/relationships" xmlns:w14="http://schemas.microsoft.com/office/word/2010/wordml">
               <w:rPr>
                 <w:rFonts w:ascii="Helvetica" w:hAnsi="Helvetica" w:eastAsia="Helvetica" w:cs="Helvetica"/>
-                <w:sz w:val="8"/>
-                <w:szCs w:val="8"/>
+                <w:sz w:val="4"/>
+                <w:szCs w:val="4"/>
                 <w:color w:val="000000"/>
               </w:rPr>
               <w:t xml:space="preserve">25th Percentile</w:t>
@@ -187,11 +192,211 @@
             <w:r xmlns:w="http://schemas.openxmlformats.org/wordprocessingml/2006/main" xmlns:wp="http://schemas.openxmlformats.org/drawingml/2006/wordprocessingDrawing" xmlns:r="http://schemas.openxmlformats.org/officeDocument/2006/relationships" xmlns:w14="http://schemas.microsoft.com/office/word/2010/wordml">
               <w:rPr>
                 <w:rFonts w:ascii="Helvetica" w:hAnsi="Helvetica" w:eastAsia="Helvetica" w:cs="Helvetica"/>
-                <w:sz w:val="8"/>
-                <w:szCs w:val="8"/>
+                <w:sz w:val="4"/>
+                <w:szCs w:val="4"/>
                 <w:color w:val="000000"/>
               </w:rPr>
               <w:t xml:space="preserve">75th Percentile</w:t>
+            </w:r>
+          </w:p>
+        </w:tc>
+        <w:tc>
+          <w:tcPr>
+            <w:gridSpan w:val="10"/>
+            <w:tcBorders>
+              <w:bottom w:val="single" w:sz="8" w:space="0" w:color="000000"/>
+              <w:top w:val="single" w:sz="8" w:space="0" w:color="000000"/>
+            </w:tcBorders>
+            <w:shd w:val="clear" w:color="auto" w:fill="FFFFFF"/>
+            <w:tcMar>
+              <w:top w:w="0" w:type="dxa"/>
+              <w:bottom w:w="0" w:type="dxa"/>
+              <w:left w:w="0" w:type="dxa"/>
+              <w:right w:w="0" w:type="dxa"/>
+            </w:tcMar>
+            <w:vAlign w:val="center"/>
+          </w:tcPr>
+          <w:p>
+            <w:pPr>
+              <w:jc w:val="center"/>
+              <w:spacing w:after="60" w:before="60" w:line="240"/>
+              <w:ind w:firstLine="0" w:left="60" w:right="60"/>
+            </w:pPr>
+            <w:r xmlns:w="http://schemas.openxmlformats.org/wordprocessingml/2006/main" xmlns:wp="http://schemas.openxmlformats.org/drawingml/2006/wordprocessingDrawing" xmlns:r="http://schemas.openxmlformats.org/officeDocument/2006/relationships" xmlns:w14="http://schemas.microsoft.com/office/word/2010/wordml">
+              <w:rPr>
+                <w:rFonts w:ascii="Helvetica" w:hAnsi="Helvetica" w:eastAsia="Helvetica" w:cs="Helvetica"/>
+                <w:sz w:val="4"/>
+                <w:szCs w:val="4"/>
+                <w:color w:val="000000"/>
+              </w:rPr>
+              <w:t xml:space="preserve">Outcome, 75th Percentile v. 25th Percentile</w:t>
+            </w:r>
+          </w:p>
+        </w:tc>
+      </w:tr>
+      <w:tr>
+        <w:trPr>
+          <w:cantSplit/>
+          <w:trHeight w:val="197" w:hRule="auto"/>
+          <w:tblHeader/>
+        </w:trPr>
+        <w:tc>
+          <w:tcPr>
+            <w:tcBorders>
+              <w:bottom w:val="single" w:sz="8" w:space="0" w:color="000000"/>
+              <w:top w:val="single" w:sz="8" w:space="0" w:color="000000"/>
+            </w:tcBorders>
+            <w:shd w:val="clear" w:color="auto" w:fill="FFFFFF"/>
+            <w:tcMar>
+              <w:top w:w="0" w:type="dxa"/>
+              <w:bottom w:w="0" w:type="dxa"/>
+              <w:left w:w="0" w:type="dxa"/>
+              <w:right w:w="0" w:type="dxa"/>
+            </w:tcMar>
+            <w:vAlign w:val="center"/>
+          </w:tcPr>
+          <w:p>
+            <w:pPr>
+              <w:jc w:val="left"/>
+              <w:spacing w:after="60" w:before="60" w:line="240"/>
+              <w:ind w:firstLine="0" w:left="60" w:right="60"/>
+            </w:pPr>
+            <w:r xmlns:w="http://schemas.openxmlformats.org/wordprocessingml/2006/main" xmlns:wp="http://schemas.openxmlformats.org/drawingml/2006/wordprocessingDrawing" xmlns:r="http://schemas.openxmlformats.org/officeDocument/2006/relationships" xmlns:w14="http://schemas.microsoft.com/office/word/2010/wordml">
+              <w:rPr>
+                <w:rFonts w:ascii="Helvetica" w:hAnsi="Helvetica" w:eastAsia="Helvetica" w:cs="Helvetica"/>
+                <w:sz w:val="4"/>
+                <w:szCs w:val="4"/>
+                <w:color w:val="000000"/>
+              </w:rPr>
+              <w:t xml:space="preserve"/>
+            </w:r>
+          </w:p>
+        </w:tc>
+        <w:tc>
+          <w:tcPr>
+            <w:tcBorders>
+              <w:bottom w:val="single" w:sz="8" w:space="0" w:color="000000"/>
+              <w:top w:val="single" w:sz="8" w:space="0" w:color="000000"/>
+            </w:tcBorders>
+            <w:shd w:val="clear" w:color="auto" w:fill="FFFFFF"/>
+            <w:tcMar>
+              <w:top w:w="0" w:type="dxa"/>
+              <w:bottom w:w="0" w:type="dxa"/>
+              <w:left w:w="0" w:type="dxa"/>
+              <w:right w:w="0" w:type="dxa"/>
+            </w:tcMar>
+            <w:vAlign w:val="center"/>
+          </w:tcPr>
+          <w:p>
+            <w:pPr>
+              <w:jc w:val="left"/>
+              <w:spacing w:after="60" w:before="60" w:line="240"/>
+              <w:ind w:firstLine="0" w:left="60" w:right="60"/>
+            </w:pPr>
+            <w:r xmlns:w="http://schemas.openxmlformats.org/wordprocessingml/2006/main" xmlns:wp="http://schemas.openxmlformats.org/drawingml/2006/wordprocessingDrawing" xmlns:r="http://schemas.openxmlformats.org/officeDocument/2006/relationships" xmlns:w14="http://schemas.microsoft.com/office/word/2010/wordml">
+              <w:rPr>
+                <w:rFonts w:ascii="Helvetica" w:hAnsi="Helvetica" w:eastAsia="Helvetica" w:cs="Helvetica"/>
+                <w:sz w:val="4"/>
+                <w:szCs w:val="4"/>
+                <w:color w:val="000000"/>
+              </w:rPr>
+              <w:t xml:space="preserve"/>
+            </w:r>
+          </w:p>
+        </w:tc>
+        <w:tc>
+          <w:tcPr>
+            <w:tcBorders>
+              <w:bottom w:val="single" w:sz="8" w:space="0" w:color="000000"/>
+              <w:top w:val="single" w:sz="8" w:space="0" w:color="000000"/>
+            </w:tcBorders>
+            <w:shd w:val="clear" w:color="auto" w:fill="FFFFFF"/>
+            <w:tcMar>
+              <w:top w:w="0" w:type="dxa"/>
+              <w:bottom w:w="0" w:type="dxa"/>
+              <w:left w:w="0" w:type="dxa"/>
+              <w:right w:w="0" w:type="dxa"/>
+            </w:tcMar>
+            <w:vAlign w:val="center"/>
+          </w:tcPr>
+          <w:p>
+            <w:pPr>
+              <w:jc w:val="center"/>
+              <w:spacing w:after="60" w:before="60" w:line="240"/>
+              <w:ind w:firstLine="0" w:left="60" w:right="60"/>
+            </w:pPr>
+            <w:r xmlns:w="http://schemas.openxmlformats.org/wordprocessingml/2006/main" xmlns:wp="http://schemas.openxmlformats.org/drawingml/2006/wordprocessingDrawing" xmlns:r="http://schemas.openxmlformats.org/officeDocument/2006/relationships" xmlns:w14="http://schemas.microsoft.com/office/word/2010/wordml">
+              <w:rPr>
+                <w:rFonts w:ascii="Helvetica" w:hAnsi="Helvetica" w:eastAsia="Helvetica" w:cs="Helvetica"/>
+                <w:sz w:val="4"/>
+                <w:szCs w:val="4"/>
+                <w:color w:val="000000"/>
+              </w:rPr>
+              <w:t xml:space="preserve"/>
+            </w:r>
+          </w:p>
+        </w:tc>
+        <w:tc>
+          <w:tcPr>
+            <w:tcBorders>
+              <w:bottom w:val="single" w:sz="8" w:space="0" w:color="000000"/>
+              <w:top w:val="single" w:sz="8" w:space="0" w:color="000000"/>
+            </w:tcBorders>
+            <w:shd w:val="clear" w:color="auto" w:fill="FFFFFF"/>
+            <w:tcMar>
+              <w:top w:w="0" w:type="dxa"/>
+              <w:bottom w:w="0" w:type="dxa"/>
+              <w:left w:w="0" w:type="dxa"/>
+              <w:right w:w="0" w:type="dxa"/>
+            </w:tcMar>
+            <w:vAlign w:val="center"/>
+          </w:tcPr>
+          <w:p>
+            <w:pPr>
+              <w:jc w:val="center"/>
+              <w:spacing w:after="60" w:before="60" w:line="240"/>
+              <w:ind w:firstLine="0" w:left="60" w:right="60"/>
+            </w:pPr>
+            <w:r xmlns:w="http://schemas.openxmlformats.org/wordprocessingml/2006/main" xmlns:wp="http://schemas.openxmlformats.org/drawingml/2006/wordprocessingDrawing" xmlns:r="http://schemas.openxmlformats.org/officeDocument/2006/relationships" xmlns:w14="http://schemas.microsoft.com/office/word/2010/wordml">
+              <w:rPr>
+                <w:rFonts w:ascii="Helvetica" w:hAnsi="Helvetica" w:eastAsia="Helvetica" w:cs="Helvetica"/>
+                <w:sz w:val="4"/>
+                <w:szCs w:val="4"/>
+                <w:color w:val="000000"/>
+              </w:rPr>
+              <w:t xml:space="preserve"/>
+            </w:r>
+          </w:p>
+        </w:tc>
+        <w:tc>
+          <w:tcPr>
+            <w:tcBorders>
+              <w:bottom w:val="single" w:sz="8" w:space="0" w:color="000000"/>
+              <w:top w:val="single" w:sz="8" w:space="0" w:color="000000"/>
+            </w:tcBorders>
+            <w:shd w:val="clear" w:color="auto" w:fill="FFFFFF"/>
+            <w:tcMar>
+              <w:top w:w="0" w:type="dxa"/>
+              <w:bottom w:w="0" w:type="dxa"/>
+              <w:left w:w="0" w:type="dxa"/>
+              <w:right w:w="0" w:type="dxa"/>
+            </w:tcMar>
+            <w:vAlign w:val="center"/>
+          </w:tcPr>
+          <w:p>
+            <w:pPr>
+              <w:jc w:val="center"/>
+              <w:spacing w:after="60" w:before="60" w:line="240"/>
+              <w:ind w:firstLine="0" w:left="60" w:right="60"/>
+            </w:pPr>
+            <w:r xmlns:w="http://schemas.openxmlformats.org/wordprocessingml/2006/main" xmlns:wp="http://schemas.openxmlformats.org/drawingml/2006/wordprocessingDrawing" xmlns:r="http://schemas.openxmlformats.org/officeDocument/2006/relationships" xmlns:w14="http://schemas.microsoft.com/office/word/2010/wordml">
+              <w:rPr>
+                <w:rFonts w:ascii="Helvetica" w:hAnsi="Helvetica" w:eastAsia="Helvetica" w:cs="Helvetica"/>
+                <w:sz w:val="4"/>
+                <w:szCs w:val="4"/>
+                <w:color w:val="000000"/>
+              </w:rPr>
+              <w:t xml:space="preserve"/>
             </w:r>
           </w:p>
         </w:tc>
@@ -220,178 +425,11 @@
             <w:r xmlns:w="http://schemas.openxmlformats.org/wordprocessingml/2006/main" xmlns:wp="http://schemas.openxmlformats.org/drawingml/2006/wordprocessingDrawing" xmlns:r="http://schemas.openxmlformats.org/officeDocument/2006/relationships" xmlns:w14="http://schemas.microsoft.com/office/word/2010/wordml">
               <w:rPr>
                 <w:rFonts w:ascii="Helvetica" w:hAnsi="Helvetica" w:eastAsia="Helvetica" w:cs="Helvetica"/>
-                <w:sz w:val="8"/>
-                <w:szCs w:val="8"/>
-                <w:color w:val="000000"/>
-              </w:rPr>
-              <w:t xml:space="preserve">Outcome, 75th Percentile v. 25th Percentile</w:t>
-            </w:r>
-          </w:p>
-        </w:tc>
-      </w:tr>
-      <w:tr>
-        <w:trPr>
-          <w:cantSplit/>
-          <w:trHeight w:val="234" w:hRule="auto"/>
-          <w:tblHeader/>
-        </w:trPr>
-        <w:tc>
-          <w:tcPr>
-            <w:tcBorders>
-              <w:bottom w:val="single" w:sz="8" w:space="0" w:color="000000"/>
-              <w:top w:val="single" w:sz="8" w:space="0" w:color="000000"/>
-            </w:tcBorders>
-            <w:shd w:val="clear" w:color="auto" w:fill="FFFFFF"/>
-            <w:tcMar>
-              <w:top w:w="0" w:type="dxa"/>
-              <w:bottom w:w="0" w:type="dxa"/>
-              <w:left w:w="0" w:type="dxa"/>
-              <w:right w:w="0" w:type="dxa"/>
-            </w:tcMar>
-            <w:vAlign w:val="center"/>
-          </w:tcPr>
-          <w:p>
-            <w:pPr>
-              <w:jc w:val="left"/>
-              <w:spacing w:after="60" w:before="60" w:line="240"/>
-              <w:ind w:firstLine="0" w:left="60" w:right="60"/>
-            </w:pPr>
-            <w:r xmlns:w="http://schemas.openxmlformats.org/wordprocessingml/2006/main" xmlns:wp="http://schemas.openxmlformats.org/drawingml/2006/wordprocessingDrawing" xmlns:r="http://schemas.openxmlformats.org/officeDocument/2006/relationships" xmlns:w14="http://schemas.microsoft.com/office/word/2010/wordml">
-              <w:rPr>
-                <w:rFonts w:ascii="Helvetica" w:hAnsi="Helvetica" w:eastAsia="Helvetica" w:cs="Helvetica"/>
-                <w:sz w:val="8"/>
-                <w:szCs w:val="8"/>
-                <w:color w:val="000000"/>
-              </w:rPr>
-              <w:t xml:space="preserve"/>
-            </w:r>
-          </w:p>
-        </w:tc>
-        <w:tc>
-          <w:tcPr>
-            <w:tcBorders>
-              <w:bottom w:val="single" w:sz="8" w:space="0" w:color="000000"/>
-              <w:top w:val="single" w:sz="8" w:space="0" w:color="000000"/>
-            </w:tcBorders>
-            <w:shd w:val="clear" w:color="auto" w:fill="FFFFFF"/>
-            <w:tcMar>
-              <w:top w:w="0" w:type="dxa"/>
-              <w:bottom w:w="0" w:type="dxa"/>
-              <w:left w:w="0" w:type="dxa"/>
-              <w:right w:w="0" w:type="dxa"/>
-            </w:tcMar>
-            <w:vAlign w:val="center"/>
-          </w:tcPr>
-          <w:p>
-            <w:pPr>
-              <w:jc w:val="left"/>
-              <w:spacing w:after="60" w:before="60" w:line="240"/>
-              <w:ind w:firstLine="0" w:left="60" w:right="60"/>
-            </w:pPr>
-            <w:r xmlns:w="http://schemas.openxmlformats.org/wordprocessingml/2006/main" xmlns:wp="http://schemas.openxmlformats.org/drawingml/2006/wordprocessingDrawing" xmlns:r="http://schemas.openxmlformats.org/officeDocument/2006/relationships" xmlns:w14="http://schemas.microsoft.com/office/word/2010/wordml">
-              <w:rPr>
-                <w:rFonts w:ascii="Helvetica" w:hAnsi="Helvetica" w:eastAsia="Helvetica" w:cs="Helvetica"/>
-                <w:sz w:val="8"/>
-                <w:szCs w:val="8"/>
-                <w:color w:val="000000"/>
-              </w:rPr>
-              <w:t xml:space="preserve"/>
-            </w:r>
-          </w:p>
-        </w:tc>
-        <w:tc>
-          <w:tcPr>
-            <w:tcBorders>
-              <w:bottom w:val="single" w:sz="8" w:space="0" w:color="000000"/>
-              <w:top w:val="single" w:sz="8" w:space="0" w:color="000000"/>
-            </w:tcBorders>
-            <w:shd w:val="clear" w:color="auto" w:fill="FFFFFF"/>
-            <w:tcMar>
-              <w:top w:w="0" w:type="dxa"/>
-              <w:bottom w:w="0" w:type="dxa"/>
-              <w:left w:w="0" w:type="dxa"/>
-              <w:right w:w="0" w:type="dxa"/>
-            </w:tcMar>
-            <w:vAlign w:val="center"/>
-          </w:tcPr>
-          <w:p>
-            <w:pPr>
-              <w:jc w:val="center"/>
-              <w:spacing w:after="60" w:before="60" w:line="240"/>
-              <w:ind w:firstLine="0" w:left="60" w:right="60"/>
-            </w:pPr>
-            <w:r xmlns:w="http://schemas.openxmlformats.org/wordprocessingml/2006/main" xmlns:wp="http://schemas.openxmlformats.org/drawingml/2006/wordprocessingDrawing" xmlns:r="http://schemas.openxmlformats.org/officeDocument/2006/relationships" xmlns:w14="http://schemas.microsoft.com/office/word/2010/wordml">
-              <w:rPr>
-                <w:rFonts w:ascii="Helvetica" w:hAnsi="Helvetica" w:eastAsia="Helvetica" w:cs="Helvetica"/>
-                <w:sz w:val="8"/>
-                <w:szCs w:val="8"/>
-                <w:color w:val="000000"/>
-              </w:rPr>
-              <w:t xml:space="preserve"/>
-            </w:r>
-          </w:p>
-        </w:tc>
-        <w:tc>
-          <w:tcPr>
-            <w:tcBorders>
-              <w:bottom w:val="single" w:sz="8" w:space="0" w:color="000000"/>
-              <w:top w:val="single" w:sz="8" w:space="0" w:color="000000"/>
-            </w:tcBorders>
-            <w:shd w:val="clear" w:color="auto" w:fill="FFFFFF"/>
-            <w:tcMar>
-              <w:top w:w="0" w:type="dxa"/>
-              <w:bottom w:w="0" w:type="dxa"/>
-              <w:left w:w="0" w:type="dxa"/>
-              <w:right w:w="0" w:type="dxa"/>
-            </w:tcMar>
-            <w:vAlign w:val="center"/>
-          </w:tcPr>
-          <w:p>
-            <w:pPr>
-              <w:jc w:val="center"/>
-              <w:spacing w:after="60" w:before="60" w:line="240"/>
-              <w:ind w:firstLine="0" w:left="60" w:right="60"/>
-            </w:pPr>
-            <w:r xmlns:w="http://schemas.openxmlformats.org/wordprocessingml/2006/main" xmlns:wp="http://schemas.openxmlformats.org/drawingml/2006/wordprocessingDrawing" xmlns:r="http://schemas.openxmlformats.org/officeDocument/2006/relationships" xmlns:w14="http://schemas.microsoft.com/office/word/2010/wordml">
-              <w:rPr>
-                <w:rFonts w:ascii="Helvetica" w:hAnsi="Helvetica" w:eastAsia="Helvetica" w:cs="Helvetica"/>
-                <w:sz w:val="8"/>
-                <w:szCs w:val="8"/>
-                <w:color w:val="000000"/>
-              </w:rPr>
-              <w:t xml:space="preserve"/>
-            </w:r>
-          </w:p>
-        </w:tc>
-        <w:tc>
-          <w:tcPr>
-            <w:tcBorders>
-              <w:bottom w:val="single" w:sz="8" w:space="0" w:color="000000"/>
-              <w:top w:val="single" w:sz="8" w:space="0" w:color="000000"/>
-            </w:tcBorders>
-            <w:shd w:val="clear" w:color="auto" w:fill="FFFFFF"/>
-            <w:tcMar>
-              <w:top w:w="0" w:type="dxa"/>
-              <w:bottom w:w="0" w:type="dxa"/>
-              <w:left w:w="0" w:type="dxa"/>
-              <w:right w:w="0" w:type="dxa"/>
-            </w:tcMar>
-            <w:vAlign w:val="center"/>
-          </w:tcPr>
-          <w:p>
-            <w:pPr>
-              <w:jc w:val="center"/>
-              <w:spacing w:after="60" w:before="60" w:line="240"/>
-              <w:ind w:firstLine="0" w:left="60" w:right="60"/>
-            </w:pPr>
-            <w:r xmlns:w="http://schemas.openxmlformats.org/wordprocessingml/2006/main" xmlns:wp="http://schemas.openxmlformats.org/drawingml/2006/wordprocessingDrawing" xmlns:r="http://schemas.openxmlformats.org/officeDocument/2006/relationships" xmlns:w14="http://schemas.microsoft.com/office/word/2010/wordml">
-              <w:rPr>
-                <w:rFonts w:ascii="Helvetica" w:hAnsi="Helvetica" w:eastAsia="Helvetica" w:cs="Helvetica"/>
-                <w:sz w:val="8"/>
-                <w:szCs w:val="8"/>
-                <w:color w:val="000000"/>
-              </w:rPr>
-              <w:t xml:space="preserve"/>
+                <w:sz w:val="4"/>
+                <w:szCs w:val="4"/>
+                <w:color w:val="000000"/>
+              </w:rPr>
+              <w:t xml:space="preserve">Unadjusted</w:t>
             </w:r>
           </w:p>
         </w:tc>
@@ -420,8 +458,8 @@
             <w:r xmlns:w="http://schemas.openxmlformats.org/wordprocessingml/2006/main" xmlns:wp="http://schemas.openxmlformats.org/drawingml/2006/wordprocessingDrawing" xmlns:r="http://schemas.openxmlformats.org/officeDocument/2006/relationships" xmlns:w14="http://schemas.microsoft.com/office/word/2010/wordml">
               <w:rPr>
                 <w:rFonts w:ascii="Helvetica" w:hAnsi="Helvetica" w:eastAsia="Helvetica" w:cs="Helvetica"/>
-                <w:sz w:val="8"/>
-                <w:szCs w:val="8"/>
+                <w:sz w:val="4"/>
+                <w:szCs w:val="4"/>
                 <w:color w:val="000000"/>
               </w:rPr>
               <w:t xml:space="preserve">Adjusted</w:t>
@@ -432,7 +470,7 @@
       <w:tr>
         <w:trPr>
           <w:cantSplit/>
-          <w:trHeight w:val="235" w:hRule="auto"/>
+          <w:trHeight w:val="198" w:hRule="auto"/>
           <w:tblHeader/>
         </w:trPr>
         <w:tc>
@@ -459,8 +497,8 @@
             <w:r xmlns:w="http://schemas.openxmlformats.org/wordprocessingml/2006/main" xmlns:wp="http://schemas.openxmlformats.org/drawingml/2006/wordprocessingDrawing" xmlns:r="http://schemas.openxmlformats.org/officeDocument/2006/relationships" xmlns:w14="http://schemas.microsoft.com/office/word/2010/wordml">
               <w:rPr>
                 <w:rFonts w:ascii="Helvetica" w:hAnsi="Helvetica" w:eastAsia="Helvetica" w:cs="Helvetica"/>
-                <w:sz w:val="8"/>
-                <w:szCs w:val="8"/>
+                <w:sz w:val="4"/>
+                <w:szCs w:val="4"/>
                 <w:color w:val="000000"/>
               </w:rPr>
               <w:t xml:space="preserve"> </w:t>
@@ -491,8 +529,8 @@
             <w:r xmlns:w="http://schemas.openxmlformats.org/wordprocessingml/2006/main" xmlns:wp="http://schemas.openxmlformats.org/drawingml/2006/wordprocessingDrawing" xmlns:r="http://schemas.openxmlformats.org/officeDocument/2006/relationships" xmlns:w14="http://schemas.microsoft.com/office/word/2010/wordml">
               <w:rPr>
                 <w:rFonts w:ascii="Helvetica" w:hAnsi="Helvetica" w:eastAsia="Helvetica" w:cs="Helvetica"/>
-                <w:sz w:val="8"/>
-                <w:szCs w:val="8"/>
+                <w:sz w:val="4"/>
+                <w:szCs w:val="4"/>
                 <w:color w:val="000000"/>
               </w:rPr>
               <w:t xml:space="preserve"> </w:t>
@@ -523,8 +561,8 @@
             <w:r xmlns:w="http://schemas.openxmlformats.org/wordprocessingml/2006/main" xmlns:wp="http://schemas.openxmlformats.org/drawingml/2006/wordprocessingDrawing" xmlns:r="http://schemas.openxmlformats.org/officeDocument/2006/relationships" xmlns:w14="http://schemas.microsoft.com/office/word/2010/wordml">
               <w:rPr>
                 <w:rFonts w:ascii="Helvetica" w:hAnsi="Helvetica" w:eastAsia="Helvetica" w:cs="Helvetica"/>
-                <w:sz w:val="8"/>
-                <w:szCs w:val="8"/>
+                <w:sz w:val="4"/>
+                <w:szCs w:val="4"/>
                 <w:color w:val="000000"/>
               </w:rPr>
               <w:t xml:space="preserve"> </w:t>
@@ -555,8 +593,8 @@
             <w:r xmlns:w="http://schemas.openxmlformats.org/wordprocessingml/2006/main" xmlns:wp="http://schemas.openxmlformats.org/drawingml/2006/wordprocessingDrawing" xmlns:r="http://schemas.openxmlformats.org/officeDocument/2006/relationships" xmlns:w14="http://schemas.microsoft.com/office/word/2010/wordml">
               <w:rPr>
                 <w:rFonts w:ascii="Helvetica" w:hAnsi="Helvetica" w:eastAsia="Helvetica" w:cs="Helvetica"/>
-                <w:sz w:val="8"/>
-                <w:szCs w:val="8"/>
+                <w:sz w:val="4"/>
+                <w:szCs w:val="4"/>
                 <w:color w:val="000000"/>
               </w:rPr>
               <w:t xml:space="preserve"> </w:t>
@@ -587,8 +625,8 @@
             <w:r xmlns:w="http://schemas.openxmlformats.org/wordprocessingml/2006/main" xmlns:wp="http://schemas.openxmlformats.org/drawingml/2006/wordprocessingDrawing" xmlns:r="http://schemas.openxmlformats.org/officeDocument/2006/relationships" xmlns:w14="http://schemas.microsoft.com/office/word/2010/wordml">
               <w:rPr>
                 <w:rFonts w:ascii="Helvetica" w:hAnsi="Helvetica" w:eastAsia="Helvetica" w:cs="Helvetica"/>
-                <w:sz w:val="8"/>
-                <w:szCs w:val="8"/>
+                <w:sz w:val="4"/>
+                <w:szCs w:val="4"/>
                 <w:color w:val="000000"/>
               </w:rPr>
               <w:t xml:space="preserve"> </w:t>
@@ -619,8 +657,8 @@
             <w:r xmlns:w="http://schemas.openxmlformats.org/wordprocessingml/2006/main" xmlns:wp="http://schemas.openxmlformats.org/drawingml/2006/wordprocessingDrawing" xmlns:r="http://schemas.openxmlformats.org/officeDocument/2006/relationships" xmlns:w14="http://schemas.microsoft.com/office/word/2010/wordml">
               <w:rPr>
                 <w:rFonts w:ascii="Helvetica" w:hAnsi="Helvetica" w:eastAsia="Helvetica" w:cs="Helvetica"/>
-                <w:sz w:val="8"/>
-                <w:szCs w:val="8"/>
+                <w:sz w:val="4"/>
+                <w:szCs w:val="4"/>
                 <w:color w:val="000000"/>
               </w:rPr>
               <w:t xml:space="preserve">Predicted Outcome at 25th Percentile</w:t>
@@ -651,8 +689,8 @@
             <w:r xmlns:w="http://schemas.openxmlformats.org/wordprocessingml/2006/main" xmlns:wp="http://schemas.openxmlformats.org/drawingml/2006/wordprocessingDrawing" xmlns:r="http://schemas.openxmlformats.org/officeDocument/2006/relationships" xmlns:w14="http://schemas.microsoft.com/office/word/2010/wordml">
               <w:rPr>
                 <w:rFonts w:ascii="Helvetica" w:hAnsi="Helvetica" w:eastAsia="Helvetica" w:cs="Helvetica"/>
-                <w:sz w:val="8"/>
-                <w:szCs w:val="8"/>
+                <w:sz w:val="4"/>
+                <w:szCs w:val="4"/>
                 <w:color w:val="000000"/>
               </w:rPr>
               <w:t xml:space="preserve">Predicted Outcome at 75th Percentile</w:t>
@@ -683,8 +721,8 @@
             <w:r xmlns:w="http://schemas.openxmlformats.org/wordprocessingml/2006/main" xmlns:wp="http://schemas.openxmlformats.org/drawingml/2006/wordprocessingDrawing" xmlns:r="http://schemas.openxmlformats.org/officeDocument/2006/relationships" xmlns:w14="http://schemas.microsoft.com/office/word/2010/wordml">
               <w:rPr>
                 <w:rFonts w:ascii="Helvetica" w:hAnsi="Helvetica" w:eastAsia="Helvetica" w:cs="Helvetica"/>
-                <w:sz w:val="8"/>
-                <w:szCs w:val="8"/>
+                <w:sz w:val="4"/>
+                <w:szCs w:val="4"/>
                 <w:color w:val="000000"/>
               </w:rPr>
               <w:t xml:space="preserve">Coefficient (95% CI)</w:t>
@@ -715,8 +753,8 @@
             <w:r xmlns:w="http://schemas.openxmlformats.org/wordprocessingml/2006/main" xmlns:wp="http://schemas.openxmlformats.org/drawingml/2006/wordprocessingDrawing" xmlns:r="http://schemas.openxmlformats.org/officeDocument/2006/relationships" xmlns:w14="http://schemas.microsoft.com/office/word/2010/wordml">
               <w:rPr>
                 <w:rFonts w:ascii="Helvetica" w:hAnsi="Helvetica" w:eastAsia="Helvetica" w:cs="Helvetica"/>
-                <w:sz w:val="8"/>
-                <w:szCs w:val="8"/>
+                <w:sz w:val="4"/>
+                <w:szCs w:val="4"/>
                 <w:color w:val="000000"/>
               </w:rPr>
               <w:t xml:space="preserve">P-value</w:t>
@@ -747,8 +785,168 @@
             <w:r xmlns:w="http://schemas.openxmlformats.org/wordprocessingml/2006/main" xmlns:wp="http://schemas.openxmlformats.org/drawingml/2006/wordprocessingDrawing" xmlns:r="http://schemas.openxmlformats.org/officeDocument/2006/relationships" xmlns:w14="http://schemas.microsoft.com/office/word/2010/wordml">
               <w:rPr>
                 <w:rFonts w:ascii="Helvetica" w:hAnsi="Helvetica" w:eastAsia="Helvetica" w:cs="Helvetica"/>
-                <w:sz w:val="8"/>
-                <w:szCs w:val="8"/>
+                <w:sz w:val="4"/>
+                <w:szCs w:val="4"/>
+                <w:color w:val="000000"/>
+              </w:rPr>
+              <w:t xml:space="preserve">FDR Corrected P-value</w:t>
+            </w:r>
+          </w:p>
+        </w:tc>
+        <w:tc>
+          <w:tcPr>
+            <w:tcBorders>
+              <w:bottom w:val="single" w:sz="8" w:space="0" w:color="000000"/>
+              <w:top w:val="single" w:sz="8" w:space="0" w:color="000000"/>
+            </w:tcBorders>
+            <w:shd w:val="clear" w:color="auto" w:fill="FFFFFF"/>
+            <w:tcMar>
+              <w:top w:w="0" w:type="dxa"/>
+              <w:bottom w:w="0" w:type="dxa"/>
+              <w:left w:w="0" w:type="dxa"/>
+              <w:right w:w="0" w:type="dxa"/>
+            </w:tcMar>
+            <w:vAlign w:val="center"/>
+          </w:tcPr>
+          <w:p>
+            <w:pPr>
+              <w:jc w:val="center"/>
+              <w:spacing w:after="60" w:before="60" w:line="240"/>
+              <w:ind w:firstLine="0" w:left="60" w:right="60"/>
+            </w:pPr>
+            <w:r xmlns:w="http://schemas.openxmlformats.org/wordprocessingml/2006/main" xmlns:wp="http://schemas.openxmlformats.org/drawingml/2006/wordprocessingDrawing" xmlns:r="http://schemas.openxmlformats.org/officeDocument/2006/relationships" xmlns:w14="http://schemas.microsoft.com/office/word/2010/wordml">
+              <w:rPr>
+                <w:rFonts w:ascii="Helvetica" w:hAnsi="Helvetica" w:eastAsia="Helvetica" w:cs="Helvetica"/>
+                <w:sz w:val="4"/>
+                <w:szCs w:val="4"/>
+                <w:color w:val="000000"/>
+              </w:rPr>
+              <w:t xml:space="preserve">Predicted Outcome at 25th Percentile</w:t>
+            </w:r>
+          </w:p>
+        </w:tc>
+        <w:tc>
+          <w:tcPr>
+            <w:tcBorders>
+              <w:bottom w:val="single" w:sz="8" w:space="0" w:color="000000"/>
+              <w:top w:val="single" w:sz="8" w:space="0" w:color="000000"/>
+            </w:tcBorders>
+            <w:shd w:val="clear" w:color="auto" w:fill="FFFFFF"/>
+            <w:tcMar>
+              <w:top w:w="0" w:type="dxa"/>
+              <w:bottom w:w="0" w:type="dxa"/>
+              <w:left w:w="0" w:type="dxa"/>
+              <w:right w:w="0" w:type="dxa"/>
+            </w:tcMar>
+            <w:vAlign w:val="center"/>
+          </w:tcPr>
+          <w:p>
+            <w:pPr>
+              <w:jc w:val="center"/>
+              <w:spacing w:after="60" w:before="60" w:line="240"/>
+              <w:ind w:firstLine="0" w:left="60" w:right="60"/>
+            </w:pPr>
+            <w:r xmlns:w="http://schemas.openxmlformats.org/wordprocessingml/2006/main" xmlns:wp="http://schemas.openxmlformats.org/drawingml/2006/wordprocessingDrawing" xmlns:r="http://schemas.openxmlformats.org/officeDocument/2006/relationships" xmlns:w14="http://schemas.microsoft.com/office/word/2010/wordml">
+              <w:rPr>
+                <w:rFonts w:ascii="Helvetica" w:hAnsi="Helvetica" w:eastAsia="Helvetica" w:cs="Helvetica"/>
+                <w:sz w:val="4"/>
+                <w:szCs w:val="4"/>
+                <w:color w:val="000000"/>
+              </w:rPr>
+              <w:t xml:space="preserve">Predicted Outcome at 75th Percentile</w:t>
+            </w:r>
+          </w:p>
+        </w:tc>
+        <w:tc>
+          <w:tcPr>
+            <w:tcBorders>
+              <w:bottom w:val="single" w:sz="8" w:space="0" w:color="000000"/>
+              <w:top w:val="single" w:sz="8" w:space="0" w:color="000000"/>
+            </w:tcBorders>
+            <w:shd w:val="clear" w:color="auto" w:fill="FFFFFF"/>
+            <w:tcMar>
+              <w:top w:w="0" w:type="dxa"/>
+              <w:bottom w:w="0" w:type="dxa"/>
+              <w:left w:w="0" w:type="dxa"/>
+              <w:right w:w="0" w:type="dxa"/>
+            </w:tcMar>
+            <w:vAlign w:val="center"/>
+          </w:tcPr>
+          <w:p>
+            <w:pPr>
+              <w:jc w:val="center"/>
+              <w:spacing w:after="60" w:before="60" w:line="240"/>
+              <w:ind w:firstLine="0" w:left="60" w:right="60"/>
+            </w:pPr>
+            <w:r xmlns:w="http://schemas.openxmlformats.org/wordprocessingml/2006/main" xmlns:wp="http://schemas.openxmlformats.org/drawingml/2006/wordprocessingDrawing" xmlns:r="http://schemas.openxmlformats.org/officeDocument/2006/relationships" xmlns:w14="http://schemas.microsoft.com/office/word/2010/wordml">
+              <w:rPr>
+                <w:rFonts w:ascii="Helvetica" w:hAnsi="Helvetica" w:eastAsia="Helvetica" w:cs="Helvetica"/>
+                <w:sz w:val="4"/>
+                <w:szCs w:val="4"/>
+                <w:color w:val="000000"/>
+              </w:rPr>
+              <w:t xml:space="preserve">Coefficient (95% CI)</w:t>
+            </w:r>
+          </w:p>
+        </w:tc>
+        <w:tc>
+          <w:tcPr>
+            <w:tcBorders>
+              <w:bottom w:val="single" w:sz="8" w:space="0" w:color="000000"/>
+              <w:top w:val="single" w:sz="8" w:space="0" w:color="000000"/>
+            </w:tcBorders>
+            <w:shd w:val="clear" w:color="auto" w:fill="FFFFFF"/>
+            <w:tcMar>
+              <w:top w:w="0" w:type="dxa"/>
+              <w:bottom w:w="0" w:type="dxa"/>
+              <w:left w:w="0" w:type="dxa"/>
+              <w:right w:w="0" w:type="dxa"/>
+            </w:tcMar>
+            <w:vAlign w:val="center"/>
+          </w:tcPr>
+          <w:p>
+            <w:pPr>
+              <w:jc w:val="center"/>
+              <w:spacing w:after="60" w:before="60" w:line="240"/>
+              <w:ind w:firstLine="0" w:left="60" w:right="60"/>
+            </w:pPr>
+            <w:r xmlns:w="http://schemas.openxmlformats.org/wordprocessingml/2006/main" xmlns:wp="http://schemas.openxmlformats.org/drawingml/2006/wordprocessingDrawing" xmlns:r="http://schemas.openxmlformats.org/officeDocument/2006/relationships" xmlns:w14="http://schemas.microsoft.com/office/word/2010/wordml">
+              <w:rPr>
+                <w:rFonts w:ascii="Helvetica" w:hAnsi="Helvetica" w:eastAsia="Helvetica" w:cs="Helvetica"/>
+                <w:sz w:val="4"/>
+                <w:szCs w:val="4"/>
+                <w:color w:val="000000"/>
+              </w:rPr>
+              <w:t xml:space="preserve">P-value</w:t>
+            </w:r>
+          </w:p>
+        </w:tc>
+        <w:tc>
+          <w:tcPr>
+            <w:tcBorders>
+              <w:bottom w:val="single" w:sz="8" w:space="0" w:color="000000"/>
+              <w:top w:val="single" w:sz="8" w:space="0" w:color="000000"/>
+            </w:tcBorders>
+            <w:shd w:val="clear" w:color="auto" w:fill="FFFFFF"/>
+            <w:tcMar>
+              <w:top w:w="0" w:type="dxa"/>
+              <w:bottom w:w="0" w:type="dxa"/>
+              <w:left w:w="0" w:type="dxa"/>
+              <w:right w:w="0" w:type="dxa"/>
+            </w:tcMar>
+            <w:vAlign w:val="center"/>
+          </w:tcPr>
+          <w:p>
+            <w:pPr>
+              <w:jc w:val="center"/>
+              <w:spacing w:after="60" w:before="60" w:line="240"/>
+              <w:ind w:firstLine="0" w:left="60" w:right="60"/>
+            </w:pPr>
+            <w:r xmlns:w="http://schemas.openxmlformats.org/wordprocessingml/2006/main" xmlns:wp="http://schemas.openxmlformats.org/drawingml/2006/wordprocessingDrawing" xmlns:r="http://schemas.openxmlformats.org/officeDocument/2006/relationships" xmlns:w14="http://schemas.microsoft.com/office/word/2010/wordml">
+              <w:rPr>
+                <w:rFonts w:ascii="Helvetica" w:hAnsi="Helvetica" w:eastAsia="Helvetica" w:cs="Helvetica"/>
+                <w:sz w:val="4"/>
+                <w:szCs w:val="4"/>
                 <w:color w:val="000000"/>
               </w:rPr>
               <w:t xml:space="preserve">FDR Corrected P-value</w:t>
@@ -759,7 +957,7 @@
       <w:tr>
         <w:trPr>
           <w:cantSplit/>
-          <w:trHeight w:val="235" w:hRule="auto"/>
+          <w:trHeight w:val="197" w:hRule="auto"/>
         </w:trPr>
         <w:tc>
           <w:tcPr>
@@ -782,8 +980,8 @@
             <w:r xmlns:w="http://schemas.openxmlformats.org/wordprocessingml/2006/main" xmlns:wp="http://schemas.openxmlformats.org/drawingml/2006/wordprocessingDrawing" xmlns:r="http://schemas.openxmlformats.org/officeDocument/2006/relationships" xmlns:w14="http://schemas.microsoft.com/office/word/2010/wordml">
               <w:rPr>
                 <w:rFonts w:ascii="Helvetica" w:hAnsi="Helvetica" w:eastAsia="Helvetica" w:cs="Helvetica"/>
-                <w:sz w:val="8"/>
-                <w:szCs w:val="8"/>
+                <w:sz w:val="4"/>
+                <w:szCs w:val="4"/>
                 <w:color w:val="000000"/>
               </w:rPr>
               <w:t xml:space="preserve">Maternal Exposure to IPV at any time</w:t>
@@ -811,8 +1009,8 @@
             <w:r xmlns:w="http://schemas.openxmlformats.org/wordprocessingml/2006/main" xmlns:wp="http://schemas.openxmlformats.org/drawingml/2006/wordprocessingDrawing" xmlns:r="http://schemas.openxmlformats.org/officeDocument/2006/relationships" xmlns:w14="http://schemas.microsoft.com/office/word/2010/wordml">
               <w:rPr>
                 <w:rFonts w:ascii="Helvetica" w:hAnsi="Helvetica" w:eastAsia="Helvetica" w:cs="Helvetica"/>
-                <w:sz w:val="8"/>
-                <w:szCs w:val="8"/>
+                <w:sz w:val="4"/>
+                <w:szCs w:val="4"/>
                 <w:color w:val="000000"/>
               </w:rPr>
               <w:t xml:space="preserve">IPF(2a)-III</w:t>
@@ -840,8 +1038,8 @@
             <w:r xmlns:w="http://schemas.openxmlformats.org/wordprocessingml/2006/main" xmlns:wp="http://schemas.openxmlformats.org/drawingml/2006/wordprocessingDrawing" xmlns:r="http://schemas.openxmlformats.org/officeDocument/2006/relationships" xmlns:w14="http://schemas.microsoft.com/office/word/2010/wordml">
               <w:rPr>
                 <w:rFonts w:ascii="Helvetica" w:hAnsi="Helvetica" w:eastAsia="Helvetica" w:cs="Helvetica"/>
-                <w:sz w:val="8"/>
-                <w:szCs w:val="8"/>
+                <w:sz w:val="4"/>
+                <w:szCs w:val="4"/>
                 <w:color w:val="000000"/>
               </w:rPr>
               <w:t xml:space="preserve">584</w:t>
@@ -869,8 +1067,8 @@
             <w:r xmlns:w="http://schemas.openxmlformats.org/wordprocessingml/2006/main" xmlns:wp="http://schemas.openxmlformats.org/drawingml/2006/wordprocessingDrawing" xmlns:r="http://schemas.openxmlformats.org/officeDocument/2006/relationships" xmlns:w14="http://schemas.microsoft.com/office/word/2010/wordml">
               <w:rPr>
                 <w:rFonts w:ascii="Helvetica" w:hAnsi="Helvetica" w:eastAsia="Helvetica" w:cs="Helvetica"/>
-                <w:sz w:val="8"/>
-                <w:szCs w:val="8"/>
+                <w:sz w:val="4"/>
+                <w:szCs w:val="4"/>
                 <w:color w:val="000000"/>
               </w:rPr>
               <w:t xml:space="preserve">0</w:t>
@@ -898,8 +1096,8 @@
             <w:r xmlns:w="http://schemas.openxmlformats.org/wordprocessingml/2006/main" xmlns:wp="http://schemas.openxmlformats.org/drawingml/2006/wordprocessingDrawing" xmlns:r="http://schemas.openxmlformats.org/officeDocument/2006/relationships" xmlns:w14="http://schemas.microsoft.com/office/word/2010/wordml">
               <w:rPr>
                 <w:rFonts w:ascii="Helvetica" w:hAnsi="Helvetica" w:eastAsia="Helvetica" w:cs="Helvetica"/>
-                <w:sz w:val="8"/>
-                <w:szCs w:val="8"/>
+                <w:sz w:val="4"/>
+                <w:szCs w:val="4"/>
                 <w:color w:val="000000"/>
               </w:rPr>
               <w:t xml:space="preserve">1</w:t>
@@ -927,8 +1125,153 @@
             <w:r xmlns:w="http://schemas.openxmlformats.org/wordprocessingml/2006/main" xmlns:wp="http://schemas.openxmlformats.org/drawingml/2006/wordprocessingDrawing" xmlns:r="http://schemas.openxmlformats.org/officeDocument/2006/relationships" xmlns:w14="http://schemas.microsoft.com/office/word/2010/wordml">
               <w:rPr>
                 <w:rFonts w:ascii="Helvetica" w:hAnsi="Helvetica" w:eastAsia="Helvetica" w:cs="Helvetica"/>
-                <w:sz w:val="8"/>
-                <w:szCs w:val="8"/>
+                <w:sz w:val="4"/>
+                <w:szCs w:val="4"/>
+                <w:color w:val="000000"/>
+              </w:rPr>
+              <w:t xml:space="preserve">0.78</w:t>
+            </w:r>
+          </w:p>
+        </w:tc>
+        <w:tc>
+          <w:tcPr>
+            <w:tcBorders/>
+            <w:shd w:val="clear" w:color="auto" w:fill="FFFFFF"/>
+            <w:tcMar>
+              <w:top w:w="0" w:type="dxa"/>
+              <w:bottom w:w="0" w:type="dxa"/>
+              <w:left w:w="0" w:type="dxa"/>
+              <w:right w:w="0" w:type="dxa"/>
+            </w:tcMar>
+            <w:vAlign w:val="center"/>
+          </w:tcPr>
+          <w:p>
+            <w:pPr>
+              <w:jc w:val="center"/>
+              <w:spacing w:after="60" w:before="60" w:line="240"/>
+              <w:ind w:firstLine="0" w:left="60" w:right="60"/>
+            </w:pPr>
+            <w:r xmlns:w="http://schemas.openxmlformats.org/wordprocessingml/2006/main" xmlns:wp="http://schemas.openxmlformats.org/drawingml/2006/wordprocessingDrawing" xmlns:r="http://schemas.openxmlformats.org/officeDocument/2006/relationships" xmlns:w14="http://schemas.microsoft.com/office/word/2010/wordml">
+              <w:rPr>
+                <w:rFonts w:ascii="Helvetica" w:hAnsi="Helvetica" w:eastAsia="Helvetica" w:cs="Helvetica"/>
+                <w:sz w:val="4"/>
+                <w:szCs w:val="4"/>
+                <w:color w:val="000000"/>
+              </w:rPr>
+              <w:t xml:space="preserve">0.71</w:t>
+            </w:r>
+          </w:p>
+        </w:tc>
+        <w:tc>
+          <w:tcPr>
+            <w:tcBorders/>
+            <w:shd w:val="clear" w:color="auto" w:fill="FFFFFF"/>
+            <w:tcMar>
+              <w:top w:w="0" w:type="dxa"/>
+              <w:bottom w:w="0" w:type="dxa"/>
+              <w:left w:w="0" w:type="dxa"/>
+              <w:right w:w="0" w:type="dxa"/>
+            </w:tcMar>
+            <w:vAlign w:val="center"/>
+          </w:tcPr>
+          <w:p>
+            <w:pPr>
+              <w:jc w:val="center"/>
+              <w:spacing w:after="60" w:before="60" w:line="240"/>
+              <w:ind w:firstLine="0" w:left="60" w:right="60"/>
+            </w:pPr>
+            <w:r xmlns:w="http://schemas.openxmlformats.org/wordprocessingml/2006/main" xmlns:wp="http://schemas.openxmlformats.org/drawingml/2006/wordprocessingDrawing" xmlns:r="http://schemas.openxmlformats.org/officeDocument/2006/relationships" xmlns:w14="http://schemas.microsoft.com/office/word/2010/wordml">
+              <w:rPr>
+                <w:rFonts w:ascii="Helvetica" w:hAnsi="Helvetica" w:eastAsia="Helvetica" w:cs="Helvetica"/>
+                <w:sz w:val="4"/>
+                <w:szCs w:val="4"/>
+                <w:color w:val="000000"/>
+              </w:rPr>
+              <w:t xml:space="preserve">-0.07 (-0.16, 0.01)</w:t>
+            </w:r>
+          </w:p>
+        </w:tc>
+        <w:tc>
+          <w:tcPr>
+            <w:tcBorders/>
+            <w:shd w:val="clear" w:color="auto" w:fill="FFFFFF"/>
+            <w:tcMar>
+              <w:top w:w="0" w:type="dxa"/>
+              <w:bottom w:w="0" w:type="dxa"/>
+              <w:left w:w="0" w:type="dxa"/>
+              <w:right w:w="0" w:type="dxa"/>
+            </w:tcMar>
+            <w:vAlign w:val="center"/>
+          </w:tcPr>
+          <w:p>
+            <w:pPr>
+              <w:jc w:val="center"/>
+              <w:spacing w:after="60" w:before="60" w:line="240"/>
+              <w:ind w:firstLine="0" w:left="60" w:right="60"/>
+            </w:pPr>
+            <w:r xmlns:w="http://schemas.openxmlformats.org/wordprocessingml/2006/main" xmlns:wp="http://schemas.openxmlformats.org/drawingml/2006/wordprocessingDrawing" xmlns:r="http://schemas.openxmlformats.org/officeDocument/2006/relationships" xmlns:w14="http://schemas.microsoft.com/office/word/2010/wordml">
+              <w:rPr>
+                <w:rFonts w:ascii="Helvetica" w:hAnsi="Helvetica" w:eastAsia="Helvetica" w:cs="Helvetica"/>
+                <w:sz w:val="4"/>
+                <w:szCs w:val="4"/>
+                <w:color w:val="000000"/>
+              </w:rPr>
+              <w:t xml:space="preserve">0.09</w:t>
+            </w:r>
+          </w:p>
+        </w:tc>
+        <w:tc>
+          <w:tcPr>
+            <w:tcBorders/>
+            <w:shd w:val="clear" w:color="auto" w:fill="FFFFFF"/>
+            <w:tcMar>
+              <w:top w:w="0" w:type="dxa"/>
+              <w:bottom w:w="0" w:type="dxa"/>
+              <w:left w:w="0" w:type="dxa"/>
+              <w:right w:w="0" w:type="dxa"/>
+            </w:tcMar>
+            <w:vAlign w:val="center"/>
+          </w:tcPr>
+          <w:p>
+            <w:pPr>
+              <w:jc w:val="center"/>
+              <w:spacing w:after="60" w:before="60" w:line="240"/>
+              <w:ind w:firstLine="0" w:left="60" w:right="60"/>
+            </w:pPr>
+            <w:r xmlns:w="http://schemas.openxmlformats.org/wordprocessingml/2006/main" xmlns:wp="http://schemas.openxmlformats.org/drawingml/2006/wordprocessingDrawing" xmlns:r="http://schemas.openxmlformats.org/officeDocument/2006/relationships" xmlns:w14="http://schemas.microsoft.com/office/word/2010/wordml">
+              <w:rPr>
+                <w:rFonts w:ascii="Helvetica" w:hAnsi="Helvetica" w:eastAsia="Helvetica" w:cs="Helvetica"/>
+                <w:sz w:val="4"/>
+                <w:szCs w:val="4"/>
+                <w:color w:val="000000"/>
+              </w:rPr>
+              <w:t xml:space="preserve">0.22</w:t>
+            </w:r>
+          </w:p>
+        </w:tc>
+        <w:tc>
+          <w:tcPr>
+            <w:tcBorders/>
+            <w:shd w:val="clear" w:color="auto" w:fill="FFFFFF"/>
+            <w:tcMar>
+              <w:top w:w="0" w:type="dxa"/>
+              <w:bottom w:w="0" w:type="dxa"/>
+              <w:left w:w="0" w:type="dxa"/>
+              <w:right w:w="0" w:type="dxa"/>
+            </w:tcMar>
+            <w:vAlign w:val="center"/>
+          </w:tcPr>
+          <w:p>
+            <w:pPr>
+              <w:jc w:val="center"/>
+              <w:spacing w:after="60" w:before="60" w:line="240"/>
+              <w:ind w:firstLine="0" w:left="60" w:right="60"/>
+            </w:pPr>
+            <w:r xmlns:w="http://schemas.openxmlformats.org/wordprocessingml/2006/main" xmlns:wp="http://schemas.openxmlformats.org/drawingml/2006/wordprocessingDrawing" xmlns:r="http://schemas.openxmlformats.org/officeDocument/2006/relationships" xmlns:w14="http://schemas.microsoft.com/office/word/2010/wordml">
+              <w:rPr>
+                <w:rFonts w:ascii="Helvetica" w:hAnsi="Helvetica" w:eastAsia="Helvetica" w:cs="Helvetica"/>
+                <w:sz w:val="4"/>
+                <w:szCs w:val="4"/>
                 <w:color w:val="000000"/>
               </w:rPr>
               <w:t xml:space="preserve">0.70</w:t>
@@ -956,8 +1299,8 @@
             <w:r xmlns:w="http://schemas.openxmlformats.org/wordprocessingml/2006/main" xmlns:wp="http://schemas.openxmlformats.org/drawingml/2006/wordprocessingDrawing" xmlns:r="http://schemas.openxmlformats.org/officeDocument/2006/relationships" xmlns:w14="http://schemas.microsoft.com/office/word/2010/wordml">
               <w:rPr>
                 <w:rFonts w:ascii="Helvetica" w:hAnsi="Helvetica" w:eastAsia="Helvetica" w:cs="Helvetica"/>
-                <w:sz w:val="8"/>
-                <w:szCs w:val="8"/>
+                <w:sz w:val="4"/>
+                <w:szCs w:val="4"/>
                 <w:color w:val="000000"/>
               </w:rPr>
               <w:t xml:space="preserve">0.61</w:t>
@@ -985,8 +1328,8 @@
             <w:r xmlns:w="http://schemas.openxmlformats.org/wordprocessingml/2006/main" xmlns:wp="http://schemas.openxmlformats.org/drawingml/2006/wordprocessingDrawing" xmlns:r="http://schemas.openxmlformats.org/officeDocument/2006/relationships" xmlns:w14="http://schemas.microsoft.com/office/word/2010/wordml">
               <w:rPr>
                 <w:rFonts w:ascii="Helvetica" w:hAnsi="Helvetica" w:eastAsia="Helvetica" w:cs="Helvetica"/>
-                <w:sz w:val="8"/>
-                <w:szCs w:val="8"/>
+                <w:sz w:val="4"/>
+                <w:szCs w:val="4"/>
                 <w:color w:val="000000"/>
               </w:rPr>
               <w:t xml:space="preserve">-0.09 (-0.17, 0)</w:t>
@@ -1014,8 +1357,8 @@
             <w:r xmlns:w="http://schemas.openxmlformats.org/wordprocessingml/2006/main" xmlns:wp="http://schemas.openxmlformats.org/drawingml/2006/wordprocessingDrawing" xmlns:r="http://schemas.openxmlformats.org/officeDocument/2006/relationships" xmlns:w14="http://schemas.microsoft.com/office/word/2010/wordml">
               <w:rPr>
                 <w:rFonts w:ascii="Helvetica" w:hAnsi="Helvetica" w:eastAsia="Helvetica" w:cs="Helvetica"/>
-                <w:sz w:val="8"/>
-                <w:szCs w:val="8"/>
+                <w:sz w:val="4"/>
+                <w:szCs w:val="4"/>
                 <w:color w:val="000000"/>
               </w:rPr>
               <w:t xml:space="preserve">0.04</w:t>
@@ -1043,8 +1386,8 @@
             <w:r xmlns:w="http://schemas.openxmlformats.org/wordprocessingml/2006/main" xmlns:wp="http://schemas.openxmlformats.org/drawingml/2006/wordprocessingDrawing" xmlns:r="http://schemas.openxmlformats.org/officeDocument/2006/relationships" xmlns:w14="http://schemas.microsoft.com/office/word/2010/wordml">
               <w:rPr>
                 <w:rFonts w:ascii="Helvetica" w:hAnsi="Helvetica" w:eastAsia="Helvetica" w:cs="Helvetica"/>
-                <w:sz w:val="8"/>
-                <w:szCs w:val="8"/>
+                <w:sz w:val="4"/>
+                <w:szCs w:val="4"/>
                 <w:color w:val="000000"/>
               </w:rPr>
               <w:t xml:space="preserve">0.06</w:t>
@@ -1055,7 +1398,7 @@
       <w:tr>
         <w:trPr>
           <w:cantSplit/>
-          <w:trHeight w:val="235" w:hRule="auto"/>
+          <w:trHeight w:val="197" w:hRule="auto"/>
         </w:trPr>
         <w:tc>
           <w:tcPr>
@@ -1078,8 +1421,8 @@
             <w:r xmlns:w="http://schemas.openxmlformats.org/wordprocessingml/2006/main" xmlns:wp="http://schemas.openxmlformats.org/drawingml/2006/wordprocessingDrawing" xmlns:r="http://schemas.openxmlformats.org/officeDocument/2006/relationships" xmlns:w14="http://schemas.microsoft.com/office/word/2010/wordml">
               <w:rPr>
                 <w:rFonts w:ascii="Helvetica" w:hAnsi="Helvetica" w:eastAsia="Helvetica" w:cs="Helvetica"/>
-                <w:sz w:val="8"/>
-                <w:szCs w:val="8"/>
+                <w:sz w:val="4"/>
+                <w:szCs w:val="4"/>
                 <w:color w:val="000000"/>
               </w:rPr>
               <w:t xml:space="preserve"> </w:t>
@@ -1107,8 +1450,8 @@
             <w:r xmlns:w="http://schemas.openxmlformats.org/wordprocessingml/2006/main" xmlns:wp="http://schemas.openxmlformats.org/drawingml/2006/wordprocessingDrawing" xmlns:r="http://schemas.openxmlformats.org/officeDocument/2006/relationships" xmlns:w14="http://schemas.microsoft.com/office/word/2010/wordml">
               <w:rPr>
                 <w:rFonts w:ascii="Helvetica" w:hAnsi="Helvetica" w:eastAsia="Helvetica" w:cs="Helvetica"/>
-                <w:sz w:val="8"/>
-                <w:szCs w:val="8"/>
+                <w:sz w:val="4"/>
+                <w:szCs w:val="4"/>
                 <w:color w:val="000000"/>
               </w:rPr>
               <w:t xml:space="preserve">2,3-dinor-iPF(a2)-III</w:t>
@@ -1136,37 +1479,37 @@
             <w:r xmlns:w="http://schemas.openxmlformats.org/wordprocessingml/2006/main" xmlns:wp="http://schemas.openxmlformats.org/drawingml/2006/wordprocessingDrawing" xmlns:r="http://schemas.openxmlformats.org/officeDocument/2006/relationships" xmlns:w14="http://schemas.microsoft.com/office/word/2010/wordml">
               <w:rPr>
                 <w:rFonts w:ascii="Helvetica" w:hAnsi="Helvetica" w:eastAsia="Helvetica" w:cs="Helvetica"/>
-                <w:sz w:val="8"/>
-                <w:szCs w:val="8"/>
-                <w:color w:val="000000"/>
-              </w:rPr>
-              <w:t xml:space="preserve">580</w:t>
-            </w:r>
-          </w:p>
-        </w:tc>
-        <w:tc>
-          <w:tcPr>
-            <w:tcBorders/>
-            <w:shd w:val="clear" w:color="auto" w:fill="FFFFFF"/>
-            <w:tcMar>
-              <w:top w:w="0" w:type="dxa"/>
-              <w:bottom w:w="0" w:type="dxa"/>
-              <w:left w:w="0" w:type="dxa"/>
-              <w:right w:w="0" w:type="dxa"/>
-            </w:tcMar>
-            <w:vAlign w:val="center"/>
-          </w:tcPr>
-          <w:p>
-            <w:pPr>
-              <w:jc w:val="center"/>
-              <w:spacing w:after="60" w:before="60" w:line="240"/>
-              <w:ind w:firstLine="0" w:left="60" w:right="60"/>
-            </w:pPr>
-            <w:r xmlns:w="http://schemas.openxmlformats.org/wordprocessingml/2006/main" xmlns:wp="http://schemas.openxmlformats.org/drawingml/2006/wordprocessingDrawing" xmlns:r="http://schemas.openxmlformats.org/officeDocument/2006/relationships" xmlns:w14="http://schemas.microsoft.com/office/word/2010/wordml">
-              <w:rPr>
-                <w:rFonts w:ascii="Helvetica" w:hAnsi="Helvetica" w:eastAsia="Helvetica" w:cs="Helvetica"/>
-                <w:sz w:val="8"/>
-                <w:szCs w:val="8"/>
+                <w:sz w:val="4"/>
+                <w:szCs w:val="4"/>
+                <w:color w:val="000000"/>
+              </w:rPr>
+              <w:t xml:space="preserve">584</w:t>
+            </w:r>
+          </w:p>
+        </w:tc>
+        <w:tc>
+          <w:tcPr>
+            <w:tcBorders/>
+            <w:shd w:val="clear" w:color="auto" w:fill="FFFFFF"/>
+            <w:tcMar>
+              <w:top w:w="0" w:type="dxa"/>
+              <w:bottom w:w="0" w:type="dxa"/>
+              <w:left w:w="0" w:type="dxa"/>
+              <w:right w:w="0" w:type="dxa"/>
+            </w:tcMar>
+            <w:vAlign w:val="center"/>
+          </w:tcPr>
+          <w:p>
+            <w:pPr>
+              <w:jc w:val="center"/>
+              <w:spacing w:after="60" w:before="60" w:line="240"/>
+              <w:ind w:firstLine="0" w:left="60" w:right="60"/>
+            </w:pPr>
+            <w:r xmlns:w="http://schemas.openxmlformats.org/wordprocessingml/2006/main" xmlns:wp="http://schemas.openxmlformats.org/drawingml/2006/wordprocessingDrawing" xmlns:r="http://schemas.openxmlformats.org/officeDocument/2006/relationships" xmlns:w14="http://schemas.microsoft.com/office/word/2010/wordml">
+              <w:rPr>
+                <w:rFonts w:ascii="Helvetica" w:hAnsi="Helvetica" w:eastAsia="Helvetica" w:cs="Helvetica"/>
+                <w:sz w:val="4"/>
+                <w:szCs w:val="4"/>
                 <w:color w:val="000000"/>
               </w:rPr>
               <w:t xml:space="preserve">0</w:t>
@@ -1194,8 +1537,8 @@
             <w:r xmlns:w="http://schemas.openxmlformats.org/wordprocessingml/2006/main" xmlns:wp="http://schemas.openxmlformats.org/drawingml/2006/wordprocessingDrawing" xmlns:r="http://schemas.openxmlformats.org/officeDocument/2006/relationships" xmlns:w14="http://schemas.microsoft.com/office/word/2010/wordml">
               <w:rPr>
                 <w:rFonts w:ascii="Helvetica" w:hAnsi="Helvetica" w:eastAsia="Helvetica" w:cs="Helvetica"/>
-                <w:sz w:val="8"/>
-                <w:szCs w:val="8"/>
+                <w:sz w:val="4"/>
+                <w:szCs w:val="4"/>
                 <w:color w:val="000000"/>
               </w:rPr>
               <w:t xml:space="preserve">1</w:t>
@@ -1223,8 +1566,153 @@
             <w:r xmlns:w="http://schemas.openxmlformats.org/wordprocessingml/2006/main" xmlns:wp="http://schemas.openxmlformats.org/drawingml/2006/wordprocessingDrawing" xmlns:r="http://schemas.openxmlformats.org/officeDocument/2006/relationships" xmlns:w14="http://schemas.microsoft.com/office/word/2010/wordml">
               <w:rPr>
                 <w:rFonts w:ascii="Helvetica" w:hAnsi="Helvetica" w:eastAsia="Helvetica" w:cs="Helvetica"/>
-                <w:sz w:val="8"/>
-                <w:szCs w:val="8"/>
+                <w:sz w:val="4"/>
+                <w:szCs w:val="4"/>
+                <w:color w:val="000000"/>
+              </w:rPr>
+              <w:t xml:space="preserve">5.81</w:t>
+            </w:r>
+          </w:p>
+        </w:tc>
+        <w:tc>
+          <w:tcPr>
+            <w:tcBorders/>
+            <w:shd w:val="clear" w:color="auto" w:fill="FFFFFF"/>
+            <w:tcMar>
+              <w:top w:w="0" w:type="dxa"/>
+              <w:bottom w:w="0" w:type="dxa"/>
+              <w:left w:w="0" w:type="dxa"/>
+              <w:right w:w="0" w:type="dxa"/>
+            </w:tcMar>
+            <w:vAlign w:val="center"/>
+          </w:tcPr>
+          <w:p>
+            <w:pPr>
+              <w:jc w:val="center"/>
+              <w:spacing w:after="60" w:before="60" w:line="240"/>
+              <w:ind w:firstLine="0" w:left="60" w:right="60"/>
+            </w:pPr>
+            <w:r xmlns:w="http://schemas.openxmlformats.org/wordprocessingml/2006/main" xmlns:wp="http://schemas.openxmlformats.org/drawingml/2006/wordprocessingDrawing" xmlns:r="http://schemas.openxmlformats.org/officeDocument/2006/relationships" xmlns:w14="http://schemas.microsoft.com/office/word/2010/wordml">
+              <w:rPr>
+                <w:rFonts w:ascii="Helvetica" w:hAnsi="Helvetica" w:eastAsia="Helvetica" w:cs="Helvetica"/>
+                <w:sz w:val="4"/>
+                <w:szCs w:val="4"/>
+                <w:color w:val="000000"/>
+              </w:rPr>
+              <w:t xml:space="preserve">5.49</w:t>
+            </w:r>
+          </w:p>
+        </w:tc>
+        <w:tc>
+          <w:tcPr>
+            <w:tcBorders/>
+            <w:shd w:val="clear" w:color="auto" w:fill="FFFFFF"/>
+            <w:tcMar>
+              <w:top w:w="0" w:type="dxa"/>
+              <w:bottom w:w="0" w:type="dxa"/>
+              <w:left w:w="0" w:type="dxa"/>
+              <w:right w:w="0" w:type="dxa"/>
+            </w:tcMar>
+            <w:vAlign w:val="center"/>
+          </w:tcPr>
+          <w:p>
+            <w:pPr>
+              <w:jc w:val="center"/>
+              <w:spacing w:after="60" w:before="60" w:line="240"/>
+              <w:ind w:firstLine="0" w:left="60" w:right="60"/>
+            </w:pPr>
+            <w:r xmlns:w="http://schemas.openxmlformats.org/wordprocessingml/2006/main" xmlns:wp="http://schemas.openxmlformats.org/drawingml/2006/wordprocessingDrawing" xmlns:r="http://schemas.openxmlformats.org/officeDocument/2006/relationships" xmlns:w14="http://schemas.microsoft.com/office/word/2010/wordml">
+              <w:rPr>
+                <w:rFonts w:ascii="Helvetica" w:hAnsi="Helvetica" w:eastAsia="Helvetica" w:cs="Helvetica"/>
+                <w:sz w:val="4"/>
+                <w:szCs w:val="4"/>
+                <w:color w:val="000000"/>
+              </w:rPr>
+              <w:t xml:space="preserve">-0.32 (-0.67, 0.03)</w:t>
+            </w:r>
+          </w:p>
+        </w:tc>
+        <w:tc>
+          <w:tcPr>
+            <w:tcBorders/>
+            <w:shd w:val="clear" w:color="auto" w:fill="FFFFFF"/>
+            <w:tcMar>
+              <w:top w:w="0" w:type="dxa"/>
+              <w:bottom w:w="0" w:type="dxa"/>
+              <w:left w:w="0" w:type="dxa"/>
+              <w:right w:w="0" w:type="dxa"/>
+            </w:tcMar>
+            <w:vAlign w:val="center"/>
+          </w:tcPr>
+          <w:p>
+            <w:pPr>
+              <w:jc w:val="center"/>
+              <w:spacing w:after="60" w:before="60" w:line="240"/>
+              <w:ind w:firstLine="0" w:left="60" w:right="60"/>
+            </w:pPr>
+            <w:r xmlns:w="http://schemas.openxmlformats.org/wordprocessingml/2006/main" xmlns:wp="http://schemas.openxmlformats.org/drawingml/2006/wordprocessingDrawing" xmlns:r="http://schemas.openxmlformats.org/officeDocument/2006/relationships" xmlns:w14="http://schemas.microsoft.com/office/word/2010/wordml">
+              <w:rPr>
+                <w:rFonts w:ascii="Helvetica" w:hAnsi="Helvetica" w:eastAsia="Helvetica" w:cs="Helvetica"/>
+                <w:sz w:val="4"/>
+                <w:szCs w:val="4"/>
+                <w:color w:val="000000"/>
+              </w:rPr>
+              <w:t xml:space="preserve">0.08</w:t>
+            </w:r>
+          </w:p>
+        </w:tc>
+        <w:tc>
+          <w:tcPr>
+            <w:tcBorders/>
+            <w:shd w:val="clear" w:color="auto" w:fill="FFFFFF"/>
+            <w:tcMar>
+              <w:top w:w="0" w:type="dxa"/>
+              <w:bottom w:w="0" w:type="dxa"/>
+              <w:left w:w="0" w:type="dxa"/>
+              <w:right w:w="0" w:type="dxa"/>
+            </w:tcMar>
+            <w:vAlign w:val="center"/>
+          </w:tcPr>
+          <w:p>
+            <w:pPr>
+              <w:jc w:val="center"/>
+              <w:spacing w:after="60" w:before="60" w:line="240"/>
+              <w:ind w:firstLine="0" w:left="60" w:right="60"/>
+            </w:pPr>
+            <w:r xmlns:w="http://schemas.openxmlformats.org/wordprocessingml/2006/main" xmlns:wp="http://schemas.openxmlformats.org/drawingml/2006/wordprocessingDrawing" xmlns:r="http://schemas.openxmlformats.org/officeDocument/2006/relationships" xmlns:w14="http://schemas.microsoft.com/office/word/2010/wordml">
+              <w:rPr>
+                <w:rFonts w:ascii="Helvetica" w:hAnsi="Helvetica" w:eastAsia="Helvetica" w:cs="Helvetica"/>
+                <w:sz w:val="4"/>
+                <w:szCs w:val="4"/>
+                <w:color w:val="000000"/>
+              </w:rPr>
+              <w:t xml:space="preserve">0.22</w:t>
+            </w:r>
+          </w:p>
+        </w:tc>
+        <w:tc>
+          <w:tcPr>
+            <w:tcBorders/>
+            <w:shd w:val="clear" w:color="auto" w:fill="FFFFFF"/>
+            <w:tcMar>
+              <w:top w:w="0" w:type="dxa"/>
+              <w:bottom w:w="0" w:type="dxa"/>
+              <w:left w:w="0" w:type="dxa"/>
+              <w:right w:w="0" w:type="dxa"/>
+            </w:tcMar>
+            <w:vAlign w:val="center"/>
+          </w:tcPr>
+          <w:p>
+            <w:pPr>
+              <w:jc w:val="center"/>
+              <w:spacing w:after="60" w:before="60" w:line="240"/>
+              <w:ind w:firstLine="0" w:left="60" w:right="60"/>
+            </w:pPr>
+            <w:r xmlns:w="http://schemas.openxmlformats.org/wordprocessingml/2006/main" xmlns:wp="http://schemas.openxmlformats.org/drawingml/2006/wordprocessingDrawing" xmlns:r="http://schemas.openxmlformats.org/officeDocument/2006/relationships" xmlns:w14="http://schemas.microsoft.com/office/word/2010/wordml">
+              <w:rPr>
+                <w:rFonts w:ascii="Helvetica" w:hAnsi="Helvetica" w:eastAsia="Helvetica" w:cs="Helvetica"/>
+                <w:sz w:val="4"/>
+                <w:szCs w:val="4"/>
                 <w:color w:val="000000"/>
               </w:rPr>
               <w:t xml:space="preserve">5.88</w:t>
@@ -1252,8 +1740,8 @@
             <w:r xmlns:w="http://schemas.openxmlformats.org/wordprocessingml/2006/main" xmlns:wp="http://schemas.openxmlformats.org/drawingml/2006/wordprocessingDrawing" xmlns:r="http://schemas.openxmlformats.org/officeDocument/2006/relationships" xmlns:w14="http://schemas.microsoft.com/office/word/2010/wordml">
               <w:rPr>
                 <w:rFonts w:ascii="Helvetica" w:hAnsi="Helvetica" w:eastAsia="Helvetica" w:cs="Helvetica"/>
-                <w:sz w:val="8"/>
-                <w:szCs w:val="8"/>
+                <w:sz w:val="4"/>
+                <w:szCs w:val="4"/>
                 <w:color w:val="000000"/>
               </w:rPr>
               <w:t xml:space="preserve">5.50</w:t>
@@ -1281,8 +1769,8 @@
             <w:r xmlns:w="http://schemas.openxmlformats.org/wordprocessingml/2006/main" xmlns:wp="http://schemas.openxmlformats.org/drawingml/2006/wordprocessingDrawing" xmlns:r="http://schemas.openxmlformats.org/officeDocument/2006/relationships" xmlns:w14="http://schemas.microsoft.com/office/word/2010/wordml">
               <w:rPr>
                 <w:rFonts w:ascii="Helvetica" w:hAnsi="Helvetica" w:eastAsia="Helvetica" w:cs="Helvetica"/>
-                <w:sz w:val="8"/>
-                <w:szCs w:val="8"/>
+                <w:sz w:val="4"/>
+                <w:szCs w:val="4"/>
                 <w:color w:val="000000"/>
               </w:rPr>
               <w:t xml:space="preserve">-0.37 (-0.72, -0.03)</w:t>
@@ -1310,8 +1798,8 @@
             <w:r xmlns:w="http://schemas.openxmlformats.org/wordprocessingml/2006/main" xmlns:wp="http://schemas.openxmlformats.org/drawingml/2006/wordprocessingDrawing" xmlns:r="http://schemas.openxmlformats.org/officeDocument/2006/relationships" xmlns:w14="http://schemas.microsoft.com/office/word/2010/wordml">
               <w:rPr>
                 <w:rFonts w:ascii="Helvetica" w:hAnsi="Helvetica" w:eastAsia="Helvetica" w:cs="Helvetica"/>
-                <w:sz w:val="8"/>
-                <w:szCs w:val="8"/>
+                <w:sz w:val="4"/>
+                <w:szCs w:val="4"/>
                 <w:color w:val="000000"/>
               </w:rPr>
               <w:t xml:space="preserve">0.03</w:t>
@@ -1339,8 +1827,8 @@
             <w:r xmlns:w="http://schemas.openxmlformats.org/wordprocessingml/2006/main" xmlns:wp="http://schemas.openxmlformats.org/drawingml/2006/wordprocessingDrawing" xmlns:r="http://schemas.openxmlformats.org/officeDocument/2006/relationships" xmlns:w14="http://schemas.microsoft.com/office/word/2010/wordml">
               <w:rPr>
                 <w:rFonts w:ascii="Helvetica" w:hAnsi="Helvetica" w:eastAsia="Helvetica" w:cs="Helvetica"/>
-                <w:sz w:val="8"/>
-                <w:szCs w:val="8"/>
+                <w:sz w:val="4"/>
+                <w:szCs w:val="4"/>
                 <w:color w:val="000000"/>
               </w:rPr>
               <w:t xml:space="preserve">0.06</w:t>
@@ -1351,7 +1839,7 @@
       <w:tr>
         <w:trPr>
           <w:cantSplit/>
-          <w:trHeight w:val="235" w:hRule="auto"/>
+          <w:trHeight w:val="197" w:hRule="auto"/>
         </w:trPr>
         <w:tc>
           <w:tcPr>
@@ -1374,8 +1862,8 @@
             <w:r xmlns:w="http://schemas.openxmlformats.org/wordprocessingml/2006/main" xmlns:wp="http://schemas.openxmlformats.org/drawingml/2006/wordprocessingDrawing" xmlns:r="http://schemas.openxmlformats.org/officeDocument/2006/relationships" xmlns:w14="http://schemas.microsoft.com/office/word/2010/wordml">
               <w:rPr>
                 <w:rFonts w:ascii="Helvetica" w:hAnsi="Helvetica" w:eastAsia="Helvetica" w:cs="Helvetica"/>
-                <w:sz w:val="8"/>
-                <w:szCs w:val="8"/>
+                <w:sz w:val="4"/>
+                <w:szCs w:val="4"/>
                 <w:color w:val="000000"/>
               </w:rPr>
               <w:t xml:space="preserve"> </w:t>
@@ -1403,8 +1891,8 @@
             <w:r xmlns:w="http://schemas.openxmlformats.org/wordprocessingml/2006/main" xmlns:wp="http://schemas.openxmlformats.org/drawingml/2006/wordprocessingDrawing" xmlns:r="http://schemas.openxmlformats.org/officeDocument/2006/relationships" xmlns:w14="http://schemas.microsoft.com/office/word/2010/wordml">
               <w:rPr>
                 <w:rFonts w:ascii="Helvetica" w:hAnsi="Helvetica" w:eastAsia="Helvetica" w:cs="Helvetica"/>
-                <w:sz w:val="8"/>
-                <w:szCs w:val="8"/>
+                <w:sz w:val="4"/>
+                <w:szCs w:val="4"/>
                 <w:color w:val="000000"/>
               </w:rPr>
               <w:t xml:space="preserve">iPF(2a)-VI</w:t>
@@ -1432,8 +1920,8 @@
             <w:r xmlns:w="http://schemas.openxmlformats.org/wordprocessingml/2006/main" xmlns:wp="http://schemas.openxmlformats.org/drawingml/2006/wordprocessingDrawing" xmlns:r="http://schemas.openxmlformats.org/officeDocument/2006/relationships" xmlns:w14="http://schemas.microsoft.com/office/word/2010/wordml">
               <w:rPr>
                 <w:rFonts w:ascii="Helvetica" w:hAnsi="Helvetica" w:eastAsia="Helvetica" w:cs="Helvetica"/>
-                <w:sz w:val="8"/>
-                <w:szCs w:val="8"/>
+                <w:sz w:val="4"/>
+                <w:szCs w:val="4"/>
                 <w:color w:val="000000"/>
               </w:rPr>
               <w:t xml:space="preserve">584</w:t>
@@ -1461,8 +1949,8 @@
             <w:r xmlns:w="http://schemas.openxmlformats.org/wordprocessingml/2006/main" xmlns:wp="http://schemas.openxmlformats.org/drawingml/2006/wordprocessingDrawing" xmlns:r="http://schemas.openxmlformats.org/officeDocument/2006/relationships" xmlns:w14="http://schemas.microsoft.com/office/word/2010/wordml">
               <w:rPr>
                 <w:rFonts w:ascii="Helvetica" w:hAnsi="Helvetica" w:eastAsia="Helvetica" w:cs="Helvetica"/>
-                <w:sz w:val="8"/>
-                <w:szCs w:val="8"/>
+                <w:sz w:val="4"/>
+                <w:szCs w:val="4"/>
                 <w:color w:val="000000"/>
               </w:rPr>
               <w:t xml:space="preserve">0</w:t>
@@ -1490,8 +1978,8 @@
             <w:r xmlns:w="http://schemas.openxmlformats.org/wordprocessingml/2006/main" xmlns:wp="http://schemas.openxmlformats.org/drawingml/2006/wordprocessingDrawing" xmlns:r="http://schemas.openxmlformats.org/officeDocument/2006/relationships" xmlns:w14="http://schemas.microsoft.com/office/word/2010/wordml">
               <w:rPr>
                 <w:rFonts w:ascii="Helvetica" w:hAnsi="Helvetica" w:eastAsia="Helvetica" w:cs="Helvetica"/>
-                <w:sz w:val="8"/>
-                <w:szCs w:val="8"/>
+                <w:sz w:val="4"/>
+                <w:szCs w:val="4"/>
                 <w:color w:val="000000"/>
               </w:rPr>
               <w:t xml:space="preserve">1</w:t>
@@ -1519,8 +2007,153 @@
             <w:r xmlns:w="http://schemas.openxmlformats.org/wordprocessingml/2006/main" xmlns:wp="http://schemas.openxmlformats.org/drawingml/2006/wordprocessingDrawing" xmlns:r="http://schemas.openxmlformats.org/officeDocument/2006/relationships" xmlns:w14="http://schemas.microsoft.com/office/word/2010/wordml">
               <w:rPr>
                 <w:rFonts w:ascii="Helvetica" w:hAnsi="Helvetica" w:eastAsia="Helvetica" w:cs="Helvetica"/>
-                <w:sz w:val="8"/>
-                <w:szCs w:val="8"/>
+                <w:sz w:val="4"/>
+                <w:szCs w:val="4"/>
+                <w:color w:val="000000"/>
+              </w:rPr>
+              <w:t xml:space="preserve">12.95</w:t>
+            </w:r>
+          </w:p>
+        </w:tc>
+        <w:tc>
+          <w:tcPr>
+            <w:tcBorders/>
+            <w:shd w:val="clear" w:color="auto" w:fill="FFFFFF"/>
+            <w:tcMar>
+              <w:top w:w="0" w:type="dxa"/>
+              <w:bottom w:w="0" w:type="dxa"/>
+              <w:left w:w="0" w:type="dxa"/>
+              <w:right w:w="0" w:type="dxa"/>
+            </w:tcMar>
+            <w:vAlign w:val="center"/>
+          </w:tcPr>
+          <w:p>
+            <w:pPr>
+              <w:jc w:val="center"/>
+              <w:spacing w:after="60" w:before="60" w:line="240"/>
+              <w:ind w:firstLine="0" w:left="60" w:right="60"/>
+            </w:pPr>
+            <w:r xmlns:w="http://schemas.openxmlformats.org/wordprocessingml/2006/main" xmlns:wp="http://schemas.openxmlformats.org/drawingml/2006/wordprocessingDrawing" xmlns:r="http://schemas.openxmlformats.org/officeDocument/2006/relationships" xmlns:w14="http://schemas.microsoft.com/office/word/2010/wordml">
+              <w:rPr>
+                <w:rFonts w:ascii="Helvetica" w:hAnsi="Helvetica" w:eastAsia="Helvetica" w:cs="Helvetica"/>
+                <w:sz w:val="4"/>
+                <w:szCs w:val="4"/>
+                <w:color w:val="000000"/>
+              </w:rPr>
+              <w:t xml:space="preserve">12.54</w:t>
+            </w:r>
+          </w:p>
+        </w:tc>
+        <w:tc>
+          <w:tcPr>
+            <w:tcBorders/>
+            <w:shd w:val="clear" w:color="auto" w:fill="FFFFFF"/>
+            <w:tcMar>
+              <w:top w:w="0" w:type="dxa"/>
+              <w:bottom w:w="0" w:type="dxa"/>
+              <w:left w:w="0" w:type="dxa"/>
+              <w:right w:w="0" w:type="dxa"/>
+            </w:tcMar>
+            <w:vAlign w:val="center"/>
+          </w:tcPr>
+          <w:p>
+            <w:pPr>
+              <w:jc w:val="center"/>
+              <w:spacing w:after="60" w:before="60" w:line="240"/>
+              <w:ind w:firstLine="0" w:left="60" w:right="60"/>
+            </w:pPr>
+            <w:r xmlns:w="http://schemas.openxmlformats.org/wordprocessingml/2006/main" xmlns:wp="http://schemas.openxmlformats.org/drawingml/2006/wordprocessingDrawing" xmlns:r="http://schemas.openxmlformats.org/officeDocument/2006/relationships" xmlns:w14="http://schemas.microsoft.com/office/word/2010/wordml">
+              <w:rPr>
+                <w:rFonts w:ascii="Helvetica" w:hAnsi="Helvetica" w:eastAsia="Helvetica" w:cs="Helvetica"/>
+                <w:sz w:val="4"/>
+                <w:szCs w:val="4"/>
+                <w:color w:val="000000"/>
+              </w:rPr>
+              <w:t xml:space="preserve">-0.41 (-2.05, 1.24)</w:t>
+            </w:r>
+          </w:p>
+        </w:tc>
+        <w:tc>
+          <w:tcPr>
+            <w:tcBorders/>
+            <w:shd w:val="clear" w:color="auto" w:fill="FFFFFF"/>
+            <w:tcMar>
+              <w:top w:w="0" w:type="dxa"/>
+              <w:bottom w:w="0" w:type="dxa"/>
+              <w:left w:w="0" w:type="dxa"/>
+              <w:right w:w="0" w:type="dxa"/>
+            </w:tcMar>
+            <w:vAlign w:val="center"/>
+          </w:tcPr>
+          <w:p>
+            <w:pPr>
+              <w:jc w:val="center"/>
+              <w:spacing w:after="60" w:before="60" w:line="240"/>
+              <w:ind w:firstLine="0" w:left="60" w:right="60"/>
+            </w:pPr>
+            <w:r xmlns:w="http://schemas.openxmlformats.org/wordprocessingml/2006/main" xmlns:wp="http://schemas.openxmlformats.org/drawingml/2006/wordprocessingDrawing" xmlns:r="http://schemas.openxmlformats.org/officeDocument/2006/relationships" xmlns:w14="http://schemas.microsoft.com/office/word/2010/wordml">
+              <w:rPr>
+                <w:rFonts w:ascii="Helvetica" w:hAnsi="Helvetica" w:eastAsia="Helvetica" w:cs="Helvetica"/>
+                <w:sz w:val="4"/>
+                <w:szCs w:val="4"/>
+                <w:color w:val="000000"/>
+              </w:rPr>
+              <w:t xml:space="preserve">0.64</w:t>
+            </w:r>
+          </w:p>
+        </w:tc>
+        <w:tc>
+          <w:tcPr>
+            <w:tcBorders/>
+            <w:shd w:val="clear" w:color="auto" w:fill="FFFFFF"/>
+            <w:tcMar>
+              <w:top w:w="0" w:type="dxa"/>
+              <w:bottom w:w="0" w:type="dxa"/>
+              <w:left w:w="0" w:type="dxa"/>
+              <w:right w:w="0" w:type="dxa"/>
+            </w:tcMar>
+            <w:vAlign w:val="center"/>
+          </w:tcPr>
+          <w:p>
+            <w:pPr>
+              <w:jc w:val="center"/>
+              <w:spacing w:after="60" w:before="60" w:line="240"/>
+              <w:ind w:firstLine="0" w:left="60" w:right="60"/>
+            </w:pPr>
+            <w:r xmlns:w="http://schemas.openxmlformats.org/wordprocessingml/2006/main" xmlns:wp="http://schemas.openxmlformats.org/drawingml/2006/wordprocessingDrawing" xmlns:r="http://schemas.openxmlformats.org/officeDocument/2006/relationships" xmlns:w14="http://schemas.microsoft.com/office/word/2010/wordml">
+              <w:rPr>
+                <w:rFonts w:ascii="Helvetica" w:hAnsi="Helvetica" w:eastAsia="Helvetica" w:cs="Helvetica"/>
+                <w:sz w:val="4"/>
+                <w:szCs w:val="4"/>
+                <w:color w:val="000000"/>
+              </w:rPr>
+              <w:t xml:space="preserve">0.64</w:t>
+            </w:r>
+          </w:p>
+        </w:tc>
+        <w:tc>
+          <w:tcPr>
+            <w:tcBorders/>
+            <w:shd w:val="clear" w:color="auto" w:fill="FFFFFF"/>
+            <w:tcMar>
+              <w:top w:w="0" w:type="dxa"/>
+              <w:bottom w:w="0" w:type="dxa"/>
+              <w:left w:w="0" w:type="dxa"/>
+              <w:right w:w="0" w:type="dxa"/>
+            </w:tcMar>
+            <w:vAlign w:val="center"/>
+          </w:tcPr>
+          <w:p>
+            <w:pPr>
+              <w:jc w:val="center"/>
+              <w:spacing w:after="60" w:before="60" w:line="240"/>
+              <w:ind w:firstLine="0" w:left="60" w:right="60"/>
+            </w:pPr>
+            <w:r xmlns:w="http://schemas.openxmlformats.org/wordprocessingml/2006/main" xmlns:wp="http://schemas.openxmlformats.org/drawingml/2006/wordprocessingDrawing" xmlns:r="http://schemas.openxmlformats.org/officeDocument/2006/relationships" xmlns:w14="http://schemas.microsoft.com/office/word/2010/wordml">
+              <w:rPr>
+                <w:rFonts w:ascii="Helvetica" w:hAnsi="Helvetica" w:eastAsia="Helvetica" w:cs="Helvetica"/>
+                <w:sz w:val="4"/>
+                <w:szCs w:val="4"/>
                 <w:color w:val="000000"/>
               </w:rPr>
               <w:t xml:space="preserve">12.88</w:t>
@@ -1548,8 +2181,8 @@
             <w:r xmlns:w="http://schemas.openxmlformats.org/wordprocessingml/2006/main" xmlns:wp="http://schemas.openxmlformats.org/drawingml/2006/wordprocessingDrawing" xmlns:r="http://schemas.openxmlformats.org/officeDocument/2006/relationships" xmlns:w14="http://schemas.microsoft.com/office/word/2010/wordml">
               <w:rPr>
                 <w:rFonts w:ascii="Helvetica" w:hAnsi="Helvetica" w:eastAsia="Helvetica" w:cs="Helvetica"/>
-                <w:sz w:val="8"/>
-                <w:szCs w:val="8"/>
+                <w:sz w:val="4"/>
+                <w:szCs w:val="4"/>
                 <w:color w:val="000000"/>
               </w:rPr>
               <w:t xml:space="preserve">12.26</w:t>
@@ -1577,8 +2210,8 @@
             <w:r xmlns:w="http://schemas.openxmlformats.org/wordprocessingml/2006/main" xmlns:wp="http://schemas.openxmlformats.org/drawingml/2006/wordprocessingDrawing" xmlns:r="http://schemas.openxmlformats.org/officeDocument/2006/relationships" xmlns:w14="http://schemas.microsoft.com/office/word/2010/wordml">
               <w:rPr>
                 <w:rFonts w:ascii="Helvetica" w:hAnsi="Helvetica" w:eastAsia="Helvetica" w:cs="Helvetica"/>
-                <w:sz w:val="8"/>
-                <w:szCs w:val="8"/>
+                <w:sz w:val="4"/>
+                <w:szCs w:val="4"/>
                 <w:color w:val="000000"/>
               </w:rPr>
               <w:t xml:space="preserve">-0.61 (-2.26, 1.03)</w:t>
@@ -1606,8 +2239,8 @@
             <w:r xmlns:w="http://schemas.openxmlformats.org/wordprocessingml/2006/main" xmlns:wp="http://schemas.openxmlformats.org/drawingml/2006/wordprocessingDrawing" xmlns:r="http://schemas.openxmlformats.org/officeDocument/2006/relationships" xmlns:w14="http://schemas.microsoft.com/office/word/2010/wordml">
               <w:rPr>
                 <w:rFonts w:ascii="Helvetica" w:hAnsi="Helvetica" w:eastAsia="Helvetica" w:cs="Helvetica"/>
-                <w:sz w:val="8"/>
-                <w:szCs w:val="8"/>
+                <w:sz w:val="4"/>
+                <w:szCs w:val="4"/>
                 <w:color w:val="000000"/>
               </w:rPr>
               <w:t xml:space="preserve">0.47</w:t>
@@ -1635,8 +2268,8 @@
             <w:r xmlns:w="http://schemas.openxmlformats.org/wordprocessingml/2006/main" xmlns:wp="http://schemas.openxmlformats.org/drawingml/2006/wordprocessingDrawing" xmlns:r="http://schemas.openxmlformats.org/officeDocument/2006/relationships" xmlns:w14="http://schemas.microsoft.com/office/word/2010/wordml">
               <w:rPr>
                 <w:rFonts w:ascii="Helvetica" w:hAnsi="Helvetica" w:eastAsia="Helvetica" w:cs="Helvetica"/>
-                <w:sz w:val="8"/>
-                <w:szCs w:val="8"/>
+                <w:sz w:val="4"/>
+                <w:szCs w:val="4"/>
                 <w:color w:val="000000"/>
               </w:rPr>
               <w:t xml:space="preserve">0.47</w:t>
@@ -1647,7 +2280,7 @@
       <w:tr>
         <w:trPr>
           <w:cantSplit/>
-          <w:trHeight w:val="235" w:hRule="auto"/>
+          <w:trHeight w:val="197" w:hRule="auto"/>
         </w:trPr>
         <w:tc>
           <w:tcPr>
@@ -1670,8 +2303,8 @@
             <w:r xmlns:w="http://schemas.openxmlformats.org/wordprocessingml/2006/main" xmlns:wp="http://schemas.openxmlformats.org/drawingml/2006/wordprocessingDrawing" xmlns:r="http://schemas.openxmlformats.org/officeDocument/2006/relationships" xmlns:w14="http://schemas.microsoft.com/office/word/2010/wordml">
               <w:rPr>
                 <w:rFonts w:ascii="Helvetica" w:hAnsi="Helvetica" w:eastAsia="Helvetica" w:cs="Helvetica"/>
-                <w:sz w:val="8"/>
-                <w:szCs w:val="8"/>
+                <w:sz w:val="4"/>
+                <w:szCs w:val="4"/>
                 <w:color w:val="000000"/>
               </w:rPr>
               <w:t xml:space="preserve"> </w:t>
@@ -1699,8 +2332,8 @@
             <w:r xmlns:w="http://schemas.openxmlformats.org/wordprocessingml/2006/main" xmlns:wp="http://schemas.openxmlformats.org/drawingml/2006/wordprocessingDrawing" xmlns:r="http://schemas.openxmlformats.org/officeDocument/2006/relationships" xmlns:w14="http://schemas.microsoft.com/office/word/2010/wordml">
               <w:rPr>
                 <w:rFonts w:ascii="Helvetica" w:hAnsi="Helvetica" w:eastAsia="Helvetica" w:cs="Helvetica"/>
-                <w:sz w:val="8"/>
-                <w:szCs w:val="8"/>
+                <w:sz w:val="4"/>
+                <w:szCs w:val="4"/>
                 <w:color w:val="000000"/>
               </w:rPr>
               <w:t xml:space="preserve">8,12-iso-iPF(2a)-VI</w:t>
@@ -1728,37 +2361,37 @@
             <w:r xmlns:w="http://schemas.openxmlformats.org/wordprocessingml/2006/main" xmlns:wp="http://schemas.openxmlformats.org/drawingml/2006/wordprocessingDrawing" xmlns:r="http://schemas.openxmlformats.org/officeDocument/2006/relationships" xmlns:w14="http://schemas.microsoft.com/office/word/2010/wordml">
               <w:rPr>
                 <w:rFonts w:ascii="Helvetica" w:hAnsi="Helvetica" w:eastAsia="Helvetica" w:cs="Helvetica"/>
-                <w:sz w:val="8"/>
-                <w:szCs w:val="8"/>
-                <w:color w:val="000000"/>
-              </w:rPr>
-              <w:t xml:space="preserve">582</w:t>
-            </w:r>
-          </w:p>
-        </w:tc>
-        <w:tc>
-          <w:tcPr>
-            <w:tcBorders/>
-            <w:shd w:val="clear" w:color="auto" w:fill="FFFFFF"/>
-            <w:tcMar>
-              <w:top w:w="0" w:type="dxa"/>
-              <w:bottom w:w="0" w:type="dxa"/>
-              <w:left w:w="0" w:type="dxa"/>
-              <w:right w:w="0" w:type="dxa"/>
-            </w:tcMar>
-            <w:vAlign w:val="center"/>
-          </w:tcPr>
-          <w:p>
-            <w:pPr>
-              <w:jc w:val="center"/>
-              <w:spacing w:after="60" w:before="60" w:line="240"/>
-              <w:ind w:firstLine="0" w:left="60" w:right="60"/>
-            </w:pPr>
-            <w:r xmlns:w="http://schemas.openxmlformats.org/wordprocessingml/2006/main" xmlns:wp="http://schemas.openxmlformats.org/drawingml/2006/wordprocessingDrawing" xmlns:r="http://schemas.openxmlformats.org/officeDocument/2006/relationships" xmlns:w14="http://schemas.microsoft.com/office/word/2010/wordml">
-              <w:rPr>
-                <w:rFonts w:ascii="Helvetica" w:hAnsi="Helvetica" w:eastAsia="Helvetica" w:cs="Helvetica"/>
-                <w:sz w:val="8"/>
-                <w:szCs w:val="8"/>
+                <w:sz w:val="4"/>
+                <w:szCs w:val="4"/>
+                <w:color w:val="000000"/>
+              </w:rPr>
+              <w:t xml:space="preserve">584</w:t>
+            </w:r>
+          </w:p>
+        </w:tc>
+        <w:tc>
+          <w:tcPr>
+            <w:tcBorders/>
+            <w:shd w:val="clear" w:color="auto" w:fill="FFFFFF"/>
+            <w:tcMar>
+              <w:top w:w="0" w:type="dxa"/>
+              <w:bottom w:w="0" w:type="dxa"/>
+              <w:left w:w="0" w:type="dxa"/>
+              <w:right w:w="0" w:type="dxa"/>
+            </w:tcMar>
+            <w:vAlign w:val="center"/>
+          </w:tcPr>
+          <w:p>
+            <w:pPr>
+              <w:jc w:val="center"/>
+              <w:spacing w:after="60" w:before="60" w:line="240"/>
+              <w:ind w:firstLine="0" w:left="60" w:right="60"/>
+            </w:pPr>
+            <w:r xmlns:w="http://schemas.openxmlformats.org/wordprocessingml/2006/main" xmlns:wp="http://schemas.openxmlformats.org/drawingml/2006/wordprocessingDrawing" xmlns:r="http://schemas.openxmlformats.org/officeDocument/2006/relationships" xmlns:w14="http://schemas.microsoft.com/office/word/2010/wordml">
+              <w:rPr>
+                <w:rFonts w:ascii="Helvetica" w:hAnsi="Helvetica" w:eastAsia="Helvetica" w:cs="Helvetica"/>
+                <w:sz w:val="4"/>
+                <w:szCs w:val="4"/>
                 <w:color w:val="000000"/>
               </w:rPr>
               <w:t xml:space="preserve">0</w:t>
@@ -1786,8 +2419,8 @@
             <w:r xmlns:w="http://schemas.openxmlformats.org/wordprocessingml/2006/main" xmlns:wp="http://schemas.openxmlformats.org/drawingml/2006/wordprocessingDrawing" xmlns:r="http://schemas.openxmlformats.org/officeDocument/2006/relationships" xmlns:w14="http://schemas.microsoft.com/office/word/2010/wordml">
               <w:rPr>
                 <w:rFonts w:ascii="Helvetica" w:hAnsi="Helvetica" w:eastAsia="Helvetica" w:cs="Helvetica"/>
-                <w:sz w:val="8"/>
-                <w:szCs w:val="8"/>
+                <w:sz w:val="4"/>
+                <w:szCs w:val="4"/>
                 <w:color w:val="000000"/>
               </w:rPr>
               <w:t xml:space="preserve">1</w:t>
@@ -1815,8 +2448,153 @@
             <w:r xmlns:w="http://schemas.openxmlformats.org/wordprocessingml/2006/main" xmlns:wp="http://schemas.openxmlformats.org/drawingml/2006/wordprocessingDrawing" xmlns:r="http://schemas.openxmlformats.org/officeDocument/2006/relationships" xmlns:w14="http://schemas.microsoft.com/office/word/2010/wordml">
               <w:rPr>
                 <w:rFonts w:ascii="Helvetica" w:hAnsi="Helvetica" w:eastAsia="Helvetica" w:cs="Helvetica"/>
-                <w:sz w:val="8"/>
-                <w:szCs w:val="8"/>
+                <w:sz w:val="4"/>
+                <w:szCs w:val="4"/>
+                <w:color w:val="000000"/>
+              </w:rPr>
+              <w:t xml:space="preserve">12.85</w:t>
+            </w:r>
+          </w:p>
+        </w:tc>
+        <w:tc>
+          <w:tcPr>
+            <w:tcBorders/>
+            <w:shd w:val="clear" w:color="auto" w:fill="FFFFFF"/>
+            <w:tcMar>
+              <w:top w:w="0" w:type="dxa"/>
+              <w:bottom w:w="0" w:type="dxa"/>
+              <w:left w:w="0" w:type="dxa"/>
+              <w:right w:w="0" w:type="dxa"/>
+            </w:tcMar>
+            <w:vAlign w:val="center"/>
+          </w:tcPr>
+          <w:p>
+            <w:pPr>
+              <w:jc w:val="center"/>
+              <w:spacing w:after="60" w:before="60" w:line="240"/>
+              <w:ind w:firstLine="0" w:left="60" w:right="60"/>
+            </w:pPr>
+            <w:r xmlns:w="http://schemas.openxmlformats.org/wordprocessingml/2006/main" xmlns:wp="http://schemas.openxmlformats.org/drawingml/2006/wordprocessingDrawing" xmlns:r="http://schemas.openxmlformats.org/officeDocument/2006/relationships" xmlns:w14="http://schemas.microsoft.com/office/word/2010/wordml">
+              <w:rPr>
+                <w:rFonts w:ascii="Helvetica" w:hAnsi="Helvetica" w:eastAsia="Helvetica" w:cs="Helvetica"/>
+                <w:sz w:val="4"/>
+                <w:szCs w:val="4"/>
+                <w:color w:val="000000"/>
+              </w:rPr>
+              <w:t xml:space="preserve">11.82</w:t>
+            </w:r>
+          </w:p>
+        </w:tc>
+        <w:tc>
+          <w:tcPr>
+            <w:tcBorders/>
+            <w:shd w:val="clear" w:color="auto" w:fill="FFFFFF"/>
+            <w:tcMar>
+              <w:top w:w="0" w:type="dxa"/>
+              <w:bottom w:w="0" w:type="dxa"/>
+              <w:left w:w="0" w:type="dxa"/>
+              <w:right w:w="0" w:type="dxa"/>
+            </w:tcMar>
+            <w:vAlign w:val="center"/>
+          </w:tcPr>
+          <w:p>
+            <w:pPr>
+              <w:jc w:val="center"/>
+              <w:spacing w:after="60" w:before="60" w:line="240"/>
+              <w:ind w:firstLine="0" w:left="60" w:right="60"/>
+            </w:pPr>
+            <w:r xmlns:w="http://schemas.openxmlformats.org/wordprocessingml/2006/main" xmlns:wp="http://schemas.openxmlformats.org/drawingml/2006/wordprocessingDrawing" xmlns:r="http://schemas.openxmlformats.org/officeDocument/2006/relationships" xmlns:w14="http://schemas.microsoft.com/office/word/2010/wordml">
+              <w:rPr>
+                <w:rFonts w:ascii="Helvetica" w:hAnsi="Helvetica" w:eastAsia="Helvetica" w:cs="Helvetica"/>
+                <w:sz w:val="4"/>
+                <w:szCs w:val="4"/>
+                <w:color w:val="000000"/>
+              </w:rPr>
+              <w:t xml:space="preserve">-1.04 (-2.47, 0.4)</w:t>
+            </w:r>
+          </w:p>
+        </w:tc>
+        <w:tc>
+          <w:tcPr>
+            <w:tcBorders/>
+            <w:shd w:val="clear" w:color="auto" w:fill="FFFFFF"/>
+            <w:tcMar>
+              <w:top w:w="0" w:type="dxa"/>
+              <w:bottom w:w="0" w:type="dxa"/>
+              <w:left w:w="0" w:type="dxa"/>
+              <w:right w:w="0" w:type="dxa"/>
+            </w:tcMar>
+            <w:vAlign w:val="center"/>
+          </w:tcPr>
+          <w:p>
+            <w:pPr>
+              <w:jc w:val="center"/>
+              <w:spacing w:after="60" w:before="60" w:line="240"/>
+              <w:ind w:firstLine="0" w:left="60" w:right="60"/>
+            </w:pPr>
+            <w:r xmlns:w="http://schemas.openxmlformats.org/wordprocessingml/2006/main" xmlns:wp="http://schemas.openxmlformats.org/drawingml/2006/wordprocessingDrawing" xmlns:r="http://schemas.openxmlformats.org/officeDocument/2006/relationships" xmlns:w14="http://schemas.microsoft.com/office/word/2010/wordml">
+              <w:rPr>
+                <w:rFonts w:ascii="Helvetica" w:hAnsi="Helvetica" w:eastAsia="Helvetica" w:cs="Helvetica"/>
+                <w:sz w:val="4"/>
+                <w:szCs w:val="4"/>
+                <w:color w:val="000000"/>
+              </w:rPr>
+              <w:t xml:space="preserve">0.16</w:t>
+            </w:r>
+          </w:p>
+        </w:tc>
+        <w:tc>
+          <w:tcPr>
+            <w:tcBorders/>
+            <w:shd w:val="clear" w:color="auto" w:fill="FFFFFF"/>
+            <w:tcMar>
+              <w:top w:w="0" w:type="dxa"/>
+              <w:bottom w:w="0" w:type="dxa"/>
+              <w:left w:w="0" w:type="dxa"/>
+              <w:right w:w="0" w:type="dxa"/>
+            </w:tcMar>
+            <w:vAlign w:val="center"/>
+          </w:tcPr>
+          <w:p>
+            <w:pPr>
+              <w:jc w:val="center"/>
+              <w:spacing w:after="60" w:before="60" w:line="240"/>
+              <w:ind w:firstLine="0" w:left="60" w:right="60"/>
+            </w:pPr>
+            <w:r xmlns:w="http://schemas.openxmlformats.org/wordprocessingml/2006/main" xmlns:wp="http://schemas.openxmlformats.org/drawingml/2006/wordprocessingDrawing" xmlns:r="http://schemas.openxmlformats.org/officeDocument/2006/relationships" xmlns:w14="http://schemas.microsoft.com/office/word/2010/wordml">
+              <w:rPr>
+                <w:rFonts w:ascii="Helvetica" w:hAnsi="Helvetica" w:eastAsia="Helvetica" w:cs="Helvetica"/>
+                <w:sz w:val="4"/>
+                <w:szCs w:val="4"/>
+                <w:color w:val="000000"/>
+              </w:rPr>
+              <w:t xml:space="preserve">0.27</w:t>
+            </w:r>
+          </w:p>
+        </w:tc>
+        <w:tc>
+          <w:tcPr>
+            <w:tcBorders/>
+            <w:shd w:val="clear" w:color="auto" w:fill="FFFFFF"/>
+            <w:tcMar>
+              <w:top w:w="0" w:type="dxa"/>
+              <w:bottom w:w="0" w:type="dxa"/>
+              <w:left w:w="0" w:type="dxa"/>
+              <w:right w:w="0" w:type="dxa"/>
+            </w:tcMar>
+            <w:vAlign w:val="center"/>
+          </w:tcPr>
+          <w:p>
+            <w:pPr>
+              <w:jc w:val="center"/>
+              <w:spacing w:after="60" w:before="60" w:line="240"/>
+              <w:ind w:firstLine="0" w:left="60" w:right="60"/>
+            </w:pPr>
+            <w:r xmlns:w="http://schemas.openxmlformats.org/wordprocessingml/2006/main" xmlns:wp="http://schemas.openxmlformats.org/drawingml/2006/wordprocessingDrawing" xmlns:r="http://schemas.openxmlformats.org/officeDocument/2006/relationships" xmlns:w14="http://schemas.microsoft.com/office/word/2010/wordml">
+              <w:rPr>
+                <w:rFonts w:ascii="Helvetica" w:hAnsi="Helvetica" w:eastAsia="Helvetica" w:cs="Helvetica"/>
+                <w:sz w:val="4"/>
+                <w:szCs w:val="4"/>
                 <w:color w:val="000000"/>
               </w:rPr>
               <w:t xml:space="preserve">11.77</w:t>
@@ -1844,8 +2622,8 @@
             <w:r xmlns:w="http://schemas.openxmlformats.org/wordprocessingml/2006/main" xmlns:wp="http://schemas.openxmlformats.org/drawingml/2006/wordprocessingDrawing" xmlns:r="http://schemas.openxmlformats.org/officeDocument/2006/relationships" xmlns:w14="http://schemas.microsoft.com/office/word/2010/wordml">
               <w:rPr>
                 <w:rFonts w:ascii="Helvetica" w:hAnsi="Helvetica" w:eastAsia="Helvetica" w:cs="Helvetica"/>
-                <w:sz w:val="8"/>
-                <w:szCs w:val="8"/>
+                <w:sz w:val="4"/>
+                <w:szCs w:val="4"/>
                 <w:color w:val="000000"/>
               </w:rPr>
               <w:t xml:space="preserve">10.26</w:t>
@@ -1873,8 +2651,8 @@
             <w:r xmlns:w="http://schemas.openxmlformats.org/wordprocessingml/2006/main" xmlns:wp="http://schemas.openxmlformats.org/drawingml/2006/wordprocessingDrawing" xmlns:r="http://schemas.openxmlformats.org/officeDocument/2006/relationships" xmlns:w14="http://schemas.microsoft.com/office/word/2010/wordml">
               <w:rPr>
                 <w:rFonts w:ascii="Helvetica" w:hAnsi="Helvetica" w:eastAsia="Helvetica" w:cs="Helvetica"/>
-                <w:sz w:val="8"/>
-                <w:szCs w:val="8"/>
+                <w:sz w:val="4"/>
+                <w:szCs w:val="4"/>
                 <w:color w:val="000000"/>
               </w:rPr>
               <w:t xml:space="preserve">-1.51 (-2.93, -0.09)</w:t>
@@ -1902,8 +2680,8 @@
             <w:r xmlns:w="http://schemas.openxmlformats.org/wordprocessingml/2006/main" xmlns:wp="http://schemas.openxmlformats.org/drawingml/2006/wordprocessingDrawing" xmlns:r="http://schemas.openxmlformats.org/officeDocument/2006/relationships" xmlns:w14="http://schemas.microsoft.com/office/word/2010/wordml">
               <w:rPr>
                 <w:rFonts w:ascii="Helvetica" w:hAnsi="Helvetica" w:eastAsia="Helvetica" w:cs="Helvetica"/>
-                <w:sz w:val="8"/>
-                <w:szCs w:val="8"/>
+                <w:sz w:val="4"/>
+                <w:szCs w:val="4"/>
                 <w:color w:val="000000"/>
               </w:rPr>
               <w:t xml:space="preserve">0.04</w:t>
@@ -1931,8 +2709,8 @@
             <w:r xmlns:w="http://schemas.openxmlformats.org/wordprocessingml/2006/main" xmlns:wp="http://schemas.openxmlformats.org/drawingml/2006/wordprocessingDrawing" xmlns:r="http://schemas.openxmlformats.org/officeDocument/2006/relationships" xmlns:w14="http://schemas.microsoft.com/office/word/2010/wordml">
               <w:rPr>
                 <w:rFonts w:ascii="Helvetica" w:hAnsi="Helvetica" w:eastAsia="Helvetica" w:cs="Helvetica"/>
-                <w:sz w:val="8"/>
-                <w:szCs w:val="8"/>
+                <w:sz w:val="4"/>
+                <w:szCs w:val="4"/>
                 <w:color w:val="000000"/>
               </w:rPr>
               <w:t xml:space="preserve">0.06</w:t>
@@ -1943,7 +2721,7 @@
       <w:tr>
         <w:trPr>
           <w:cantSplit/>
-          <w:trHeight w:val="236" w:hRule="auto"/>
+          <w:trHeight w:val="198" w:hRule="auto"/>
         </w:trPr>
         <w:tc>
           <w:tcPr>
@@ -1966,8 +2744,8 @@
             <w:r xmlns:w="http://schemas.openxmlformats.org/wordprocessingml/2006/main" xmlns:wp="http://schemas.openxmlformats.org/drawingml/2006/wordprocessingDrawing" xmlns:r="http://schemas.openxmlformats.org/officeDocument/2006/relationships" xmlns:w14="http://schemas.microsoft.com/office/word/2010/wordml">
               <w:rPr>
                 <w:rFonts w:ascii="Helvetica" w:hAnsi="Helvetica" w:eastAsia="Helvetica" w:cs="Helvetica"/>
-                <w:sz w:val="8"/>
-                <w:szCs w:val="8"/>
+                <w:sz w:val="4"/>
+                <w:szCs w:val="4"/>
                 <w:color w:val="000000"/>
               </w:rPr>
               <w:t xml:space="preserve"> </w:t>
@@ -1995,8 +2773,8 @@
             <w:r xmlns:w="http://schemas.openxmlformats.org/wordprocessingml/2006/main" xmlns:wp="http://schemas.openxmlformats.org/drawingml/2006/wordprocessingDrawing" xmlns:r="http://schemas.openxmlformats.org/officeDocument/2006/relationships" xmlns:w14="http://schemas.microsoft.com/office/word/2010/wordml">
               <w:rPr>
                 <w:rFonts w:ascii="Helvetica" w:hAnsi="Helvetica" w:eastAsia="Helvetica" w:cs="Helvetica"/>
-                <w:sz w:val="8"/>
-                <w:szCs w:val="8"/>
+                <w:sz w:val="4"/>
+                <w:szCs w:val="4"/>
                 <w:color w:val="000000"/>
               </w:rPr>
               <w:t xml:space="preserve">Pre to post-stress change in slope of sAA</w:t>
@@ -2024,37 +2802,37 @@
             <w:r xmlns:w="http://schemas.openxmlformats.org/wordprocessingml/2006/main" xmlns:wp="http://schemas.openxmlformats.org/drawingml/2006/wordprocessingDrawing" xmlns:r="http://schemas.openxmlformats.org/officeDocument/2006/relationships" xmlns:w14="http://schemas.microsoft.com/office/word/2010/wordml">
               <w:rPr>
                 <w:rFonts w:ascii="Helvetica" w:hAnsi="Helvetica" w:eastAsia="Helvetica" w:cs="Helvetica"/>
-                <w:sz w:val="8"/>
-                <w:szCs w:val="8"/>
-                <w:color w:val="000000"/>
-              </w:rPr>
-              <w:t xml:space="preserve">668</w:t>
-            </w:r>
-          </w:p>
-        </w:tc>
-        <w:tc>
-          <w:tcPr>
-            <w:tcBorders/>
-            <w:shd w:val="clear" w:color="auto" w:fill="FFFFFF"/>
-            <w:tcMar>
-              <w:top w:w="0" w:type="dxa"/>
-              <w:bottom w:w="0" w:type="dxa"/>
-              <w:left w:w="0" w:type="dxa"/>
-              <w:right w:w="0" w:type="dxa"/>
-            </w:tcMar>
-            <w:vAlign w:val="center"/>
-          </w:tcPr>
-          <w:p>
-            <w:pPr>
-              <w:jc w:val="center"/>
-              <w:spacing w:after="60" w:before="60" w:line="240"/>
-              <w:ind w:firstLine="0" w:left="60" w:right="60"/>
-            </w:pPr>
-            <w:r xmlns:w="http://schemas.openxmlformats.org/wordprocessingml/2006/main" xmlns:wp="http://schemas.openxmlformats.org/drawingml/2006/wordprocessingDrawing" xmlns:r="http://schemas.openxmlformats.org/officeDocument/2006/relationships" xmlns:w14="http://schemas.microsoft.com/office/word/2010/wordml">
-              <w:rPr>
-                <w:rFonts w:ascii="Helvetica" w:hAnsi="Helvetica" w:eastAsia="Helvetica" w:cs="Helvetica"/>
-                <w:sz w:val="8"/>
-                <w:szCs w:val="8"/>
+                <w:sz w:val="4"/>
+                <w:szCs w:val="4"/>
+                <w:color w:val="000000"/>
+              </w:rPr>
+              <w:t xml:space="preserve">674</w:t>
+            </w:r>
+          </w:p>
+        </w:tc>
+        <w:tc>
+          <w:tcPr>
+            <w:tcBorders/>
+            <w:shd w:val="clear" w:color="auto" w:fill="FFFFFF"/>
+            <w:tcMar>
+              <w:top w:w="0" w:type="dxa"/>
+              <w:bottom w:w="0" w:type="dxa"/>
+              <w:left w:w="0" w:type="dxa"/>
+              <w:right w:w="0" w:type="dxa"/>
+            </w:tcMar>
+            <w:vAlign w:val="center"/>
+          </w:tcPr>
+          <w:p>
+            <w:pPr>
+              <w:jc w:val="center"/>
+              <w:spacing w:after="60" w:before="60" w:line="240"/>
+              <w:ind w:firstLine="0" w:left="60" w:right="60"/>
+            </w:pPr>
+            <w:r xmlns:w="http://schemas.openxmlformats.org/wordprocessingml/2006/main" xmlns:wp="http://schemas.openxmlformats.org/drawingml/2006/wordprocessingDrawing" xmlns:r="http://schemas.openxmlformats.org/officeDocument/2006/relationships" xmlns:w14="http://schemas.microsoft.com/office/word/2010/wordml">
+              <w:rPr>
+                <w:rFonts w:ascii="Helvetica" w:hAnsi="Helvetica" w:eastAsia="Helvetica" w:cs="Helvetica"/>
+                <w:sz w:val="4"/>
+                <w:szCs w:val="4"/>
                 <w:color w:val="000000"/>
               </w:rPr>
               <w:t xml:space="preserve">0</w:t>
@@ -2082,8 +2860,8 @@
             <w:r xmlns:w="http://schemas.openxmlformats.org/wordprocessingml/2006/main" xmlns:wp="http://schemas.openxmlformats.org/drawingml/2006/wordprocessingDrawing" xmlns:r="http://schemas.openxmlformats.org/officeDocument/2006/relationships" xmlns:w14="http://schemas.microsoft.com/office/word/2010/wordml">
               <w:rPr>
                 <w:rFonts w:ascii="Helvetica" w:hAnsi="Helvetica" w:eastAsia="Helvetica" w:cs="Helvetica"/>
-                <w:sz w:val="8"/>
-                <w:szCs w:val="8"/>
+                <w:sz w:val="4"/>
+                <w:szCs w:val="4"/>
                 <w:color w:val="000000"/>
               </w:rPr>
               <w:t xml:space="preserve">1</w:t>
@@ -2111,8 +2889,153 @@
             <w:r xmlns:w="http://schemas.openxmlformats.org/wordprocessingml/2006/main" xmlns:wp="http://schemas.openxmlformats.org/drawingml/2006/wordprocessingDrawing" xmlns:r="http://schemas.openxmlformats.org/officeDocument/2006/relationships" xmlns:w14="http://schemas.microsoft.com/office/word/2010/wordml">
               <w:rPr>
                 <w:rFonts w:ascii="Helvetica" w:hAnsi="Helvetica" w:eastAsia="Helvetica" w:cs="Helvetica"/>
-                <w:sz w:val="8"/>
-                <w:szCs w:val="8"/>
+                <w:sz w:val="4"/>
+                <w:szCs w:val="4"/>
+                <w:color w:val="000000"/>
+              </w:rPr>
+              <w:t xml:space="preserve">-4.01</w:t>
+            </w:r>
+          </w:p>
+        </w:tc>
+        <w:tc>
+          <w:tcPr>
+            <w:tcBorders/>
+            <w:shd w:val="clear" w:color="auto" w:fill="FFFFFF"/>
+            <w:tcMar>
+              <w:top w:w="0" w:type="dxa"/>
+              <w:bottom w:w="0" w:type="dxa"/>
+              <w:left w:w="0" w:type="dxa"/>
+              <w:right w:w="0" w:type="dxa"/>
+            </w:tcMar>
+            <w:vAlign w:val="center"/>
+          </w:tcPr>
+          <w:p>
+            <w:pPr>
+              <w:jc w:val="center"/>
+              <w:spacing w:after="60" w:before="60" w:line="240"/>
+              <w:ind w:firstLine="0" w:left="60" w:right="60"/>
+            </w:pPr>
+            <w:r xmlns:w="http://schemas.openxmlformats.org/wordprocessingml/2006/main" xmlns:wp="http://schemas.openxmlformats.org/drawingml/2006/wordprocessingDrawing" xmlns:r="http://schemas.openxmlformats.org/officeDocument/2006/relationships" xmlns:w14="http://schemas.microsoft.com/office/word/2010/wordml">
+              <w:rPr>
+                <w:rFonts w:ascii="Helvetica" w:hAnsi="Helvetica" w:eastAsia="Helvetica" w:cs="Helvetica"/>
+                <w:sz w:val="4"/>
+                <w:szCs w:val="4"/>
+                <w:color w:val="000000"/>
+              </w:rPr>
+              <w:t xml:space="preserve">-3.32</w:t>
+            </w:r>
+          </w:p>
+        </w:tc>
+        <w:tc>
+          <w:tcPr>
+            <w:tcBorders/>
+            <w:shd w:val="clear" w:color="auto" w:fill="FFFFFF"/>
+            <w:tcMar>
+              <w:top w:w="0" w:type="dxa"/>
+              <w:bottom w:w="0" w:type="dxa"/>
+              <w:left w:w="0" w:type="dxa"/>
+              <w:right w:w="0" w:type="dxa"/>
+            </w:tcMar>
+            <w:vAlign w:val="center"/>
+          </w:tcPr>
+          <w:p>
+            <w:pPr>
+              <w:jc w:val="center"/>
+              <w:spacing w:after="60" w:before="60" w:line="240"/>
+              <w:ind w:firstLine="0" w:left="60" w:right="60"/>
+            </w:pPr>
+            <w:r xmlns:w="http://schemas.openxmlformats.org/wordprocessingml/2006/main" xmlns:wp="http://schemas.openxmlformats.org/drawingml/2006/wordprocessingDrawing" xmlns:r="http://schemas.openxmlformats.org/officeDocument/2006/relationships" xmlns:w14="http://schemas.microsoft.com/office/word/2010/wordml">
+              <w:rPr>
+                <w:rFonts w:ascii="Helvetica" w:hAnsi="Helvetica" w:eastAsia="Helvetica" w:cs="Helvetica"/>
+                <w:sz w:val="4"/>
+                <w:szCs w:val="4"/>
+                <w:color w:val="000000"/>
+              </w:rPr>
+              <w:t xml:space="preserve">0.69 (-0.21, 1.59)</w:t>
+            </w:r>
+          </w:p>
+        </w:tc>
+        <w:tc>
+          <w:tcPr>
+            <w:tcBorders/>
+            <w:shd w:val="clear" w:color="auto" w:fill="FFFFFF"/>
+            <w:tcMar>
+              <w:top w:w="0" w:type="dxa"/>
+              <w:bottom w:w="0" w:type="dxa"/>
+              <w:left w:w="0" w:type="dxa"/>
+              <w:right w:w="0" w:type="dxa"/>
+            </w:tcMar>
+            <w:vAlign w:val="center"/>
+          </w:tcPr>
+          <w:p>
+            <w:pPr>
+              <w:jc w:val="center"/>
+              <w:spacing w:after="60" w:before="60" w:line="240"/>
+              <w:ind w:firstLine="0" w:left="60" w:right="60"/>
+            </w:pPr>
+            <w:r xmlns:w="http://schemas.openxmlformats.org/wordprocessingml/2006/main" xmlns:wp="http://schemas.openxmlformats.org/drawingml/2006/wordprocessingDrawing" xmlns:r="http://schemas.openxmlformats.org/officeDocument/2006/relationships" xmlns:w14="http://schemas.microsoft.com/office/word/2010/wordml">
+              <w:rPr>
+                <w:rFonts w:ascii="Helvetica" w:hAnsi="Helvetica" w:eastAsia="Helvetica" w:cs="Helvetica"/>
+                <w:sz w:val="4"/>
+                <w:szCs w:val="4"/>
+                <w:color w:val="000000"/>
+              </w:rPr>
+              <w:t xml:space="preserve">0.13</w:t>
+            </w:r>
+          </w:p>
+        </w:tc>
+        <w:tc>
+          <w:tcPr>
+            <w:tcBorders/>
+            <w:shd w:val="clear" w:color="auto" w:fill="FFFFFF"/>
+            <w:tcMar>
+              <w:top w:w="0" w:type="dxa"/>
+              <w:bottom w:w="0" w:type="dxa"/>
+              <w:left w:w="0" w:type="dxa"/>
+              <w:right w:w="0" w:type="dxa"/>
+            </w:tcMar>
+            <w:vAlign w:val="center"/>
+          </w:tcPr>
+          <w:p>
+            <w:pPr>
+              <w:jc w:val="center"/>
+              <w:spacing w:after="60" w:before="60" w:line="240"/>
+              <w:ind w:firstLine="0" w:left="60" w:right="60"/>
+            </w:pPr>
+            <w:r xmlns:w="http://schemas.openxmlformats.org/wordprocessingml/2006/main" xmlns:wp="http://schemas.openxmlformats.org/drawingml/2006/wordprocessingDrawing" xmlns:r="http://schemas.openxmlformats.org/officeDocument/2006/relationships" xmlns:w14="http://schemas.microsoft.com/office/word/2010/wordml">
+              <w:rPr>
+                <w:rFonts w:ascii="Helvetica" w:hAnsi="Helvetica" w:eastAsia="Helvetica" w:cs="Helvetica"/>
+                <w:sz w:val="4"/>
+                <w:szCs w:val="4"/>
+                <w:color w:val="000000"/>
+              </w:rPr>
+              <w:t xml:space="preserve">0.82</w:t>
+            </w:r>
+          </w:p>
+        </w:tc>
+        <w:tc>
+          <w:tcPr>
+            <w:tcBorders/>
+            <w:shd w:val="clear" w:color="auto" w:fill="FFFFFF"/>
+            <w:tcMar>
+              <w:top w:w="0" w:type="dxa"/>
+              <w:bottom w:w="0" w:type="dxa"/>
+              <w:left w:w="0" w:type="dxa"/>
+              <w:right w:w="0" w:type="dxa"/>
+            </w:tcMar>
+            <w:vAlign w:val="center"/>
+          </w:tcPr>
+          <w:p>
+            <w:pPr>
+              <w:jc w:val="center"/>
+              <w:spacing w:after="60" w:before="60" w:line="240"/>
+              <w:ind w:firstLine="0" w:left="60" w:right="60"/>
+            </w:pPr>
+            <w:r xmlns:w="http://schemas.openxmlformats.org/wordprocessingml/2006/main" xmlns:wp="http://schemas.openxmlformats.org/drawingml/2006/wordprocessingDrawing" xmlns:r="http://schemas.openxmlformats.org/officeDocument/2006/relationships" xmlns:w14="http://schemas.microsoft.com/office/word/2010/wordml">
+              <w:rPr>
+                <w:rFonts w:ascii="Helvetica" w:hAnsi="Helvetica" w:eastAsia="Helvetica" w:cs="Helvetica"/>
+                <w:sz w:val="4"/>
+                <w:szCs w:val="4"/>
                 <w:color w:val="000000"/>
               </w:rPr>
               <w:t xml:space="preserve">-2.87</w:t>
@@ -2140,8 +3063,8 @@
             <w:r xmlns:w="http://schemas.openxmlformats.org/wordprocessingml/2006/main" xmlns:wp="http://schemas.openxmlformats.org/drawingml/2006/wordprocessingDrawing" xmlns:r="http://schemas.openxmlformats.org/officeDocument/2006/relationships" xmlns:w14="http://schemas.microsoft.com/office/word/2010/wordml">
               <w:rPr>
                 <w:rFonts w:ascii="Helvetica" w:hAnsi="Helvetica" w:eastAsia="Helvetica" w:cs="Helvetica"/>
-                <w:sz w:val="8"/>
-                <w:szCs w:val="8"/>
+                <w:sz w:val="4"/>
+                <w:szCs w:val="4"/>
                 <w:color w:val="000000"/>
               </w:rPr>
               <w:t xml:space="preserve">-2.28</w:t>
@@ -2169,8 +3092,8 @@
             <w:r xmlns:w="http://schemas.openxmlformats.org/wordprocessingml/2006/main" xmlns:wp="http://schemas.openxmlformats.org/drawingml/2006/wordprocessingDrawing" xmlns:r="http://schemas.openxmlformats.org/officeDocument/2006/relationships" xmlns:w14="http://schemas.microsoft.com/office/word/2010/wordml">
               <w:rPr>
                 <w:rFonts w:ascii="Helvetica" w:hAnsi="Helvetica" w:eastAsia="Helvetica" w:cs="Helvetica"/>
-                <w:sz w:val="8"/>
-                <w:szCs w:val="8"/>
+                <w:sz w:val="4"/>
+                <w:szCs w:val="4"/>
                 <w:color w:val="000000"/>
               </w:rPr>
               <w:t xml:space="preserve">0.59 (-0.32, 1.51)</w:t>
@@ -2198,8 +3121,8 @@
             <w:r xmlns:w="http://schemas.openxmlformats.org/wordprocessingml/2006/main" xmlns:wp="http://schemas.openxmlformats.org/drawingml/2006/wordprocessingDrawing" xmlns:r="http://schemas.openxmlformats.org/officeDocument/2006/relationships" xmlns:w14="http://schemas.microsoft.com/office/word/2010/wordml">
               <w:rPr>
                 <w:rFonts w:ascii="Helvetica" w:hAnsi="Helvetica" w:eastAsia="Helvetica" w:cs="Helvetica"/>
-                <w:sz w:val="8"/>
-                <w:szCs w:val="8"/>
+                <w:sz w:val="4"/>
+                <w:szCs w:val="4"/>
                 <w:color w:val="000000"/>
               </w:rPr>
               <w:t xml:space="preserve">0.20</w:t>
@@ -2227,8 +3150,8 @@
             <w:r xmlns:w="http://schemas.openxmlformats.org/wordprocessingml/2006/main" xmlns:wp="http://schemas.openxmlformats.org/drawingml/2006/wordprocessingDrawing" xmlns:r="http://schemas.openxmlformats.org/officeDocument/2006/relationships" xmlns:w14="http://schemas.microsoft.com/office/word/2010/wordml">
               <w:rPr>
                 <w:rFonts w:ascii="Helvetica" w:hAnsi="Helvetica" w:eastAsia="Helvetica" w:cs="Helvetica"/>
-                <w:sz w:val="8"/>
-                <w:szCs w:val="8"/>
+                <w:sz w:val="4"/>
+                <w:szCs w:val="4"/>
                 <w:color w:val="000000"/>
               </w:rPr>
               <w:t xml:space="preserve">0.87</w:t>
@@ -2239,7 +3162,7 @@
       <w:tr>
         <w:trPr>
           <w:cantSplit/>
-          <w:trHeight w:val="235" w:hRule="auto"/>
+          <w:trHeight w:val="197" w:hRule="auto"/>
         </w:trPr>
         <w:tc>
           <w:tcPr>
@@ -2262,8 +3185,8 @@
             <w:r xmlns:w="http://schemas.openxmlformats.org/wordprocessingml/2006/main" xmlns:wp="http://schemas.openxmlformats.org/drawingml/2006/wordprocessingDrawing" xmlns:r="http://schemas.openxmlformats.org/officeDocument/2006/relationships" xmlns:w14="http://schemas.microsoft.com/office/word/2010/wordml">
               <w:rPr>
                 <w:rFonts w:ascii="Helvetica" w:hAnsi="Helvetica" w:eastAsia="Helvetica" w:cs="Helvetica"/>
-                <w:sz w:val="8"/>
-                <w:szCs w:val="8"/>
+                <w:sz w:val="4"/>
+                <w:szCs w:val="4"/>
                 <w:color w:val="000000"/>
               </w:rPr>
               <w:t xml:space="preserve"> </w:t>
@@ -2291,8 +3214,8 @@
             <w:r xmlns:w="http://schemas.openxmlformats.org/wordprocessingml/2006/main" xmlns:wp="http://schemas.openxmlformats.org/drawingml/2006/wordprocessingDrawing" xmlns:r="http://schemas.openxmlformats.org/officeDocument/2006/relationships" xmlns:w14="http://schemas.microsoft.com/office/word/2010/wordml">
               <w:rPr>
                 <w:rFonts w:ascii="Helvetica" w:hAnsi="Helvetica" w:eastAsia="Helvetica" w:cs="Helvetica"/>
-                <w:sz w:val="8"/>
-                <w:szCs w:val="8"/>
+                <w:sz w:val="4"/>
+                <w:szCs w:val="4"/>
                 <w:color w:val="000000"/>
               </w:rPr>
               <w:t xml:space="preserve">Pre-Stressor SAA</w:t>
@@ -2320,37 +3243,37 @@
             <w:r xmlns:w="http://schemas.openxmlformats.org/wordprocessingml/2006/main" xmlns:wp="http://schemas.openxmlformats.org/drawingml/2006/wordprocessingDrawing" xmlns:r="http://schemas.openxmlformats.org/officeDocument/2006/relationships" xmlns:w14="http://schemas.microsoft.com/office/word/2010/wordml">
               <w:rPr>
                 <w:rFonts w:ascii="Helvetica" w:hAnsi="Helvetica" w:eastAsia="Helvetica" w:cs="Helvetica"/>
-                <w:sz w:val="8"/>
-                <w:szCs w:val="8"/>
-                <w:color w:val="000000"/>
-              </w:rPr>
-              <w:t xml:space="preserve">713</w:t>
-            </w:r>
-          </w:p>
-        </w:tc>
-        <w:tc>
-          <w:tcPr>
-            <w:tcBorders/>
-            <w:shd w:val="clear" w:color="auto" w:fill="FFFFFF"/>
-            <w:tcMar>
-              <w:top w:w="0" w:type="dxa"/>
-              <w:bottom w:w="0" w:type="dxa"/>
-              <w:left w:w="0" w:type="dxa"/>
-              <w:right w:w="0" w:type="dxa"/>
-            </w:tcMar>
-            <w:vAlign w:val="center"/>
-          </w:tcPr>
-          <w:p>
-            <w:pPr>
-              <w:jc w:val="center"/>
-              <w:spacing w:after="60" w:before="60" w:line="240"/>
-              <w:ind w:firstLine="0" w:left="60" w:right="60"/>
-            </w:pPr>
-            <w:r xmlns:w="http://schemas.openxmlformats.org/wordprocessingml/2006/main" xmlns:wp="http://schemas.openxmlformats.org/drawingml/2006/wordprocessingDrawing" xmlns:r="http://schemas.openxmlformats.org/officeDocument/2006/relationships" xmlns:w14="http://schemas.microsoft.com/office/word/2010/wordml">
-              <w:rPr>
-                <w:rFonts w:ascii="Helvetica" w:hAnsi="Helvetica" w:eastAsia="Helvetica" w:cs="Helvetica"/>
-                <w:sz w:val="8"/>
-                <w:szCs w:val="8"/>
+                <w:sz w:val="4"/>
+                <w:szCs w:val="4"/>
+                <w:color w:val="000000"/>
+              </w:rPr>
+              <w:t xml:space="preserve">716</w:t>
+            </w:r>
+          </w:p>
+        </w:tc>
+        <w:tc>
+          <w:tcPr>
+            <w:tcBorders/>
+            <w:shd w:val="clear" w:color="auto" w:fill="FFFFFF"/>
+            <w:tcMar>
+              <w:top w:w="0" w:type="dxa"/>
+              <w:bottom w:w="0" w:type="dxa"/>
+              <w:left w:w="0" w:type="dxa"/>
+              <w:right w:w="0" w:type="dxa"/>
+            </w:tcMar>
+            <w:vAlign w:val="center"/>
+          </w:tcPr>
+          <w:p>
+            <w:pPr>
+              <w:jc w:val="center"/>
+              <w:spacing w:after="60" w:before="60" w:line="240"/>
+              <w:ind w:firstLine="0" w:left="60" w:right="60"/>
+            </w:pPr>
+            <w:r xmlns:w="http://schemas.openxmlformats.org/wordprocessingml/2006/main" xmlns:wp="http://schemas.openxmlformats.org/drawingml/2006/wordprocessingDrawing" xmlns:r="http://schemas.openxmlformats.org/officeDocument/2006/relationships" xmlns:w14="http://schemas.microsoft.com/office/word/2010/wordml">
+              <w:rPr>
+                <w:rFonts w:ascii="Helvetica" w:hAnsi="Helvetica" w:eastAsia="Helvetica" w:cs="Helvetica"/>
+                <w:sz w:val="4"/>
+                <w:szCs w:val="4"/>
                 <w:color w:val="000000"/>
               </w:rPr>
               <w:t xml:space="preserve">0</w:t>
@@ -2378,8 +3301,8 @@
             <w:r xmlns:w="http://schemas.openxmlformats.org/wordprocessingml/2006/main" xmlns:wp="http://schemas.openxmlformats.org/drawingml/2006/wordprocessingDrawing" xmlns:r="http://schemas.openxmlformats.org/officeDocument/2006/relationships" xmlns:w14="http://schemas.microsoft.com/office/word/2010/wordml">
               <w:rPr>
                 <w:rFonts w:ascii="Helvetica" w:hAnsi="Helvetica" w:eastAsia="Helvetica" w:cs="Helvetica"/>
-                <w:sz w:val="8"/>
-                <w:szCs w:val="8"/>
+                <w:sz w:val="4"/>
+                <w:szCs w:val="4"/>
                 <w:color w:val="000000"/>
               </w:rPr>
               <w:t xml:space="preserve">1</w:t>
@@ -2407,8 +3330,153 @@
             <w:r xmlns:w="http://schemas.openxmlformats.org/wordprocessingml/2006/main" xmlns:wp="http://schemas.openxmlformats.org/drawingml/2006/wordprocessingDrawing" xmlns:r="http://schemas.openxmlformats.org/officeDocument/2006/relationships" xmlns:w14="http://schemas.microsoft.com/office/word/2010/wordml">
               <w:rPr>
                 <w:rFonts w:ascii="Helvetica" w:hAnsi="Helvetica" w:eastAsia="Helvetica" w:cs="Helvetica"/>
-                <w:sz w:val="8"/>
-                <w:szCs w:val="8"/>
+                <w:sz w:val="4"/>
+                <w:szCs w:val="4"/>
+                <w:color w:val="000000"/>
+              </w:rPr>
+              <w:t xml:space="preserve">74.26</w:t>
+            </w:r>
+          </w:p>
+        </w:tc>
+        <w:tc>
+          <w:tcPr>
+            <w:tcBorders/>
+            <w:shd w:val="clear" w:color="auto" w:fill="FFFFFF"/>
+            <w:tcMar>
+              <w:top w:w="0" w:type="dxa"/>
+              <w:bottom w:w="0" w:type="dxa"/>
+              <w:left w:w="0" w:type="dxa"/>
+              <w:right w:w="0" w:type="dxa"/>
+            </w:tcMar>
+            <w:vAlign w:val="center"/>
+          </w:tcPr>
+          <w:p>
+            <w:pPr>
+              <w:jc w:val="center"/>
+              <w:spacing w:after="60" w:before="60" w:line="240"/>
+              <w:ind w:firstLine="0" w:left="60" w:right="60"/>
+            </w:pPr>
+            <w:r xmlns:w="http://schemas.openxmlformats.org/wordprocessingml/2006/main" xmlns:wp="http://schemas.openxmlformats.org/drawingml/2006/wordprocessingDrawing" xmlns:r="http://schemas.openxmlformats.org/officeDocument/2006/relationships" xmlns:w14="http://schemas.microsoft.com/office/word/2010/wordml">
+              <w:rPr>
+                <w:rFonts w:ascii="Helvetica" w:hAnsi="Helvetica" w:eastAsia="Helvetica" w:cs="Helvetica"/>
+                <w:sz w:val="4"/>
+                <w:szCs w:val="4"/>
+                <w:color w:val="000000"/>
+              </w:rPr>
+              <w:t xml:space="preserve">80.26</w:t>
+            </w:r>
+          </w:p>
+        </w:tc>
+        <w:tc>
+          <w:tcPr>
+            <w:tcBorders/>
+            <w:shd w:val="clear" w:color="auto" w:fill="FFFFFF"/>
+            <w:tcMar>
+              <w:top w:w="0" w:type="dxa"/>
+              <w:bottom w:w="0" w:type="dxa"/>
+              <w:left w:w="0" w:type="dxa"/>
+              <w:right w:w="0" w:type="dxa"/>
+            </w:tcMar>
+            <w:vAlign w:val="center"/>
+          </w:tcPr>
+          <w:p>
+            <w:pPr>
+              <w:jc w:val="center"/>
+              <w:spacing w:after="60" w:before="60" w:line="240"/>
+              <w:ind w:firstLine="0" w:left="60" w:right="60"/>
+            </w:pPr>
+            <w:r xmlns:w="http://schemas.openxmlformats.org/wordprocessingml/2006/main" xmlns:wp="http://schemas.openxmlformats.org/drawingml/2006/wordprocessingDrawing" xmlns:r="http://schemas.openxmlformats.org/officeDocument/2006/relationships" xmlns:w14="http://schemas.microsoft.com/office/word/2010/wordml">
+              <w:rPr>
+                <w:rFonts w:ascii="Helvetica" w:hAnsi="Helvetica" w:eastAsia="Helvetica" w:cs="Helvetica"/>
+                <w:sz w:val="4"/>
+                <w:szCs w:val="4"/>
+                <w:color w:val="000000"/>
+              </w:rPr>
+              <w:t xml:space="preserve">6.01 (-3.33, 15.35)</w:t>
+            </w:r>
+          </w:p>
+        </w:tc>
+        <w:tc>
+          <w:tcPr>
+            <w:tcBorders/>
+            <w:shd w:val="clear" w:color="auto" w:fill="FFFFFF"/>
+            <w:tcMar>
+              <w:top w:w="0" w:type="dxa"/>
+              <w:bottom w:w="0" w:type="dxa"/>
+              <w:left w:w="0" w:type="dxa"/>
+              <w:right w:w="0" w:type="dxa"/>
+            </w:tcMar>
+            <w:vAlign w:val="center"/>
+          </w:tcPr>
+          <w:p>
+            <w:pPr>
+              <w:jc w:val="center"/>
+              <w:spacing w:after="60" w:before="60" w:line="240"/>
+              <w:ind w:firstLine="0" w:left="60" w:right="60"/>
+            </w:pPr>
+            <w:r xmlns:w="http://schemas.openxmlformats.org/wordprocessingml/2006/main" xmlns:wp="http://schemas.openxmlformats.org/drawingml/2006/wordprocessingDrawing" xmlns:r="http://schemas.openxmlformats.org/officeDocument/2006/relationships" xmlns:w14="http://schemas.microsoft.com/office/word/2010/wordml">
+              <w:rPr>
+                <w:rFonts w:ascii="Helvetica" w:hAnsi="Helvetica" w:eastAsia="Helvetica" w:cs="Helvetica"/>
+                <w:sz w:val="4"/>
+                <w:szCs w:val="4"/>
+                <w:color w:val="000000"/>
+              </w:rPr>
+              <w:t xml:space="preserve">0.21</w:t>
+            </w:r>
+          </w:p>
+        </w:tc>
+        <w:tc>
+          <w:tcPr>
+            <w:tcBorders/>
+            <w:shd w:val="clear" w:color="auto" w:fill="FFFFFF"/>
+            <w:tcMar>
+              <w:top w:w="0" w:type="dxa"/>
+              <w:bottom w:w="0" w:type="dxa"/>
+              <w:left w:w="0" w:type="dxa"/>
+              <w:right w:w="0" w:type="dxa"/>
+            </w:tcMar>
+            <w:vAlign w:val="center"/>
+          </w:tcPr>
+          <w:p>
+            <w:pPr>
+              <w:jc w:val="center"/>
+              <w:spacing w:after="60" w:before="60" w:line="240"/>
+              <w:ind w:firstLine="0" w:left="60" w:right="60"/>
+            </w:pPr>
+            <w:r xmlns:w="http://schemas.openxmlformats.org/wordprocessingml/2006/main" xmlns:wp="http://schemas.openxmlformats.org/drawingml/2006/wordprocessingDrawing" xmlns:r="http://schemas.openxmlformats.org/officeDocument/2006/relationships" xmlns:w14="http://schemas.microsoft.com/office/word/2010/wordml">
+              <w:rPr>
+                <w:rFonts w:ascii="Helvetica" w:hAnsi="Helvetica" w:eastAsia="Helvetica" w:cs="Helvetica"/>
+                <w:sz w:val="4"/>
+                <w:szCs w:val="4"/>
+                <w:color w:val="000000"/>
+              </w:rPr>
+              <w:t xml:space="preserve">0.82</w:t>
+            </w:r>
+          </w:p>
+        </w:tc>
+        <w:tc>
+          <w:tcPr>
+            <w:tcBorders/>
+            <w:shd w:val="clear" w:color="auto" w:fill="FFFFFF"/>
+            <w:tcMar>
+              <w:top w:w="0" w:type="dxa"/>
+              <w:bottom w:w="0" w:type="dxa"/>
+              <w:left w:w="0" w:type="dxa"/>
+              <w:right w:w="0" w:type="dxa"/>
+            </w:tcMar>
+            <w:vAlign w:val="center"/>
+          </w:tcPr>
+          <w:p>
+            <w:pPr>
+              <w:jc w:val="center"/>
+              <w:spacing w:after="60" w:before="60" w:line="240"/>
+              <w:ind w:firstLine="0" w:left="60" w:right="60"/>
+            </w:pPr>
+            <w:r xmlns:w="http://schemas.openxmlformats.org/wordprocessingml/2006/main" xmlns:wp="http://schemas.openxmlformats.org/drawingml/2006/wordprocessingDrawing" xmlns:r="http://schemas.openxmlformats.org/officeDocument/2006/relationships" xmlns:w14="http://schemas.microsoft.com/office/word/2010/wordml">
+              <w:rPr>
+                <w:rFonts w:ascii="Helvetica" w:hAnsi="Helvetica" w:eastAsia="Helvetica" w:cs="Helvetica"/>
+                <w:sz w:val="4"/>
+                <w:szCs w:val="4"/>
                 <w:color w:val="000000"/>
               </w:rPr>
               <w:t xml:space="preserve">69.17</w:t>
@@ -2436,8 +3504,8 @@
             <w:r xmlns:w="http://schemas.openxmlformats.org/wordprocessingml/2006/main" xmlns:wp="http://schemas.openxmlformats.org/drawingml/2006/wordprocessingDrawing" xmlns:r="http://schemas.openxmlformats.org/officeDocument/2006/relationships" xmlns:w14="http://schemas.microsoft.com/office/word/2010/wordml">
               <w:rPr>
                 <w:rFonts w:ascii="Helvetica" w:hAnsi="Helvetica" w:eastAsia="Helvetica" w:cs="Helvetica"/>
-                <w:sz w:val="8"/>
-                <w:szCs w:val="8"/>
+                <w:sz w:val="4"/>
+                <w:szCs w:val="4"/>
                 <w:color w:val="000000"/>
               </w:rPr>
               <w:t xml:space="preserve">75.17</w:t>
@@ -2465,8 +3533,8 @@
             <w:r xmlns:w="http://schemas.openxmlformats.org/wordprocessingml/2006/main" xmlns:wp="http://schemas.openxmlformats.org/drawingml/2006/wordprocessingDrawing" xmlns:r="http://schemas.openxmlformats.org/officeDocument/2006/relationships" xmlns:w14="http://schemas.microsoft.com/office/word/2010/wordml">
               <w:rPr>
                 <w:rFonts w:ascii="Helvetica" w:hAnsi="Helvetica" w:eastAsia="Helvetica" w:cs="Helvetica"/>
-                <w:sz w:val="8"/>
-                <w:szCs w:val="8"/>
+                <w:sz w:val="4"/>
+                <w:szCs w:val="4"/>
                 <w:color w:val="000000"/>
               </w:rPr>
               <w:t xml:space="preserve">6 (-3.37, 15.37)</w:t>
@@ -2494,8 +3562,8 @@
             <w:r xmlns:w="http://schemas.openxmlformats.org/wordprocessingml/2006/main" xmlns:wp="http://schemas.openxmlformats.org/drawingml/2006/wordprocessingDrawing" xmlns:r="http://schemas.openxmlformats.org/officeDocument/2006/relationships" xmlns:w14="http://schemas.microsoft.com/office/word/2010/wordml">
               <w:rPr>
                 <w:rFonts w:ascii="Helvetica" w:hAnsi="Helvetica" w:eastAsia="Helvetica" w:cs="Helvetica"/>
-                <w:sz w:val="8"/>
-                <w:szCs w:val="8"/>
+                <w:sz w:val="4"/>
+                <w:szCs w:val="4"/>
                 <w:color w:val="000000"/>
               </w:rPr>
               <w:t xml:space="preserve">0.21</w:t>
@@ -2523,8 +3591,8 @@
             <w:r xmlns:w="http://schemas.openxmlformats.org/wordprocessingml/2006/main" xmlns:wp="http://schemas.openxmlformats.org/drawingml/2006/wordprocessingDrawing" xmlns:r="http://schemas.openxmlformats.org/officeDocument/2006/relationships" xmlns:w14="http://schemas.microsoft.com/office/word/2010/wordml">
               <w:rPr>
                 <w:rFonts w:ascii="Helvetica" w:hAnsi="Helvetica" w:eastAsia="Helvetica" w:cs="Helvetica"/>
-                <w:sz w:val="8"/>
-                <w:szCs w:val="8"/>
+                <w:sz w:val="4"/>
+                <w:szCs w:val="4"/>
                 <w:color w:val="000000"/>
               </w:rPr>
               <w:t xml:space="preserve">0.87</w:t>
@@ -2535,7 +3603,7 @@
       <w:tr>
         <w:trPr>
           <w:cantSplit/>
-          <w:trHeight w:val="235" w:hRule="auto"/>
+          <w:trHeight w:val="197" w:hRule="auto"/>
         </w:trPr>
         <w:tc>
           <w:tcPr>
@@ -2558,8 +3626,8 @@
             <w:r xmlns:w="http://schemas.openxmlformats.org/wordprocessingml/2006/main" xmlns:wp="http://schemas.openxmlformats.org/drawingml/2006/wordprocessingDrawing" xmlns:r="http://schemas.openxmlformats.org/officeDocument/2006/relationships" xmlns:w14="http://schemas.microsoft.com/office/word/2010/wordml">
               <w:rPr>
                 <w:rFonts w:ascii="Helvetica" w:hAnsi="Helvetica" w:eastAsia="Helvetica" w:cs="Helvetica"/>
-                <w:sz w:val="8"/>
-                <w:szCs w:val="8"/>
+                <w:sz w:val="4"/>
+                <w:szCs w:val="4"/>
                 <w:color w:val="000000"/>
               </w:rPr>
               <w:t xml:space="preserve"> </w:t>
@@ -2587,8 +3655,8 @@
             <w:r xmlns:w="http://schemas.openxmlformats.org/wordprocessingml/2006/main" xmlns:wp="http://schemas.openxmlformats.org/drawingml/2006/wordprocessingDrawing" xmlns:r="http://schemas.openxmlformats.org/officeDocument/2006/relationships" xmlns:w14="http://schemas.microsoft.com/office/word/2010/wordml">
               <w:rPr>
                 <w:rFonts w:ascii="Helvetica" w:hAnsi="Helvetica" w:eastAsia="Helvetica" w:cs="Helvetica"/>
-                <w:sz w:val="8"/>
-                <w:szCs w:val="8"/>
+                <w:sz w:val="4"/>
+                <w:szCs w:val="4"/>
                 <w:color w:val="000000"/>
               </w:rPr>
               <w:t xml:space="preserve">Post-Stressor SAA</w:t>
@@ -2616,8 +3684,8 @@
             <w:r xmlns:w="http://schemas.openxmlformats.org/wordprocessingml/2006/main" xmlns:wp="http://schemas.openxmlformats.org/drawingml/2006/wordprocessingDrawing" xmlns:r="http://schemas.openxmlformats.org/officeDocument/2006/relationships" xmlns:w14="http://schemas.microsoft.com/office/word/2010/wordml">
               <w:rPr>
                 <w:rFonts w:ascii="Helvetica" w:hAnsi="Helvetica" w:eastAsia="Helvetica" w:cs="Helvetica"/>
-                <w:sz w:val="8"/>
-                <w:szCs w:val="8"/>
+                <w:sz w:val="4"/>
+                <w:szCs w:val="4"/>
                 <w:color w:val="000000"/>
               </w:rPr>
               <w:t xml:space="preserve">686</w:t>
@@ -2645,8 +3713,8 @@
             <w:r xmlns:w="http://schemas.openxmlformats.org/wordprocessingml/2006/main" xmlns:wp="http://schemas.openxmlformats.org/drawingml/2006/wordprocessingDrawing" xmlns:r="http://schemas.openxmlformats.org/officeDocument/2006/relationships" xmlns:w14="http://schemas.microsoft.com/office/word/2010/wordml">
               <w:rPr>
                 <w:rFonts w:ascii="Helvetica" w:hAnsi="Helvetica" w:eastAsia="Helvetica" w:cs="Helvetica"/>
-                <w:sz w:val="8"/>
-                <w:szCs w:val="8"/>
+                <w:sz w:val="4"/>
+                <w:szCs w:val="4"/>
                 <w:color w:val="000000"/>
               </w:rPr>
               <w:t xml:space="preserve">0</w:t>
@@ -2674,8 +3742,8 @@
             <w:r xmlns:w="http://schemas.openxmlformats.org/wordprocessingml/2006/main" xmlns:wp="http://schemas.openxmlformats.org/drawingml/2006/wordprocessingDrawing" xmlns:r="http://schemas.openxmlformats.org/officeDocument/2006/relationships" xmlns:w14="http://schemas.microsoft.com/office/word/2010/wordml">
               <w:rPr>
                 <w:rFonts w:ascii="Helvetica" w:hAnsi="Helvetica" w:eastAsia="Helvetica" w:cs="Helvetica"/>
-                <w:sz w:val="8"/>
-                <w:szCs w:val="8"/>
+                <w:sz w:val="4"/>
+                <w:szCs w:val="4"/>
                 <w:color w:val="000000"/>
               </w:rPr>
               <w:t xml:space="preserve">1</w:t>
@@ -2703,8 +3771,153 @@
             <w:r xmlns:w="http://schemas.openxmlformats.org/wordprocessingml/2006/main" xmlns:wp="http://schemas.openxmlformats.org/drawingml/2006/wordprocessingDrawing" xmlns:r="http://schemas.openxmlformats.org/officeDocument/2006/relationships" xmlns:w14="http://schemas.microsoft.com/office/word/2010/wordml">
               <w:rPr>
                 <w:rFonts w:ascii="Helvetica" w:hAnsi="Helvetica" w:eastAsia="Helvetica" w:cs="Helvetica"/>
-                <w:sz w:val="8"/>
-                <w:szCs w:val="8"/>
+                <w:sz w:val="4"/>
+                <w:szCs w:val="4"/>
+                <w:color w:val="000000"/>
+              </w:rPr>
+              <w:t xml:space="preserve">145.62</w:t>
+            </w:r>
+          </w:p>
+        </w:tc>
+        <w:tc>
+          <w:tcPr>
+            <w:tcBorders/>
+            <w:shd w:val="clear" w:color="auto" w:fill="FFFFFF"/>
+            <w:tcMar>
+              <w:top w:w="0" w:type="dxa"/>
+              <w:bottom w:w="0" w:type="dxa"/>
+              <w:left w:w="0" w:type="dxa"/>
+              <w:right w:w="0" w:type="dxa"/>
+            </w:tcMar>
+            <w:vAlign w:val="center"/>
+          </w:tcPr>
+          <w:p>
+            <w:pPr>
+              <w:jc w:val="center"/>
+              <w:spacing w:after="60" w:before="60" w:line="240"/>
+              <w:ind w:firstLine="0" w:left="60" w:right="60"/>
+            </w:pPr>
+            <w:r xmlns:w="http://schemas.openxmlformats.org/wordprocessingml/2006/main" xmlns:wp="http://schemas.openxmlformats.org/drawingml/2006/wordprocessingDrawing" xmlns:r="http://schemas.openxmlformats.org/officeDocument/2006/relationships" xmlns:w14="http://schemas.microsoft.com/office/word/2010/wordml">
+              <w:rPr>
+                <w:rFonts w:ascii="Helvetica" w:hAnsi="Helvetica" w:eastAsia="Helvetica" w:cs="Helvetica"/>
+                <w:sz w:val="4"/>
+                <w:szCs w:val="4"/>
+                <w:color w:val="000000"/>
+              </w:rPr>
+              <w:t xml:space="preserve">141.32</w:t>
+            </w:r>
+          </w:p>
+        </w:tc>
+        <w:tc>
+          <w:tcPr>
+            <w:tcBorders/>
+            <w:shd w:val="clear" w:color="auto" w:fill="FFFFFF"/>
+            <w:tcMar>
+              <w:top w:w="0" w:type="dxa"/>
+              <w:bottom w:w="0" w:type="dxa"/>
+              <w:left w:w="0" w:type="dxa"/>
+              <w:right w:w="0" w:type="dxa"/>
+            </w:tcMar>
+            <w:vAlign w:val="center"/>
+          </w:tcPr>
+          <w:p>
+            <w:pPr>
+              <w:jc w:val="center"/>
+              <w:spacing w:after="60" w:before="60" w:line="240"/>
+              <w:ind w:firstLine="0" w:left="60" w:right="60"/>
+            </w:pPr>
+            <w:r xmlns:w="http://schemas.openxmlformats.org/wordprocessingml/2006/main" xmlns:wp="http://schemas.openxmlformats.org/drawingml/2006/wordprocessingDrawing" xmlns:r="http://schemas.openxmlformats.org/officeDocument/2006/relationships" xmlns:w14="http://schemas.microsoft.com/office/word/2010/wordml">
+              <w:rPr>
+                <w:rFonts w:ascii="Helvetica" w:hAnsi="Helvetica" w:eastAsia="Helvetica" w:cs="Helvetica"/>
+                <w:sz w:val="4"/>
+                <w:szCs w:val="4"/>
+                <w:color w:val="000000"/>
+              </w:rPr>
+              <w:t xml:space="preserve">-4.3 (-21.41, 12.81)</w:t>
+            </w:r>
+          </w:p>
+        </w:tc>
+        <w:tc>
+          <w:tcPr>
+            <w:tcBorders/>
+            <w:shd w:val="clear" w:color="auto" w:fill="FFFFFF"/>
+            <w:tcMar>
+              <w:top w:w="0" w:type="dxa"/>
+              <w:bottom w:w="0" w:type="dxa"/>
+              <w:left w:w="0" w:type="dxa"/>
+              <w:right w:w="0" w:type="dxa"/>
+            </w:tcMar>
+            <w:vAlign w:val="center"/>
+          </w:tcPr>
+          <w:p>
+            <w:pPr>
+              <w:jc w:val="center"/>
+              <w:spacing w:after="60" w:before="60" w:line="240"/>
+              <w:ind w:firstLine="0" w:left="60" w:right="60"/>
+            </w:pPr>
+            <w:r xmlns:w="http://schemas.openxmlformats.org/wordprocessingml/2006/main" xmlns:wp="http://schemas.openxmlformats.org/drawingml/2006/wordprocessingDrawing" xmlns:r="http://schemas.openxmlformats.org/officeDocument/2006/relationships" xmlns:w14="http://schemas.microsoft.com/office/word/2010/wordml">
+              <w:rPr>
+                <w:rFonts w:ascii="Helvetica" w:hAnsi="Helvetica" w:eastAsia="Helvetica" w:cs="Helvetica"/>
+                <w:sz w:val="4"/>
+                <w:szCs w:val="4"/>
+                <w:color w:val="000000"/>
+              </w:rPr>
+              <w:t xml:space="preserve">0.63</w:t>
+            </w:r>
+          </w:p>
+        </w:tc>
+        <w:tc>
+          <w:tcPr>
+            <w:tcBorders/>
+            <w:shd w:val="clear" w:color="auto" w:fill="FFFFFF"/>
+            <w:tcMar>
+              <w:top w:w="0" w:type="dxa"/>
+              <w:bottom w:w="0" w:type="dxa"/>
+              <w:left w:w="0" w:type="dxa"/>
+              <w:right w:w="0" w:type="dxa"/>
+            </w:tcMar>
+            <w:vAlign w:val="center"/>
+          </w:tcPr>
+          <w:p>
+            <w:pPr>
+              <w:jc w:val="center"/>
+              <w:spacing w:after="60" w:before="60" w:line="240"/>
+              <w:ind w:firstLine="0" w:left="60" w:right="60"/>
+            </w:pPr>
+            <w:r xmlns:w="http://schemas.openxmlformats.org/wordprocessingml/2006/main" xmlns:wp="http://schemas.openxmlformats.org/drawingml/2006/wordprocessingDrawing" xmlns:r="http://schemas.openxmlformats.org/officeDocument/2006/relationships" xmlns:w14="http://schemas.microsoft.com/office/word/2010/wordml">
+              <w:rPr>
+                <w:rFonts w:ascii="Helvetica" w:hAnsi="Helvetica" w:eastAsia="Helvetica" w:cs="Helvetica"/>
+                <w:sz w:val="4"/>
+                <w:szCs w:val="4"/>
+                <w:color w:val="000000"/>
+              </w:rPr>
+              <w:t xml:space="preserve">0.95</w:t>
+            </w:r>
+          </w:p>
+        </w:tc>
+        <w:tc>
+          <w:tcPr>
+            <w:tcBorders/>
+            <w:shd w:val="clear" w:color="auto" w:fill="FFFFFF"/>
+            <w:tcMar>
+              <w:top w:w="0" w:type="dxa"/>
+              <w:bottom w:w="0" w:type="dxa"/>
+              <w:left w:w="0" w:type="dxa"/>
+              <w:right w:w="0" w:type="dxa"/>
+            </w:tcMar>
+            <w:vAlign w:val="center"/>
+          </w:tcPr>
+          <w:p>
+            <w:pPr>
+              <w:jc w:val="center"/>
+              <w:spacing w:after="60" w:before="60" w:line="240"/>
+              <w:ind w:firstLine="0" w:left="60" w:right="60"/>
+            </w:pPr>
+            <w:r xmlns:w="http://schemas.openxmlformats.org/wordprocessingml/2006/main" xmlns:wp="http://schemas.openxmlformats.org/drawingml/2006/wordprocessingDrawing" xmlns:r="http://schemas.openxmlformats.org/officeDocument/2006/relationships" xmlns:w14="http://schemas.microsoft.com/office/word/2010/wordml">
+              <w:rPr>
+                <w:rFonts w:ascii="Helvetica" w:hAnsi="Helvetica" w:eastAsia="Helvetica" w:cs="Helvetica"/>
+                <w:sz w:val="4"/>
+                <w:szCs w:val="4"/>
                 <w:color w:val="000000"/>
               </w:rPr>
               <w:t xml:space="preserve">140.08</w:t>
@@ -2732,8 +3945,8 @@
             <w:r xmlns:w="http://schemas.openxmlformats.org/wordprocessingml/2006/main" xmlns:wp="http://schemas.openxmlformats.org/drawingml/2006/wordprocessingDrawing" xmlns:r="http://schemas.openxmlformats.org/officeDocument/2006/relationships" xmlns:w14="http://schemas.microsoft.com/office/word/2010/wordml">
               <w:rPr>
                 <w:rFonts w:ascii="Helvetica" w:hAnsi="Helvetica" w:eastAsia="Helvetica" w:cs="Helvetica"/>
-                <w:sz w:val="8"/>
-                <w:szCs w:val="8"/>
+                <w:sz w:val="4"/>
+                <w:szCs w:val="4"/>
                 <w:color w:val="000000"/>
               </w:rPr>
               <w:t xml:space="preserve">136.13</w:t>
@@ -2761,8 +3974,8 @@
             <w:r xmlns:w="http://schemas.openxmlformats.org/wordprocessingml/2006/main" xmlns:wp="http://schemas.openxmlformats.org/drawingml/2006/wordprocessingDrawing" xmlns:r="http://schemas.openxmlformats.org/officeDocument/2006/relationships" xmlns:w14="http://schemas.microsoft.com/office/word/2010/wordml">
               <w:rPr>
                 <w:rFonts w:ascii="Helvetica" w:hAnsi="Helvetica" w:eastAsia="Helvetica" w:cs="Helvetica"/>
-                <w:sz w:val="8"/>
-                <w:szCs w:val="8"/>
+                <w:sz w:val="4"/>
+                <w:szCs w:val="4"/>
                 <w:color w:val="000000"/>
               </w:rPr>
               <w:t xml:space="preserve">-3.95 (-21.2, 13.31)</w:t>
@@ -2790,8 +4003,8 @@
             <w:r xmlns:w="http://schemas.openxmlformats.org/wordprocessingml/2006/main" xmlns:wp="http://schemas.openxmlformats.org/drawingml/2006/wordprocessingDrawing" xmlns:r="http://schemas.openxmlformats.org/officeDocument/2006/relationships" xmlns:w14="http://schemas.microsoft.com/office/word/2010/wordml">
               <w:rPr>
                 <w:rFonts w:ascii="Helvetica" w:hAnsi="Helvetica" w:eastAsia="Helvetica" w:cs="Helvetica"/>
-                <w:sz w:val="8"/>
-                <w:szCs w:val="8"/>
+                <w:sz w:val="4"/>
+                <w:szCs w:val="4"/>
                 <w:color w:val="000000"/>
               </w:rPr>
               <w:t xml:space="preserve">0.67</w:t>
@@ -2819,8 +4032,8 @@
             <w:r xmlns:w="http://schemas.openxmlformats.org/wordprocessingml/2006/main" xmlns:wp="http://schemas.openxmlformats.org/drawingml/2006/wordprocessingDrawing" xmlns:r="http://schemas.openxmlformats.org/officeDocument/2006/relationships" xmlns:w14="http://schemas.microsoft.com/office/word/2010/wordml">
               <w:rPr>
                 <w:rFonts w:ascii="Helvetica" w:hAnsi="Helvetica" w:eastAsia="Helvetica" w:cs="Helvetica"/>
-                <w:sz w:val="8"/>
-                <w:szCs w:val="8"/>
+                <w:sz w:val="4"/>
+                <w:szCs w:val="4"/>
                 <w:color w:val="000000"/>
               </w:rPr>
               <w:t xml:space="preserve">0.99</w:t>
@@ -2831,7 +4044,7 @@
       <w:tr>
         <w:trPr>
           <w:cantSplit/>
-          <w:trHeight w:val="237" w:hRule="auto"/>
+          <w:trHeight w:val="198" w:hRule="auto"/>
         </w:trPr>
         <w:tc>
           <w:tcPr>
@@ -2854,8 +4067,8 @@
             <w:r xmlns:w="http://schemas.openxmlformats.org/wordprocessingml/2006/main" xmlns:wp="http://schemas.openxmlformats.org/drawingml/2006/wordprocessingDrawing" xmlns:r="http://schemas.openxmlformats.org/officeDocument/2006/relationships" xmlns:w14="http://schemas.microsoft.com/office/word/2010/wordml">
               <w:rPr>
                 <w:rFonts w:ascii="Helvetica" w:hAnsi="Helvetica" w:eastAsia="Helvetica" w:cs="Helvetica"/>
-                <w:sz w:val="8"/>
-                <w:szCs w:val="8"/>
+                <w:sz w:val="4"/>
+                <w:szCs w:val="4"/>
                 <w:color w:val="000000"/>
               </w:rPr>
               <w:t xml:space="preserve"> </w:t>
@@ -2883,8 +4096,8 @@
             <w:r xmlns:w="http://schemas.openxmlformats.org/wordprocessingml/2006/main" xmlns:wp="http://schemas.openxmlformats.org/drawingml/2006/wordprocessingDrawing" xmlns:r="http://schemas.openxmlformats.org/officeDocument/2006/relationships" xmlns:w14="http://schemas.microsoft.com/office/word/2010/wordml">
               <w:rPr>
                 <w:rFonts w:ascii="Helvetica" w:hAnsi="Helvetica" w:eastAsia="Helvetica" w:cs="Helvetica"/>
-                <w:sz w:val="8"/>
-                <w:szCs w:val="8"/>
+                <w:sz w:val="4"/>
+                <w:szCs w:val="4"/>
                 <w:color w:val="000000"/>
               </w:rPr>
               <w:t xml:space="preserve">Change in Slope of Cortisol</w:t>
@@ -2912,37 +4125,37 @@
             <w:r xmlns:w="http://schemas.openxmlformats.org/wordprocessingml/2006/main" xmlns:wp="http://schemas.openxmlformats.org/drawingml/2006/wordprocessingDrawing" xmlns:r="http://schemas.openxmlformats.org/officeDocument/2006/relationships" xmlns:w14="http://schemas.microsoft.com/office/word/2010/wordml">
               <w:rPr>
                 <w:rFonts w:ascii="Helvetica" w:hAnsi="Helvetica" w:eastAsia="Helvetica" w:cs="Helvetica"/>
-                <w:sz w:val="8"/>
-                <w:szCs w:val="8"/>
-                <w:color w:val="000000"/>
-              </w:rPr>
-              <w:t xml:space="preserve">659</w:t>
-            </w:r>
-          </w:p>
-        </w:tc>
-        <w:tc>
-          <w:tcPr>
-            <w:tcBorders/>
-            <w:shd w:val="clear" w:color="auto" w:fill="FFFFFF"/>
-            <w:tcMar>
-              <w:top w:w="0" w:type="dxa"/>
-              <w:bottom w:w="0" w:type="dxa"/>
-              <w:left w:w="0" w:type="dxa"/>
-              <w:right w:w="0" w:type="dxa"/>
-            </w:tcMar>
-            <w:vAlign w:val="center"/>
-          </w:tcPr>
-          <w:p>
-            <w:pPr>
-              <w:jc w:val="center"/>
-              <w:spacing w:after="60" w:before="60" w:line="240"/>
-              <w:ind w:firstLine="0" w:left="60" w:right="60"/>
-            </w:pPr>
-            <w:r xmlns:w="http://schemas.openxmlformats.org/wordprocessingml/2006/main" xmlns:wp="http://schemas.openxmlformats.org/drawingml/2006/wordprocessingDrawing" xmlns:r="http://schemas.openxmlformats.org/officeDocument/2006/relationships" xmlns:w14="http://schemas.microsoft.com/office/word/2010/wordml">
-              <w:rPr>
-                <w:rFonts w:ascii="Helvetica" w:hAnsi="Helvetica" w:eastAsia="Helvetica" w:cs="Helvetica"/>
-                <w:sz w:val="8"/>
-                <w:szCs w:val="8"/>
+                <w:sz w:val="4"/>
+                <w:szCs w:val="4"/>
+                <w:color w:val="000000"/>
+              </w:rPr>
+              <w:t xml:space="preserve">661</w:t>
+            </w:r>
+          </w:p>
+        </w:tc>
+        <w:tc>
+          <w:tcPr>
+            <w:tcBorders/>
+            <w:shd w:val="clear" w:color="auto" w:fill="FFFFFF"/>
+            <w:tcMar>
+              <w:top w:w="0" w:type="dxa"/>
+              <w:bottom w:w="0" w:type="dxa"/>
+              <w:left w:w="0" w:type="dxa"/>
+              <w:right w:w="0" w:type="dxa"/>
+            </w:tcMar>
+            <w:vAlign w:val="center"/>
+          </w:tcPr>
+          <w:p>
+            <w:pPr>
+              <w:jc w:val="center"/>
+              <w:spacing w:after="60" w:before="60" w:line="240"/>
+              <w:ind w:firstLine="0" w:left="60" w:right="60"/>
+            </w:pPr>
+            <w:r xmlns:w="http://schemas.openxmlformats.org/wordprocessingml/2006/main" xmlns:wp="http://schemas.openxmlformats.org/drawingml/2006/wordprocessingDrawing" xmlns:r="http://schemas.openxmlformats.org/officeDocument/2006/relationships" xmlns:w14="http://schemas.microsoft.com/office/word/2010/wordml">
+              <w:rPr>
+                <w:rFonts w:ascii="Helvetica" w:hAnsi="Helvetica" w:eastAsia="Helvetica" w:cs="Helvetica"/>
+                <w:sz w:val="4"/>
+                <w:szCs w:val="4"/>
                 <w:color w:val="000000"/>
               </w:rPr>
               <w:t xml:space="preserve">0</w:t>
@@ -2970,8 +4183,8 @@
             <w:r xmlns:w="http://schemas.openxmlformats.org/wordprocessingml/2006/main" xmlns:wp="http://schemas.openxmlformats.org/drawingml/2006/wordprocessingDrawing" xmlns:r="http://schemas.openxmlformats.org/officeDocument/2006/relationships" xmlns:w14="http://schemas.microsoft.com/office/word/2010/wordml">
               <w:rPr>
                 <w:rFonts w:ascii="Helvetica" w:hAnsi="Helvetica" w:eastAsia="Helvetica" w:cs="Helvetica"/>
-                <w:sz w:val="8"/>
-                <w:szCs w:val="8"/>
+                <w:sz w:val="4"/>
+                <w:szCs w:val="4"/>
                 <w:color w:val="000000"/>
               </w:rPr>
               <w:t xml:space="preserve">1</w:t>
@@ -2999,8 +4212,8 @@
             <w:r xmlns:w="http://schemas.openxmlformats.org/wordprocessingml/2006/main" xmlns:wp="http://schemas.openxmlformats.org/drawingml/2006/wordprocessingDrawing" xmlns:r="http://schemas.openxmlformats.org/officeDocument/2006/relationships" xmlns:w14="http://schemas.microsoft.com/office/word/2010/wordml">
               <w:rPr>
                 <w:rFonts w:ascii="Helvetica" w:hAnsi="Helvetica" w:eastAsia="Helvetica" w:cs="Helvetica"/>
-                <w:sz w:val="8"/>
-                <w:szCs w:val="8"/>
+                <w:sz w:val="4"/>
+                <w:szCs w:val="4"/>
                 <w:color w:val="000000"/>
               </w:rPr>
               <w:t xml:space="preserve">-0.01</w:t>
@@ -3028,8 +4241,8 @@
             <w:r xmlns:w="http://schemas.openxmlformats.org/wordprocessingml/2006/main" xmlns:wp="http://schemas.openxmlformats.org/drawingml/2006/wordprocessingDrawing" xmlns:r="http://schemas.openxmlformats.org/officeDocument/2006/relationships" xmlns:w14="http://schemas.microsoft.com/office/word/2010/wordml">
               <w:rPr>
                 <w:rFonts w:ascii="Helvetica" w:hAnsi="Helvetica" w:eastAsia="Helvetica" w:cs="Helvetica"/>
-                <w:sz w:val="8"/>
-                <w:szCs w:val="8"/>
+                <w:sz w:val="4"/>
+                <w:szCs w:val="4"/>
                 <w:color w:val="000000"/>
               </w:rPr>
               <w:t xml:space="preserve">-0.01</w:t>
@@ -3057,8 +4270,8 @@
             <w:r xmlns:w="http://schemas.openxmlformats.org/wordprocessingml/2006/main" xmlns:wp="http://schemas.openxmlformats.org/drawingml/2006/wordprocessingDrawing" xmlns:r="http://schemas.openxmlformats.org/officeDocument/2006/relationships" xmlns:w14="http://schemas.microsoft.com/office/word/2010/wordml">
               <w:rPr>
                 <w:rFonts w:ascii="Helvetica" w:hAnsi="Helvetica" w:eastAsia="Helvetica" w:cs="Helvetica"/>
-                <w:sz w:val="8"/>
-                <w:szCs w:val="8"/>
+                <w:sz w:val="4"/>
+                <w:szCs w:val="4"/>
                 <w:color w:val="000000"/>
               </w:rPr>
               <w:t xml:space="preserve">0 (0, 0)</w:t>
@@ -3086,8 +4299,153 @@
             <w:r xmlns:w="http://schemas.openxmlformats.org/wordprocessingml/2006/main" xmlns:wp="http://schemas.openxmlformats.org/drawingml/2006/wordprocessingDrawing" xmlns:r="http://schemas.openxmlformats.org/officeDocument/2006/relationships" xmlns:w14="http://schemas.microsoft.com/office/word/2010/wordml">
               <w:rPr>
                 <w:rFonts w:ascii="Helvetica" w:hAnsi="Helvetica" w:eastAsia="Helvetica" w:cs="Helvetica"/>
-                <w:sz w:val="8"/>
-                <w:szCs w:val="8"/>
+                <w:sz w:val="4"/>
+                <w:szCs w:val="4"/>
+                <w:color w:val="000000"/>
+              </w:rPr>
+              <w:t xml:space="preserve">0.91</w:t>
+            </w:r>
+          </w:p>
+        </w:tc>
+        <w:tc>
+          <w:tcPr>
+            <w:tcBorders/>
+            <w:shd w:val="clear" w:color="auto" w:fill="FFFFFF"/>
+            <w:tcMar>
+              <w:top w:w="0" w:type="dxa"/>
+              <w:bottom w:w="0" w:type="dxa"/>
+              <w:left w:w="0" w:type="dxa"/>
+              <w:right w:w="0" w:type="dxa"/>
+            </w:tcMar>
+            <w:vAlign w:val="center"/>
+          </w:tcPr>
+          <w:p>
+            <w:pPr>
+              <w:jc w:val="center"/>
+              <w:spacing w:after="60" w:before="60" w:line="240"/>
+              <w:ind w:firstLine="0" w:left="60" w:right="60"/>
+            </w:pPr>
+            <w:r xmlns:w="http://schemas.openxmlformats.org/wordprocessingml/2006/main" xmlns:wp="http://schemas.openxmlformats.org/drawingml/2006/wordprocessingDrawing" xmlns:r="http://schemas.openxmlformats.org/officeDocument/2006/relationships" xmlns:w14="http://schemas.microsoft.com/office/word/2010/wordml">
+              <w:rPr>
+                <w:rFonts w:ascii="Helvetica" w:hAnsi="Helvetica" w:eastAsia="Helvetica" w:cs="Helvetica"/>
+                <w:sz w:val="4"/>
+                <w:szCs w:val="4"/>
+                <w:color w:val="000000"/>
+              </w:rPr>
+              <w:t xml:space="preserve">1.00</w:t>
+            </w:r>
+          </w:p>
+        </w:tc>
+        <w:tc>
+          <w:tcPr>
+            <w:tcBorders/>
+            <w:shd w:val="clear" w:color="auto" w:fill="FFFFFF"/>
+            <w:tcMar>
+              <w:top w:w="0" w:type="dxa"/>
+              <w:bottom w:w="0" w:type="dxa"/>
+              <w:left w:w="0" w:type="dxa"/>
+              <w:right w:w="0" w:type="dxa"/>
+            </w:tcMar>
+            <w:vAlign w:val="center"/>
+          </w:tcPr>
+          <w:p>
+            <w:pPr>
+              <w:jc w:val="center"/>
+              <w:spacing w:after="60" w:before="60" w:line="240"/>
+              <w:ind w:firstLine="0" w:left="60" w:right="60"/>
+            </w:pPr>
+            <w:r xmlns:w="http://schemas.openxmlformats.org/wordprocessingml/2006/main" xmlns:wp="http://schemas.openxmlformats.org/drawingml/2006/wordprocessingDrawing" xmlns:r="http://schemas.openxmlformats.org/officeDocument/2006/relationships" xmlns:w14="http://schemas.microsoft.com/office/word/2010/wordml">
+              <w:rPr>
+                <w:rFonts w:ascii="Helvetica" w:hAnsi="Helvetica" w:eastAsia="Helvetica" w:cs="Helvetica"/>
+                <w:sz w:val="4"/>
+                <w:szCs w:val="4"/>
+                <w:color w:val="000000"/>
+              </w:rPr>
+              <w:t xml:space="preserve">-0.01</w:t>
+            </w:r>
+          </w:p>
+        </w:tc>
+        <w:tc>
+          <w:tcPr>
+            <w:tcBorders/>
+            <w:shd w:val="clear" w:color="auto" w:fill="FFFFFF"/>
+            <w:tcMar>
+              <w:top w:w="0" w:type="dxa"/>
+              <w:bottom w:w="0" w:type="dxa"/>
+              <w:left w:w="0" w:type="dxa"/>
+              <w:right w:w="0" w:type="dxa"/>
+            </w:tcMar>
+            <w:vAlign w:val="center"/>
+          </w:tcPr>
+          <w:p>
+            <w:pPr>
+              <w:jc w:val="center"/>
+              <w:spacing w:after="60" w:before="60" w:line="240"/>
+              <w:ind w:firstLine="0" w:left="60" w:right="60"/>
+            </w:pPr>
+            <w:r xmlns:w="http://schemas.openxmlformats.org/wordprocessingml/2006/main" xmlns:wp="http://schemas.openxmlformats.org/drawingml/2006/wordprocessingDrawing" xmlns:r="http://schemas.openxmlformats.org/officeDocument/2006/relationships" xmlns:w14="http://schemas.microsoft.com/office/word/2010/wordml">
+              <w:rPr>
+                <w:rFonts w:ascii="Helvetica" w:hAnsi="Helvetica" w:eastAsia="Helvetica" w:cs="Helvetica"/>
+                <w:sz w:val="4"/>
+                <w:szCs w:val="4"/>
+                <w:color w:val="000000"/>
+              </w:rPr>
+              <w:t xml:space="preserve">-0.01</w:t>
+            </w:r>
+          </w:p>
+        </w:tc>
+        <w:tc>
+          <w:tcPr>
+            <w:tcBorders/>
+            <w:shd w:val="clear" w:color="auto" w:fill="FFFFFF"/>
+            <w:tcMar>
+              <w:top w:w="0" w:type="dxa"/>
+              <w:bottom w:w="0" w:type="dxa"/>
+              <w:left w:w="0" w:type="dxa"/>
+              <w:right w:w="0" w:type="dxa"/>
+            </w:tcMar>
+            <w:vAlign w:val="center"/>
+          </w:tcPr>
+          <w:p>
+            <w:pPr>
+              <w:jc w:val="center"/>
+              <w:spacing w:after="60" w:before="60" w:line="240"/>
+              <w:ind w:firstLine="0" w:left="60" w:right="60"/>
+            </w:pPr>
+            <w:r xmlns:w="http://schemas.openxmlformats.org/wordprocessingml/2006/main" xmlns:wp="http://schemas.openxmlformats.org/drawingml/2006/wordprocessingDrawing" xmlns:r="http://schemas.openxmlformats.org/officeDocument/2006/relationships" xmlns:w14="http://schemas.microsoft.com/office/word/2010/wordml">
+              <w:rPr>
+                <w:rFonts w:ascii="Helvetica" w:hAnsi="Helvetica" w:eastAsia="Helvetica" w:cs="Helvetica"/>
+                <w:sz w:val="4"/>
+                <w:szCs w:val="4"/>
+                <w:color w:val="000000"/>
+              </w:rPr>
+              <w:t xml:space="preserve">0 (0, 0)</w:t>
+            </w:r>
+          </w:p>
+        </w:tc>
+        <w:tc>
+          <w:tcPr>
+            <w:tcBorders/>
+            <w:shd w:val="clear" w:color="auto" w:fill="FFFFFF"/>
+            <w:tcMar>
+              <w:top w:w="0" w:type="dxa"/>
+              <w:bottom w:w="0" w:type="dxa"/>
+              <w:left w:w="0" w:type="dxa"/>
+              <w:right w:w="0" w:type="dxa"/>
+            </w:tcMar>
+            <w:vAlign w:val="center"/>
+          </w:tcPr>
+          <w:p>
+            <w:pPr>
+              <w:jc w:val="center"/>
+              <w:spacing w:after="60" w:before="60" w:line="240"/>
+              <w:ind w:firstLine="0" w:left="60" w:right="60"/>
+            </w:pPr>
+            <w:r xmlns:w="http://schemas.openxmlformats.org/wordprocessingml/2006/main" xmlns:wp="http://schemas.openxmlformats.org/drawingml/2006/wordprocessingDrawing" xmlns:r="http://schemas.openxmlformats.org/officeDocument/2006/relationships" xmlns:w14="http://schemas.microsoft.com/office/word/2010/wordml">
+              <w:rPr>
+                <w:rFonts w:ascii="Helvetica" w:hAnsi="Helvetica" w:eastAsia="Helvetica" w:cs="Helvetica"/>
+                <w:sz w:val="4"/>
+                <w:szCs w:val="4"/>
                 <w:color w:val="000000"/>
               </w:rPr>
               <w:t xml:space="preserve">0.99</w:t>
@@ -3115,8 +4473,8 @@
             <w:r xmlns:w="http://schemas.openxmlformats.org/wordprocessingml/2006/main" xmlns:wp="http://schemas.openxmlformats.org/drawingml/2006/wordprocessingDrawing" xmlns:r="http://schemas.openxmlformats.org/officeDocument/2006/relationships" xmlns:w14="http://schemas.microsoft.com/office/word/2010/wordml">
               <w:rPr>
                 <w:rFonts w:ascii="Helvetica" w:hAnsi="Helvetica" w:eastAsia="Helvetica" w:cs="Helvetica"/>
-                <w:sz w:val="8"/>
-                <w:szCs w:val="8"/>
+                <w:sz w:val="4"/>
+                <w:szCs w:val="4"/>
                 <w:color w:val="000000"/>
               </w:rPr>
               <w:t xml:space="preserve">0.99</w:t>
@@ -3127,7 +4485,7 @@
       <w:tr>
         <w:trPr>
           <w:cantSplit/>
-          <w:trHeight w:val="235" w:hRule="auto"/>
+          <w:trHeight w:val="197" w:hRule="auto"/>
         </w:trPr>
         <w:tc>
           <w:tcPr>
@@ -3150,8 +4508,8 @@
             <w:r xmlns:w="http://schemas.openxmlformats.org/wordprocessingml/2006/main" xmlns:wp="http://schemas.openxmlformats.org/drawingml/2006/wordprocessingDrawing" xmlns:r="http://schemas.openxmlformats.org/officeDocument/2006/relationships" xmlns:w14="http://schemas.microsoft.com/office/word/2010/wordml">
               <w:rPr>
                 <w:rFonts w:ascii="Helvetica" w:hAnsi="Helvetica" w:eastAsia="Helvetica" w:cs="Helvetica"/>
-                <w:sz w:val="8"/>
-                <w:szCs w:val="8"/>
+                <w:sz w:val="4"/>
+                <w:szCs w:val="4"/>
                 <w:color w:val="000000"/>
               </w:rPr>
               <w:t xml:space="preserve"> </w:t>
@@ -3179,8 +4537,8 @@
             <w:r xmlns:w="http://schemas.openxmlformats.org/wordprocessingml/2006/main" xmlns:wp="http://schemas.openxmlformats.org/drawingml/2006/wordprocessingDrawing" xmlns:r="http://schemas.openxmlformats.org/officeDocument/2006/relationships" xmlns:w14="http://schemas.microsoft.com/office/word/2010/wordml">
               <w:rPr>
                 <w:rFonts w:ascii="Helvetica" w:hAnsi="Helvetica" w:eastAsia="Helvetica" w:cs="Helvetica"/>
-                <w:sz w:val="8"/>
-                <w:szCs w:val="8"/>
+                <w:sz w:val="4"/>
+                <w:szCs w:val="4"/>
                 <w:color w:val="000000"/>
               </w:rPr>
               <w:t xml:space="preserve">Pre-Stressor Cortisol</w:t>
@@ -3208,8 +4566,8 @@
             <w:r xmlns:w="http://schemas.openxmlformats.org/wordprocessingml/2006/main" xmlns:wp="http://schemas.openxmlformats.org/drawingml/2006/wordprocessingDrawing" xmlns:r="http://schemas.openxmlformats.org/officeDocument/2006/relationships" xmlns:w14="http://schemas.microsoft.com/office/word/2010/wordml">
               <w:rPr>
                 <w:rFonts w:ascii="Helvetica" w:hAnsi="Helvetica" w:eastAsia="Helvetica" w:cs="Helvetica"/>
-                <w:sz w:val="8"/>
-                <w:szCs w:val="8"/>
+                <w:sz w:val="4"/>
+                <w:szCs w:val="4"/>
                 <w:color w:val="000000"/>
               </w:rPr>
               <w:t xml:space="preserve">721</w:t>
@@ -3237,8 +4595,8 @@
             <w:r xmlns:w="http://schemas.openxmlformats.org/wordprocessingml/2006/main" xmlns:wp="http://schemas.openxmlformats.org/drawingml/2006/wordprocessingDrawing" xmlns:r="http://schemas.openxmlformats.org/officeDocument/2006/relationships" xmlns:w14="http://schemas.microsoft.com/office/word/2010/wordml">
               <w:rPr>
                 <w:rFonts w:ascii="Helvetica" w:hAnsi="Helvetica" w:eastAsia="Helvetica" w:cs="Helvetica"/>
-                <w:sz w:val="8"/>
-                <w:szCs w:val="8"/>
+                <w:sz w:val="4"/>
+                <w:szCs w:val="4"/>
                 <w:color w:val="000000"/>
               </w:rPr>
               <w:t xml:space="preserve">0</w:t>
@@ -3266,8 +4624,8 @@
             <w:r xmlns:w="http://schemas.openxmlformats.org/wordprocessingml/2006/main" xmlns:wp="http://schemas.openxmlformats.org/drawingml/2006/wordprocessingDrawing" xmlns:r="http://schemas.openxmlformats.org/officeDocument/2006/relationships" xmlns:w14="http://schemas.microsoft.com/office/word/2010/wordml">
               <w:rPr>
                 <w:rFonts w:ascii="Helvetica" w:hAnsi="Helvetica" w:eastAsia="Helvetica" w:cs="Helvetica"/>
-                <w:sz w:val="8"/>
-                <w:szCs w:val="8"/>
+                <w:sz w:val="4"/>
+                <w:szCs w:val="4"/>
                 <w:color w:val="000000"/>
               </w:rPr>
               <w:t xml:space="preserve">1</w:t>
@@ -3295,8 +4653,153 @@
             <w:r xmlns:w="http://schemas.openxmlformats.org/wordprocessingml/2006/main" xmlns:wp="http://schemas.openxmlformats.org/drawingml/2006/wordprocessingDrawing" xmlns:r="http://schemas.openxmlformats.org/officeDocument/2006/relationships" xmlns:w14="http://schemas.microsoft.com/office/word/2010/wordml">
               <w:rPr>
                 <w:rFonts w:ascii="Helvetica" w:hAnsi="Helvetica" w:eastAsia="Helvetica" w:cs="Helvetica"/>
-                <w:sz w:val="8"/>
-                <w:szCs w:val="8"/>
+                <w:sz w:val="4"/>
+                <w:szCs w:val="4"/>
+                <w:color w:val="000000"/>
+              </w:rPr>
+              <w:t xml:space="preserve">0.18</w:t>
+            </w:r>
+          </w:p>
+        </w:tc>
+        <w:tc>
+          <w:tcPr>
+            <w:tcBorders/>
+            <w:shd w:val="clear" w:color="auto" w:fill="FFFFFF"/>
+            <w:tcMar>
+              <w:top w:w="0" w:type="dxa"/>
+              <w:bottom w:w="0" w:type="dxa"/>
+              <w:left w:w="0" w:type="dxa"/>
+              <w:right w:w="0" w:type="dxa"/>
+            </w:tcMar>
+            <w:vAlign w:val="center"/>
+          </w:tcPr>
+          <w:p>
+            <w:pPr>
+              <w:jc w:val="center"/>
+              <w:spacing w:after="60" w:before="60" w:line="240"/>
+              <w:ind w:firstLine="0" w:left="60" w:right="60"/>
+            </w:pPr>
+            <w:r xmlns:w="http://schemas.openxmlformats.org/wordprocessingml/2006/main" xmlns:wp="http://schemas.openxmlformats.org/drawingml/2006/wordprocessingDrawing" xmlns:r="http://schemas.openxmlformats.org/officeDocument/2006/relationships" xmlns:w14="http://schemas.microsoft.com/office/word/2010/wordml">
+              <w:rPr>
+                <w:rFonts w:ascii="Helvetica" w:hAnsi="Helvetica" w:eastAsia="Helvetica" w:cs="Helvetica"/>
+                <w:sz w:val="4"/>
+                <w:szCs w:val="4"/>
+                <w:color w:val="000000"/>
+              </w:rPr>
+              <w:t xml:space="preserve">0.17</w:t>
+            </w:r>
+          </w:p>
+        </w:tc>
+        <w:tc>
+          <w:tcPr>
+            <w:tcBorders/>
+            <w:shd w:val="clear" w:color="auto" w:fill="FFFFFF"/>
+            <w:tcMar>
+              <w:top w:w="0" w:type="dxa"/>
+              <w:bottom w:w="0" w:type="dxa"/>
+              <w:left w:w="0" w:type="dxa"/>
+              <w:right w:w="0" w:type="dxa"/>
+            </w:tcMar>
+            <w:vAlign w:val="center"/>
+          </w:tcPr>
+          <w:p>
+            <w:pPr>
+              <w:jc w:val="center"/>
+              <w:spacing w:after="60" w:before="60" w:line="240"/>
+              <w:ind w:firstLine="0" w:left="60" w:right="60"/>
+            </w:pPr>
+            <w:r xmlns:w="http://schemas.openxmlformats.org/wordprocessingml/2006/main" xmlns:wp="http://schemas.openxmlformats.org/drawingml/2006/wordprocessingDrawing" xmlns:r="http://schemas.openxmlformats.org/officeDocument/2006/relationships" xmlns:w14="http://schemas.microsoft.com/office/word/2010/wordml">
+              <w:rPr>
+                <w:rFonts w:ascii="Helvetica" w:hAnsi="Helvetica" w:eastAsia="Helvetica" w:cs="Helvetica"/>
+                <w:sz w:val="4"/>
+                <w:szCs w:val="4"/>
+                <w:color w:val="000000"/>
+              </w:rPr>
+              <w:t xml:space="preserve">-0.01 (-0.04, 0.01)</w:t>
+            </w:r>
+          </w:p>
+        </w:tc>
+        <w:tc>
+          <w:tcPr>
+            <w:tcBorders/>
+            <w:shd w:val="clear" w:color="auto" w:fill="FFFFFF"/>
+            <w:tcMar>
+              <w:top w:w="0" w:type="dxa"/>
+              <w:bottom w:w="0" w:type="dxa"/>
+              <w:left w:w="0" w:type="dxa"/>
+              <w:right w:w="0" w:type="dxa"/>
+            </w:tcMar>
+            <w:vAlign w:val="center"/>
+          </w:tcPr>
+          <w:p>
+            <w:pPr>
+              <w:jc w:val="center"/>
+              <w:spacing w:after="60" w:before="60" w:line="240"/>
+              <w:ind w:firstLine="0" w:left="60" w:right="60"/>
+            </w:pPr>
+            <w:r xmlns:w="http://schemas.openxmlformats.org/wordprocessingml/2006/main" xmlns:wp="http://schemas.openxmlformats.org/drawingml/2006/wordprocessingDrawing" xmlns:r="http://schemas.openxmlformats.org/officeDocument/2006/relationships" xmlns:w14="http://schemas.microsoft.com/office/word/2010/wordml">
+              <w:rPr>
+                <w:rFonts w:ascii="Helvetica" w:hAnsi="Helvetica" w:eastAsia="Helvetica" w:cs="Helvetica"/>
+                <w:sz w:val="4"/>
+                <w:szCs w:val="4"/>
+                <w:color w:val="000000"/>
+              </w:rPr>
+              <w:t xml:space="preserve">0.34</w:t>
+            </w:r>
+          </w:p>
+        </w:tc>
+        <w:tc>
+          <w:tcPr>
+            <w:tcBorders/>
+            <w:shd w:val="clear" w:color="auto" w:fill="FFFFFF"/>
+            <w:tcMar>
+              <w:top w:w="0" w:type="dxa"/>
+              <w:bottom w:w="0" w:type="dxa"/>
+              <w:left w:w="0" w:type="dxa"/>
+              <w:right w:w="0" w:type="dxa"/>
+            </w:tcMar>
+            <w:vAlign w:val="center"/>
+          </w:tcPr>
+          <w:p>
+            <w:pPr>
+              <w:jc w:val="center"/>
+              <w:spacing w:after="60" w:before="60" w:line="240"/>
+              <w:ind w:firstLine="0" w:left="60" w:right="60"/>
+            </w:pPr>
+            <w:r xmlns:w="http://schemas.openxmlformats.org/wordprocessingml/2006/main" xmlns:wp="http://schemas.openxmlformats.org/drawingml/2006/wordprocessingDrawing" xmlns:r="http://schemas.openxmlformats.org/officeDocument/2006/relationships" xmlns:w14="http://schemas.microsoft.com/office/word/2010/wordml">
+              <w:rPr>
+                <w:rFonts w:ascii="Helvetica" w:hAnsi="Helvetica" w:eastAsia="Helvetica" w:cs="Helvetica"/>
+                <w:sz w:val="4"/>
+                <w:szCs w:val="4"/>
+                <w:color w:val="000000"/>
+              </w:rPr>
+              <w:t xml:space="preserve">0.82</w:t>
+            </w:r>
+          </w:p>
+        </w:tc>
+        <w:tc>
+          <w:tcPr>
+            <w:tcBorders/>
+            <w:shd w:val="clear" w:color="auto" w:fill="FFFFFF"/>
+            <w:tcMar>
+              <w:top w:w="0" w:type="dxa"/>
+              <w:bottom w:w="0" w:type="dxa"/>
+              <w:left w:w="0" w:type="dxa"/>
+              <w:right w:w="0" w:type="dxa"/>
+            </w:tcMar>
+            <w:vAlign w:val="center"/>
+          </w:tcPr>
+          <w:p>
+            <w:pPr>
+              <w:jc w:val="center"/>
+              <w:spacing w:after="60" w:before="60" w:line="240"/>
+              <w:ind w:firstLine="0" w:left="60" w:right="60"/>
+            </w:pPr>
+            <w:r xmlns:w="http://schemas.openxmlformats.org/wordprocessingml/2006/main" xmlns:wp="http://schemas.openxmlformats.org/drawingml/2006/wordprocessingDrawing" xmlns:r="http://schemas.openxmlformats.org/officeDocument/2006/relationships" xmlns:w14="http://schemas.microsoft.com/office/word/2010/wordml">
+              <w:rPr>
+                <w:rFonts w:ascii="Helvetica" w:hAnsi="Helvetica" w:eastAsia="Helvetica" w:cs="Helvetica"/>
+                <w:sz w:val="4"/>
+                <w:szCs w:val="4"/>
                 <w:color w:val="000000"/>
               </w:rPr>
               <w:t xml:space="preserve">0.22</w:t>
@@ -3324,8 +4827,8 @@
             <w:r xmlns:w="http://schemas.openxmlformats.org/wordprocessingml/2006/main" xmlns:wp="http://schemas.openxmlformats.org/drawingml/2006/wordprocessingDrawing" xmlns:r="http://schemas.openxmlformats.org/officeDocument/2006/relationships" xmlns:w14="http://schemas.microsoft.com/office/word/2010/wordml">
               <w:rPr>
                 <w:rFonts w:ascii="Helvetica" w:hAnsi="Helvetica" w:eastAsia="Helvetica" w:cs="Helvetica"/>
-                <w:sz w:val="8"/>
-                <w:szCs w:val="8"/>
+                <w:sz w:val="4"/>
+                <w:szCs w:val="4"/>
                 <w:color w:val="000000"/>
               </w:rPr>
               <w:t xml:space="preserve">0.20</w:t>
@@ -3353,8 +4856,8 @@
             <w:r xmlns:w="http://schemas.openxmlformats.org/wordprocessingml/2006/main" xmlns:wp="http://schemas.openxmlformats.org/drawingml/2006/wordprocessingDrawing" xmlns:r="http://schemas.openxmlformats.org/officeDocument/2006/relationships" xmlns:w14="http://schemas.microsoft.com/office/word/2010/wordml">
               <w:rPr>
                 <w:rFonts w:ascii="Helvetica" w:hAnsi="Helvetica" w:eastAsia="Helvetica" w:cs="Helvetica"/>
-                <w:sz w:val="8"/>
-                <w:szCs w:val="8"/>
+                <w:sz w:val="4"/>
+                <w:szCs w:val="4"/>
                 <w:color w:val="000000"/>
               </w:rPr>
               <w:t xml:space="preserve">-0.02 (-0.04, 0.01)</w:t>
@@ -3382,8 +4885,8 @@
             <w:r xmlns:w="http://schemas.openxmlformats.org/wordprocessingml/2006/main" xmlns:wp="http://schemas.openxmlformats.org/drawingml/2006/wordprocessingDrawing" xmlns:r="http://schemas.openxmlformats.org/officeDocument/2006/relationships" xmlns:w14="http://schemas.microsoft.com/office/word/2010/wordml">
               <w:rPr>
                 <w:rFonts w:ascii="Helvetica" w:hAnsi="Helvetica" w:eastAsia="Helvetica" w:cs="Helvetica"/>
-                <w:sz w:val="8"/>
-                <w:szCs w:val="8"/>
+                <w:sz w:val="4"/>
+                <w:szCs w:val="4"/>
                 <w:color w:val="000000"/>
               </w:rPr>
               <w:t xml:space="preserve">0.29</w:t>
@@ -3411,8 +4914,8 @@
             <w:r xmlns:w="http://schemas.openxmlformats.org/wordprocessingml/2006/main" xmlns:wp="http://schemas.openxmlformats.org/drawingml/2006/wordprocessingDrawing" xmlns:r="http://schemas.openxmlformats.org/officeDocument/2006/relationships" xmlns:w14="http://schemas.microsoft.com/office/word/2010/wordml">
               <w:rPr>
                 <w:rFonts w:ascii="Helvetica" w:hAnsi="Helvetica" w:eastAsia="Helvetica" w:cs="Helvetica"/>
-                <w:sz w:val="8"/>
-                <w:szCs w:val="8"/>
+                <w:sz w:val="4"/>
+                <w:szCs w:val="4"/>
                 <w:color w:val="000000"/>
               </w:rPr>
               <w:t xml:space="preserve">0.87</w:t>
@@ -3423,7 +4926,7 @@
       <w:tr>
         <w:trPr>
           <w:cantSplit/>
-          <w:trHeight w:val="235" w:hRule="auto"/>
+          <w:trHeight w:val="197" w:hRule="auto"/>
         </w:trPr>
         <w:tc>
           <w:tcPr>
@@ -3446,8 +4949,8 @@
             <w:r xmlns:w="http://schemas.openxmlformats.org/wordprocessingml/2006/main" xmlns:wp="http://schemas.openxmlformats.org/drawingml/2006/wordprocessingDrawing" xmlns:r="http://schemas.openxmlformats.org/officeDocument/2006/relationships" xmlns:w14="http://schemas.microsoft.com/office/word/2010/wordml">
               <w:rPr>
                 <w:rFonts w:ascii="Helvetica" w:hAnsi="Helvetica" w:eastAsia="Helvetica" w:cs="Helvetica"/>
-                <w:sz w:val="8"/>
-                <w:szCs w:val="8"/>
+                <w:sz w:val="4"/>
+                <w:szCs w:val="4"/>
                 <w:color w:val="000000"/>
               </w:rPr>
               <w:t xml:space="preserve"> </w:t>
@@ -3475,8 +4978,8 @@
             <w:r xmlns:w="http://schemas.openxmlformats.org/wordprocessingml/2006/main" xmlns:wp="http://schemas.openxmlformats.org/drawingml/2006/wordprocessingDrawing" xmlns:r="http://schemas.openxmlformats.org/officeDocument/2006/relationships" xmlns:w14="http://schemas.microsoft.com/office/word/2010/wordml">
               <w:rPr>
                 <w:rFonts w:ascii="Helvetica" w:hAnsi="Helvetica" w:eastAsia="Helvetica" w:cs="Helvetica"/>
-                <w:sz w:val="8"/>
-                <w:szCs w:val="8"/>
+                <w:sz w:val="4"/>
+                <w:szCs w:val="4"/>
                 <w:color w:val="000000"/>
               </w:rPr>
               <w:t xml:space="preserve">Post-Stressor Cortisol</w:t>
@@ -3504,37 +5007,37 @@
             <w:r xmlns:w="http://schemas.openxmlformats.org/wordprocessingml/2006/main" xmlns:wp="http://schemas.openxmlformats.org/drawingml/2006/wordprocessingDrawing" xmlns:r="http://schemas.openxmlformats.org/officeDocument/2006/relationships" xmlns:w14="http://schemas.microsoft.com/office/word/2010/wordml">
               <w:rPr>
                 <w:rFonts w:ascii="Helvetica" w:hAnsi="Helvetica" w:eastAsia="Helvetica" w:cs="Helvetica"/>
-                <w:sz w:val="8"/>
-                <w:szCs w:val="8"/>
-                <w:color w:val="000000"/>
-              </w:rPr>
-              <w:t xml:space="preserve">665</w:t>
-            </w:r>
-          </w:p>
-        </w:tc>
-        <w:tc>
-          <w:tcPr>
-            <w:tcBorders/>
-            <w:shd w:val="clear" w:color="auto" w:fill="FFFFFF"/>
-            <w:tcMar>
-              <w:top w:w="0" w:type="dxa"/>
-              <w:bottom w:w="0" w:type="dxa"/>
-              <w:left w:w="0" w:type="dxa"/>
-              <w:right w:w="0" w:type="dxa"/>
-            </w:tcMar>
-            <w:vAlign w:val="center"/>
-          </w:tcPr>
-          <w:p>
-            <w:pPr>
-              <w:jc w:val="center"/>
-              <w:spacing w:after="60" w:before="60" w:line="240"/>
-              <w:ind w:firstLine="0" w:left="60" w:right="60"/>
-            </w:pPr>
-            <w:r xmlns:w="http://schemas.openxmlformats.org/wordprocessingml/2006/main" xmlns:wp="http://schemas.openxmlformats.org/drawingml/2006/wordprocessingDrawing" xmlns:r="http://schemas.openxmlformats.org/officeDocument/2006/relationships" xmlns:w14="http://schemas.microsoft.com/office/word/2010/wordml">
-              <w:rPr>
-                <w:rFonts w:ascii="Helvetica" w:hAnsi="Helvetica" w:eastAsia="Helvetica" w:cs="Helvetica"/>
-                <w:sz w:val="8"/>
-                <w:szCs w:val="8"/>
+                <w:sz w:val="4"/>
+                <w:szCs w:val="4"/>
+                <w:color w:val="000000"/>
+              </w:rPr>
+              <w:t xml:space="preserve">667</w:t>
+            </w:r>
+          </w:p>
+        </w:tc>
+        <w:tc>
+          <w:tcPr>
+            <w:tcBorders/>
+            <w:shd w:val="clear" w:color="auto" w:fill="FFFFFF"/>
+            <w:tcMar>
+              <w:top w:w="0" w:type="dxa"/>
+              <w:bottom w:w="0" w:type="dxa"/>
+              <w:left w:w="0" w:type="dxa"/>
+              <w:right w:w="0" w:type="dxa"/>
+            </w:tcMar>
+            <w:vAlign w:val="center"/>
+          </w:tcPr>
+          <w:p>
+            <w:pPr>
+              <w:jc w:val="center"/>
+              <w:spacing w:after="60" w:before="60" w:line="240"/>
+              <w:ind w:firstLine="0" w:left="60" w:right="60"/>
+            </w:pPr>
+            <w:r xmlns:w="http://schemas.openxmlformats.org/wordprocessingml/2006/main" xmlns:wp="http://schemas.openxmlformats.org/drawingml/2006/wordprocessingDrawing" xmlns:r="http://schemas.openxmlformats.org/officeDocument/2006/relationships" xmlns:w14="http://schemas.microsoft.com/office/word/2010/wordml">
+              <w:rPr>
+                <w:rFonts w:ascii="Helvetica" w:hAnsi="Helvetica" w:eastAsia="Helvetica" w:cs="Helvetica"/>
+                <w:sz w:val="4"/>
+                <w:szCs w:val="4"/>
                 <w:color w:val="000000"/>
               </w:rPr>
               <w:t xml:space="preserve">0</w:t>
@@ -3562,8 +5065,8 @@
             <w:r xmlns:w="http://schemas.openxmlformats.org/wordprocessingml/2006/main" xmlns:wp="http://schemas.openxmlformats.org/drawingml/2006/wordprocessingDrawing" xmlns:r="http://schemas.openxmlformats.org/officeDocument/2006/relationships" xmlns:w14="http://schemas.microsoft.com/office/word/2010/wordml">
               <w:rPr>
                 <w:rFonts w:ascii="Helvetica" w:hAnsi="Helvetica" w:eastAsia="Helvetica" w:cs="Helvetica"/>
-                <w:sz w:val="8"/>
-                <w:szCs w:val="8"/>
+                <w:sz w:val="4"/>
+                <w:szCs w:val="4"/>
                 <w:color w:val="000000"/>
               </w:rPr>
               <w:t xml:space="preserve">1</w:t>
@@ -3591,8 +5094,153 @@
             <w:r xmlns:w="http://schemas.openxmlformats.org/wordprocessingml/2006/main" xmlns:wp="http://schemas.openxmlformats.org/drawingml/2006/wordprocessingDrawing" xmlns:r="http://schemas.openxmlformats.org/officeDocument/2006/relationships" xmlns:w14="http://schemas.microsoft.com/office/word/2010/wordml">
               <w:rPr>
                 <w:rFonts w:ascii="Helvetica" w:hAnsi="Helvetica" w:eastAsia="Helvetica" w:cs="Helvetica"/>
-                <w:sz w:val="8"/>
-                <w:szCs w:val="8"/>
+                <w:sz w:val="4"/>
+                <w:szCs w:val="4"/>
+                <w:color w:val="000000"/>
+              </w:rPr>
+              <w:t xml:space="preserve">0.39</w:t>
+            </w:r>
+          </w:p>
+        </w:tc>
+        <w:tc>
+          <w:tcPr>
+            <w:tcBorders/>
+            <w:shd w:val="clear" w:color="auto" w:fill="FFFFFF"/>
+            <w:tcMar>
+              <w:top w:w="0" w:type="dxa"/>
+              <w:bottom w:w="0" w:type="dxa"/>
+              <w:left w:w="0" w:type="dxa"/>
+              <w:right w:w="0" w:type="dxa"/>
+            </w:tcMar>
+            <w:vAlign w:val="center"/>
+          </w:tcPr>
+          <w:p>
+            <w:pPr>
+              <w:jc w:val="center"/>
+              <w:spacing w:after="60" w:before="60" w:line="240"/>
+              <w:ind w:firstLine="0" w:left="60" w:right="60"/>
+            </w:pPr>
+            <w:r xmlns:w="http://schemas.openxmlformats.org/wordprocessingml/2006/main" xmlns:wp="http://schemas.openxmlformats.org/drawingml/2006/wordprocessingDrawing" xmlns:r="http://schemas.openxmlformats.org/officeDocument/2006/relationships" xmlns:w14="http://schemas.microsoft.com/office/word/2010/wordml">
+              <w:rPr>
+                <w:rFonts w:ascii="Helvetica" w:hAnsi="Helvetica" w:eastAsia="Helvetica" w:cs="Helvetica"/>
+                <w:sz w:val="4"/>
+                <w:szCs w:val="4"/>
+                <w:color w:val="000000"/>
+              </w:rPr>
+              <w:t xml:space="preserve">0.38</w:t>
+            </w:r>
+          </w:p>
+        </w:tc>
+        <w:tc>
+          <w:tcPr>
+            <w:tcBorders/>
+            <w:shd w:val="clear" w:color="auto" w:fill="FFFFFF"/>
+            <w:tcMar>
+              <w:top w:w="0" w:type="dxa"/>
+              <w:bottom w:w="0" w:type="dxa"/>
+              <w:left w:w="0" w:type="dxa"/>
+              <w:right w:w="0" w:type="dxa"/>
+            </w:tcMar>
+            <w:vAlign w:val="center"/>
+          </w:tcPr>
+          <w:p>
+            <w:pPr>
+              <w:jc w:val="center"/>
+              <w:spacing w:after="60" w:before="60" w:line="240"/>
+              <w:ind w:firstLine="0" w:left="60" w:right="60"/>
+            </w:pPr>
+            <w:r xmlns:w="http://schemas.openxmlformats.org/wordprocessingml/2006/main" xmlns:wp="http://schemas.openxmlformats.org/drawingml/2006/wordprocessingDrawing" xmlns:r="http://schemas.openxmlformats.org/officeDocument/2006/relationships" xmlns:w14="http://schemas.microsoft.com/office/word/2010/wordml">
+              <w:rPr>
+                <w:rFonts w:ascii="Helvetica" w:hAnsi="Helvetica" w:eastAsia="Helvetica" w:cs="Helvetica"/>
+                <w:sz w:val="4"/>
+                <w:szCs w:val="4"/>
+                <w:color w:val="000000"/>
+              </w:rPr>
+              <w:t xml:space="preserve">-0.01 (-0.07, 0.04)</w:t>
+            </w:r>
+          </w:p>
+        </w:tc>
+        <w:tc>
+          <w:tcPr>
+            <w:tcBorders/>
+            <w:shd w:val="clear" w:color="auto" w:fill="FFFFFF"/>
+            <w:tcMar>
+              <w:top w:w="0" w:type="dxa"/>
+              <w:bottom w:w="0" w:type="dxa"/>
+              <w:left w:w="0" w:type="dxa"/>
+              <w:right w:w="0" w:type="dxa"/>
+            </w:tcMar>
+            <w:vAlign w:val="center"/>
+          </w:tcPr>
+          <w:p>
+            <w:pPr>
+              <w:jc w:val="center"/>
+              <w:spacing w:after="60" w:before="60" w:line="240"/>
+              <w:ind w:firstLine="0" w:left="60" w:right="60"/>
+            </w:pPr>
+            <w:r xmlns:w="http://schemas.openxmlformats.org/wordprocessingml/2006/main" xmlns:wp="http://schemas.openxmlformats.org/drawingml/2006/wordprocessingDrawing" xmlns:r="http://schemas.openxmlformats.org/officeDocument/2006/relationships" xmlns:w14="http://schemas.microsoft.com/office/word/2010/wordml">
+              <w:rPr>
+                <w:rFonts w:ascii="Helvetica" w:hAnsi="Helvetica" w:eastAsia="Helvetica" w:cs="Helvetica"/>
+                <w:sz w:val="4"/>
+                <w:szCs w:val="4"/>
+                <w:color w:val="000000"/>
+              </w:rPr>
+              <w:t xml:space="preserve">0.60</w:t>
+            </w:r>
+          </w:p>
+        </w:tc>
+        <w:tc>
+          <w:tcPr>
+            <w:tcBorders/>
+            <w:shd w:val="clear" w:color="auto" w:fill="FFFFFF"/>
+            <w:tcMar>
+              <w:top w:w="0" w:type="dxa"/>
+              <w:bottom w:w="0" w:type="dxa"/>
+              <w:left w:w="0" w:type="dxa"/>
+              <w:right w:w="0" w:type="dxa"/>
+            </w:tcMar>
+            <w:vAlign w:val="center"/>
+          </w:tcPr>
+          <w:p>
+            <w:pPr>
+              <w:jc w:val="center"/>
+              <w:spacing w:after="60" w:before="60" w:line="240"/>
+              <w:ind w:firstLine="0" w:left="60" w:right="60"/>
+            </w:pPr>
+            <w:r xmlns:w="http://schemas.openxmlformats.org/wordprocessingml/2006/main" xmlns:wp="http://schemas.openxmlformats.org/drawingml/2006/wordprocessingDrawing" xmlns:r="http://schemas.openxmlformats.org/officeDocument/2006/relationships" xmlns:w14="http://schemas.microsoft.com/office/word/2010/wordml">
+              <w:rPr>
+                <w:rFonts w:ascii="Helvetica" w:hAnsi="Helvetica" w:eastAsia="Helvetica" w:cs="Helvetica"/>
+                <w:sz w:val="4"/>
+                <w:szCs w:val="4"/>
+                <w:color w:val="000000"/>
+              </w:rPr>
+              <w:t xml:space="preserve">0.95</w:t>
+            </w:r>
+          </w:p>
+        </w:tc>
+        <w:tc>
+          <w:tcPr>
+            <w:tcBorders/>
+            <w:shd w:val="clear" w:color="auto" w:fill="FFFFFF"/>
+            <w:tcMar>
+              <w:top w:w="0" w:type="dxa"/>
+              <w:bottom w:w="0" w:type="dxa"/>
+              <w:left w:w="0" w:type="dxa"/>
+              <w:right w:w="0" w:type="dxa"/>
+            </w:tcMar>
+            <w:vAlign w:val="center"/>
+          </w:tcPr>
+          <w:p>
+            <w:pPr>
+              <w:jc w:val="center"/>
+              <w:spacing w:after="60" w:before="60" w:line="240"/>
+              <w:ind w:firstLine="0" w:left="60" w:right="60"/>
+            </w:pPr>
+            <w:r xmlns:w="http://schemas.openxmlformats.org/wordprocessingml/2006/main" xmlns:wp="http://schemas.openxmlformats.org/drawingml/2006/wordprocessingDrawing" xmlns:r="http://schemas.openxmlformats.org/officeDocument/2006/relationships" xmlns:w14="http://schemas.microsoft.com/office/word/2010/wordml">
+              <w:rPr>
+                <w:rFonts w:ascii="Helvetica" w:hAnsi="Helvetica" w:eastAsia="Helvetica" w:cs="Helvetica"/>
+                <w:sz w:val="4"/>
+                <w:szCs w:val="4"/>
                 <w:color w:val="000000"/>
               </w:rPr>
               <w:t xml:space="preserve">0.43</w:t>
@@ -3620,8 +5268,8 @@
             <w:r xmlns:w="http://schemas.openxmlformats.org/wordprocessingml/2006/main" xmlns:wp="http://schemas.openxmlformats.org/drawingml/2006/wordprocessingDrawing" xmlns:r="http://schemas.openxmlformats.org/officeDocument/2006/relationships" xmlns:w14="http://schemas.microsoft.com/office/word/2010/wordml">
               <w:rPr>
                 <w:rFonts w:ascii="Helvetica" w:hAnsi="Helvetica" w:eastAsia="Helvetica" w:cs="Helvetica"/>
-                <w:sz w:val="8"/>
-                <w:szCs w:val="8"/>
+                <w:sz w:val="4"/>
+                <w:szCs w:val="4"/>
                 <w:color w:val="000000"/>
               </w:rPr>
               <w:t xml:space="preserve">0.42</w:t>
@@ -3649,8 +5297,8 @@
             <w:r xmlns:w="http://schemas.openxmlformats.org/wordprocessingml/2006/main" xmlns:wp="http://schemas.openxmlformats.org/drawingml/2006/wordprocessingDrawing" xmlns:r="http://schemas.openxmlformats.org/officeDocument/2006/relationships" xmlns:w14="http://schemas.microsoft.com/office/word/2010/wordml">
               <w:rPr>
                 <w:rFonts w:ascii="Helvetica" w:hAnsi="Helvetica" w:eastAsia="Helvetica" w:cs="Helvetica"/>
-                <w:sz w:val="8"/>
-                <w:szCs w:val="8"/>
+                <w:sz w:val="4"/>
+                <w:szCs w:val="4"/>
                 <w:color w:val="000000"/>
               </w:rPr>
               <w:t xml:space="preserve">-0.01 (-0.07, 0.04)</w:t>
@@ -3678,8 +5326,8 @@
             <w:r xmlns:w="http://schemas.openxmlformats.org/wordprocessingml/2006/main" xmlns:wp="http://schemas.openxmlformats.org/drawingml/2006/wordprocessingDrawing" xmlns:r="http://schemas.openxmlformats.org/officeDocument/2006/relationships" xmlns:w14="http://schemas.microsoft.com/office/word/2010/wordml">
               <w:rPr>
                 <w:rFonts w:ascii="Helvetica" w:hAnsi="Helvetica" w:eastAsia="Helvetica" w:cs="Helvetica"/>
-                <w:sz w:val="8"/>
-                <w:szCs w:val="8"/>
+                <w:sz w:val="4"/>
+                <w:szCs w:val="4"/>
                 <w:color w:val="000000"/>
               </w:rPr>
               <w:t xml:space="preserve">0.62</w:t>
@@ -3707,8 +5355,8 @@
             <w:r xmlns:w="http://schemas.openxmlformats.org/wordprocessingml/2006/main" xmlns:wp="http://schemas.openxmlformats.org/drawingml/2006/wordprocessingDrawing" xmlns:r="http://schemas.openxmlformats.org/officeDocument/2006/relationships" xmlns:w14="http://schemas.microsoft.com/office/word/2010/wordml">
               <w:rPr>
                 <w:rFonts w:ascii="Helvetica" w:hAnsi="Helvetica" w:eastAsia="Helvetica" w:cs="Helvetica"/>
-                <w:sz w:val="8"/>
-                <w:szCs w:val="8"/>
+                <w:sz w:val="4"/>
+                <w:szCs w:val="4"/>
                 <w:color w:val="000000"/>
               </w:rPr>
               <w:t xml:space="preserve">0.99</w:t>
@@ -3719,7 +5367,7 @@
       <w:tr>
         <w:trPr>
           <w:cantSplit/>
-          <w:trHeight w:val="235" w:hRule="auto"/>
+          <w:trHeight w:val="197" w:hRule="auto"/>
         </w:trPr>
         <w:tc>
           <w:tcPr>
@@ -3742,8 +5390,8 @@
             <w:r xmlns:w="http://schemas.openxmlformats.org/wordprocessingml/2006/main" xmlns:wp="http://schemas.openxmlformats.org/drawingml/2006/wordprocessingDrawing" xmlns:r="http://schemas.openxmlformats.org/officeDocument/2006/relationships" xmlns:w14="http://schemas.microsoft.com/office/word/2010/wordml">
               <w:rPr>
                 <w:rFonts w:ascii="Helvetica" w:hAnsi="Helvetica" w:eastAsia="Helvetica" w:cs="Helvetica"/>
-                <w:sz w:val="8"/>
-                <w:szCs w:val="8"/>
+                <w:sz w:val="4"/>
+                <w:szCs w:val="4"/>
                 <w:color w:val="000000"/>
               </w:rPr>
               <w:t xml:space="preserve"> </w:t>
@@ -3771,8 +5419,8 @@
             <w:r xmlns:w="http://schemas.openxmlformats.org/wordprocessingml/2006/main" xmlns:wp="http://schemas.openxmlformats.org/drawingml/2006/wordprocessingDrawing" xmlns:r="http://schemas.openxmlformats.org/officeDocument/2006/relationships" xmlns:w14="http://schemas.microsoft.com/office/word/2010/wordml">
               <w:rPr>
                 <w:rFonts w:ascii="Helvetica" w:hAnsi="Helvetica" w:eastAsia="Helvetica" w:cs="Helvetica"/>
-                <w:sz w:val="8"/>
-                <w:szCs w:val="8"/>
+                <w:sz w:val="4"/>
+                <w:szCs w:val="4"/>
                 <w:color w:val="000000"/>
               </w:rPr>
               <w:t xml:space="preserve">Mean Arterial Perssure</w:t>
@@ -3800,37 +5448,37 @@
             <w:r xmlns:w="http://schemas.openxmlformats.org/wordprocessingml/2006/main" xmlns:wp="http://schemas.openxmlformats.org/drawingml/2006/wordprocessingDrawing" xmlns:r="http://schemas.openxmlformats.org/officeDocument/2006/relationships" xmlns:w14="http://schemas.microsoft.com/office/word/2010/wordml">
               <w:rPr>
                 <w:rFonts w:ascii="Helvetica" w:hAnsi="Helvetica" w:eastAsia="Helvetica" w:cs="Helvetica"/>
-                <w:sz w:val="8"/>
-                <w:szCs w:val="8"/>
-                <w:color w:val="000000"/>
-              </w:rPr>
-              <w:t xml:space="preserve">717</w:t>
-            </w:r>
-          </w:p>
-        </w:tc>
-        <w:tc>
-          <w:tcPr>
-            <w:tcBorders/>
-            <w:shd w:val="clear" w:color="auto" w:fill="FFFFFF"/>
-            <w:tcMar>
-              <w:top w:w="0" w:type="dxa"/>
-              <w:bottom w:w="0" w:type="dxa"/>
-              <w:left w:w="0" w:type="dxa"/>
-              <w:right w:w="0" w:type="dxa"/>
-            </w:tcMar>
-            <w:vAlign w:val="center"/>
-          </w:tcPr>
-          <w:p>
-            <w:pPr>
-              <w:jc w:val="center"/>
-              <w:spacing w:after="60" w:before="60" w:line="240"/>
-              <w:ind w:firstLine="0" w:left="60" w:right="60"/>
-            </w:pPr>
-            <w:r xmlns:w="http://schemas.openxmlformats.org/wordprocessingml/2006/main" xmlns:wp="http://schemas.openxmlformats.org/drawingml/2006/wordprocessingDrawing" xmlns:r="http://schemas.openxmlformats.org/officeDocument/2006/relationships" xmlns:w14="http://schemas.microsoft.com/office/word/2010/wordml">
-              <w:rPr>
-                <w:rFonts w:ascii="Helvetica" w:hAnsi="Helvetica" w:eastAsia="Helvetica" w:cs="Helvetica"/>
-                <w:sz w:val="8"/>
-                <w:szCs w:val="8"/>
+                <w:sz w:val="4"/>
+                <w:szCs w:val="4"/>
+                <w:color w:val="000000"/>
+              </w:rPr>
+              <w:t xml:space="preserve">720</w:t>
+            </w:r>
+          </w:p>
+        </w:tc>
+        <w:tc>
+          <w:tcPr>
+            <w:tcBorders/>
+            <w:shd w:val="clear" w:color="auto" w:fill="FFFFFF"/>
+            <w:tcMar>
+              <w:top w:w="0" w:type="dxa"/>
+              <w:bottom w:w="0" w:type="dxa"/>
+              <w:left w:w="0" w:type="dxa"/>
+              <w:right w:w="0" w:type="dxa"/>
+            </w:tcMar>
+            <w:vAlign w:val="center"/>
+          </w:tcPr>
+          <w:p>
+            <w:pPr>
+              <w:jc w:val="center"/>
+              <w:spacing w:after="60" w:before="60" w:line="240"/>
+              <w:ind w:firstLine="0" w:left="60" w:right="60"/>
+            </w:pPr>
+            <w:r xmlns:w="http://schemas.openxmlformats.org/wordprocessingml/2006/main" xmlns:wp="http://schemas.openxmlformats.org/drawingml/2006/wordprocessingDrawing" xmlns:r="http://schemas.openxmlformats.org/officeDocument/2006/relationships" xmlns:w14="http://schemas.microsoft.com/office/word/2010/wordml">
+              <w:rPr>
+                <w:rFonts w:ascii="Helvetica" w:hAnsi="Helvetica" w:eastAsia="Helvetica" w:cs="Helvetica"/>
+                <w:sz w:val="4"/>
+                <w:szCs w:val="4"/>
                 <w:color w:val="000000"/>
               </w:rPr>
               <w:t xml:space="preserve">0</w:t>
@@ -3858,8 +5506,8 @@
             <w:r xmlns:w="http://schemas.openxmlformats.org/wordprocessingml/2006/main" xmlns:wp="http://schemas.openxmlformats.org/drawingml/2006/wordprocessingDrawing" xmlns:r="http://schemas.openxmlformats.org/officeDocument/2006/relationships" xmlns:w14="http://schemas.microsoft.com/office/word/2010/wordml">
               <w:rPr>
                 <w:rFonts w:ascii="Helvetica" w:hAnsi="Helvetica" w:eastAsia="Helvetica" w:cs="Helvetica"/>
-                <w:sz w:val="8"/>
-                <w:szCs w:val="8"/>
+                <w:sz w:val="4"/>
+                <w:szCs w:val="4"/>
                 <w:color w:val="000000"/>
               </w:rPr>
               <w:t xml:space="preserve">1</w:t>
@@ -3887,8 +5535,153 @@
             <w:r xmlns:w="http://schemas.openxmlformats.org/wordprocessingml/2006/main" xmlns:wp="http://schemas.openxmlformats.org/drawingml/2006/wordprocessingDrawing" xmlns:r="http://schemas.openxmlformats.org/officeDocument/2006/relationships" xmlns:w14="http://schemas.microsoft.com/office/word/2010/wordml">
               <w:rPr>
                 <w:rFonts w:ascii="Helvetica" w:hAnsi="Helvetica" w:eastAsia="Helvetica" w:cs="Helvetica"/>
-                <w:sz w:val="8"/>
-                <w:szCs w:val="8"/>
+                <w:sz w:val="4"/>
+                <w:szCs w:val="4"/>
+                <w:color w:val="000000"/>
+              </w:rPr>
+              <w:t xml:space="preserve">64.45</w:t>
+            </w:r>
+          </w:p>
+        </w:tc>
+        <w:tc>
+          <w:tcPr>
+            <w:tcBorders/>
+            <w:shd w:val="clear" w:color="auto" w:fill="FFFFFF"/>
+            <w:tcMar>
+              <w:top w:w="0" w:type="dxa"/>
+              <w:bottom w:w="0" w:type="dxa"/>
+              <w:left w:w="0" w:type="dxa"/>
+              <w:right w:w="0" w:type="dxa"/>
+            </w:tcMar>
+            <w:vAlign w:val="center"/>
+          </w:tcPr>
+          <w:p>
+            <w:pPr>
+              <w:jc w:val="center"/>
+              <w:spacing w:after="60" w:before="60" w:line="240"/>
+              <w:ind w:firstLine="0" w:left="60" w:right="60"/>
+            </w:pPr>
+            <w:r xmlns:w="http://schemas.openxmlformats.org/wordprocessingml/2006/main" xmlns:wp="http://schemas.openxmlformats.org/drawingml/2006/wordprocessingDrawing" xmlns:r="http://schemas.openxmlformats.org/officeDocument/2006/relationships" xmlns:w14="http://schemas.microsoft.com/office/word/2010/wordml">
+              <w:rPr>
+                <w:rFonts w:ascii="Helvetica" w:hAnsi="Helvetica" w:eastAsia="Helvetica" w:cs="Helvetica"/>
+                <w:sz w:val="4"/>
+                <w:szCs w:val="4"/>
+                <w:color w:val="000000"/>
+              </w:rPr>
+              <w:t xml:space="preserve">64.89</w:t>
+            </w:r>
+          </w:p>
+        </w:tc>
+        <w:tc>
+          <w:tcPr>
+            <w:tcBorders/>
+            <w:shd w:val="clear" w:color="auto" w:fill="FFFFFF"/>
+            <w:tcMar>
+              <w:top w:w="0" w:type="dxa"/>
+              <w:bottom w:w="0" w:type="dxa"/>
+              <w:left w:w="0" w:type="dxa"/>
+              <w:right w:w="0" w:type="dxa"/>
+            </w:tcMar>
+            <w:vAlign w:val="center"/>
+          </w:tcPr>
+          <w:p>
+            <w:pPr>
+              <w:jc w:val="center"/>
+              <w:spacing w:after="60" w:before="60" w:line="240"/>
+              <w:ind w:firstLine="0" w:left="60" w:right="60"/>
+            </w:pPr>
+            <w:r xmlns:w="http://schemas.openxmlformats.org/wordprocessingml/2006/main" xmlns:wp="http://schemas.openxmlformats.org/drawingml/2006/wordprocessingDrawing" xmlns:r="http://schemas.openxmlformats.org/officeDocument/2006/relationships" xmlns:w14="http://schemas.microsoft.com/office/word/2010/wordml">
+              <w:rPr>
+                <w:rFonts w:ascii="Helvetica" w:hAnsi="Helvetica" w:eastAsia="Helvetica" w:cs="Helvetica"/>
+                <w:sz w:val="4"/>
+                <w:szCs w:val="4"/>
+                <w:color w:val="000000"/>
+              </w:rPr>
+              <w:t xml:space="preserve">0.44 (-0.5, 1.39)</w:t>
+            </w:r>
+          </w:p>
+        </w:tc>
+        <w:tc>
+          <w:tcPr>
+            <w:tcBorders/>
+            <w:shd w:val="clear" w:color="auto" w:fill="FFFFFF"/>
+            <w:tcMar>
+              <w:top w:w="0" w:type="dxa"/>
+              <w:bottom w:w="0" w:type="dxa"/>
+              <w:left w:w="0" w:type="dxa"/>
+              <w:right w:w="0" w:type="dxa"/>
+            </w:tcMar>
+            <w:vAlign w:val="center"/>
+          </w:tcPr>
+          <w:p>
+            <w:pPr>
+              <w:jc w:val="center"/>
+              <w:spacing w:after="60" w:before="60" w:line="240"/>
+              <w:ind w:firstLine="0" w:left="60" w:right="60"/>
+            </w:pPr>
+            <w:r xmlns:w="http://schemas.openxmlformats.org/wordprocessingml/2006/main" xmlns:wp="http://schemas.openxmlformats.org/drawingml/2006/wordprocessingDrawing" xmlns:r="http://schemas.openxmlformats.org/officeDocument/2006/relationships" xmlns:w14="http://schemas.microsoft.com/office/word/2010/wordml">
+              <w:rPr>
+                <w:rFonts w:ascii="Helvetica" w:hAnsi="Helvetica" w:eastAsia="Helvetica" w:cs="Helvetica"/>
+                <w:sz w:val="4"/>
+                <w:szCs w:val="4"/>
+                <w:color w:val="000000"/>
+              </w:rPr>
+              <w:t xml:space="preserve">0.36</w:t>
+            </w:r>
+          </w:p>
+        </w:tc>
+        <w:tc>
+          <w:tcPr>
+            <w:tcBorders/>
+            <w:shd w:val="clear" w:color="auto" w:fill="FFFFFF"/>
+            <w:tcMar>
+              <w:top w:w="0" w:type="dxa"/>
+              <w:bottom w:w="0" w:type="dxa"/>
+              <w:left w:w="0" w:type="dxa"/>
+              <w:right w:w="0" w:type="dxa"/>
+            </w:tcMar>
+            <w:vAlign w:val="center"/>
+          </w:tcPr>
+          <w:p>
+            <w:pPr>
+              <w:jc w:val="center"/>
+              <w:spacing w:after="60" w:before="60" w:line="240"/>
+              <w:ind w:firstLine="0" w:left="60" w:right="60"/>
+            </w:pPr>
+            <w:r xmlns:w="http://schemas.openxmlformats.org/wordprocessingml/2006/main" xmlns:wp="http://schemas.openxmlformats.org/drawingml/2006/wordprocessingDrawing" xmlns:r="http://schemas.openxmlformats.org/officeDocument/2006/relationships" xmlns:w14="http://schemas.microsoft.com/office/word/2010/wordml">
+              <w:rPr>
+                <w:rFonts w:ascii="Helvetica" w:hAnsi="Helvetica" w:eastAsia="Helvetica" w:cs="Helvetica"/>
+                <w:sz w:val="4"/>
+                <w:szCs w:val="4"/>
+                <w:color w:val="000000"/>
+              </w:rPr>
+              <w:t xml:space="preserve">0.82</w:t>
+            </w:r>
+          </w:p>
+        </w:tc>
+        <w:tc>
+          <w:tcPr>
+            <w:tcBorders/>
+            <w:shd w:val="clear" w:color="auto" w:fill="FFFFFF"/>
+            <w:tcMar>
+              <w:top w:w="0" w:type="dxa"/>
+              <w:bottom w:w="0" w:type="dxa"/>
+              <w:left w:w="0" w:type="dxa"/>
+              <w:right w:w="0" w:type="dxa"/>
+            </w:tcMar>
+            <w:vAlign w:val="center"/>
+          </w:tcPr>
+          <w:p>
+            <w:pPr>
+              <w:jc w:val="center"/>
+              <w:spacing w:after="60" w:before="60" w:line="240"/>
+              <w:ind w:firstLine="0" w:left="60" w:right="60"/>
+            </w:pPr>
+            <w:r xmlns:w="http://schemas.openxmlformats.org/wordprocessingml/2006/main" xmlns:wp="http://schemas.openxmlformats.org/drawingml/2006/wordprocessingDrawing" xmlns:r="http://schemas.openxmlformats.org/officeDocument/2006/relationships" xmlns:w14="http://schemas.microsoft.com/office/word/2010/wordml">
+              <w:rPr>
+                <w:rFonts w:ascii="Helvetica" w:hAnsi="Helvetica" w:eastAsia="Helvetica" w:cs="Helvetica"/>
+                <w:sz w:val="4"/>
+                <w:szCs w:val="4"/>
                 <w:color w:val="000000"/>
               </w:rPr>
               <w:t xml:space="preserve">64.60</w:t>
@@ -3916,8 +5709,8 @@
             <w:r xmlns:w="http://schemas.openxmlformats.org/wordprocessingml/2006/main" xmlns:wp="http://schemas.openxmlformats.org/drawingml/2006/wordprocessingDrawing" xmlns:r="http://schemas.openxmlformats.org/officeDocument/2006/relationships" xmlns:w14="http://schemas.microsoft.com/office/word/2010/wordml">
               <w:rPr>
                 <w:rFonts w:ascii="Helvetica" w:hAnsi="Helvetica" w:eastAsia="Helvetica" w:cs="Helvetica"/>
-                <w:sz w:val="8"/>
-                <w:szCs w:val="8"/>
+                <w:sz w:val="4"/>
+                <w:szCs w:val="4"/>
                 <w:color w:val="000000"/>
               </w:rPr>
               <w:t xml:space="preserve">64.97</w:t>
@@ -3945,8 +5738,8 @@
             <w:r xmlns:w="http://schemas.openxmlformats.org/wordprocessingml/2006/main" xmlns:wp="http://schemas.openxmlformats.org/drawingml/2006/wordprocessingDrawing" xmlns:r="http://schemas.openxmlformats.org/officeDocument/2006/relationships" xmlns:w14="http://schemas.microsoft.com/office/word/2010/wordml">
               <w:rPr>
                 <w:rFonts w:ascii="Helvetica" w:hAnsi="Helvetica" w:eastAsia="Helvetica" w:cs="Helvetica"/>
-                <w:sz w:val="8"/>
-                <w:szCs w:val="8"/>
+                <w:sz w:val="4"/>
+                <w:szCs w:val="4"/>
                 <w:color w:val="000000"/>
               </w:rPr>
               <w:t xml:space="preserve">0.37 (-0.57, 1.31)</w:t>
@@ -3974,8 +5767,8 @@
             <w:r xmlns:w="http://schemas.openxmlformats.org/wordprocessingml/2006/main" xmlns:wp="http://schemas.openxmlformats.org/drawingml/2006/wordprocessingDrawing" xmlns:r="http://schemas.openxmlformats.org/officeDocument/2006/relationships" xmlns:w14="http://schemas.microsoft.com/office/word/2010/wordml">
               <w:rPr>
                 <w:rFonts w:ascii="Helvetica" w:hAnsi="Helvetica" w:eastAsia="Helvetica" w:cs="Helvetica"/>
-                <w:sz w:val="8"/>
-                <w:szCs w:val="8"/>
+                <w:sz w:val="4"/>
+                <w:szCs w:val="4"/>
                 <w:color w:val="000000"/>
               </w:rPr>
               <w:t xml:space="preserve">0.45</w:t>
@@ -4003,8 +5796,8 @@
             <w:r xmlns:w="http://schemas.openxmlformats.org/wordprocessingml/2006/main" xmlns:wp="http://schemas.openxmlformats.org/drawingml/2006/wordprocessingDrawing" xmlns:r="http://schemas.openxmlformats.org/officeDocument/2006/relationships" xmlns:w14="http://schemas.microsoft.com/office/word/2010/wordml">
               <w:rPr>
                 <w:rFonts w:ascii="Helvetica" w:hAnsi="Helvetica" w:eastAsia="Helvetica" w:cs="Helvetica"/>
-                <w:sz w:val="8"/>
-                <w:szCs w:val="8"/>
+                <w:sz w:val="4"/>
+                <w:szCs w:val="4"/>
                 <w:color w:val="000000"/>
               </w:rPr>
               <w:t xml:space="preserve">0.90</w:t>
@@ -4015,7 +5808,7 @@
       <w:tr>
         <w:trPr>
           <w:cantSplit/>
-          <w:trHeight w:val="235" w:hRule="auto"/>
+          <w:trHeight w:val="198" w:hRule="auto"/>
         </w:trPr>
         <w:tc>
           <w:tcPr>
@@ -4038,8 +5831,8 @@
             <w:r xmlns:w="http://schemas.openxmlformats.org/wordprocessingml/2006/main" xmlns:wp="http://schemas.openxmlformats.org/drawingml/2006/wordprocessingDrawing" xmlns:r="http://schemas.openxmlformats.org/officeDocument/2006/relationships" xmlns:w14="http://schemas.microsoft.com/office/word/2010/wordml">
               <w:rPr>
                 <w:rFonts w:ascii="Helvetica" w:hAnsi="Helvetica" w:eastAsia="Helvetica" w:cs="Helvetica"/>
-                <w:sz w:val="8"/>
-                <w:szCs w:val="8"/>
+                <w:sz w:val="4"/>
+                <w:szCs w:val="4"/>
                 <w:color w:val="000000"/>
               </w:rPr>
               <w:t xml:space="preserve"> </w:t>
@@ -4067,8 +5860,8 @@
             <w:r xmlns:w="http://schemas.openxmlformats.org/wordprocessingml/2006/main" xmlns:wp="http://schemas.openxmlformats.org/drawingml/2006/wordprocessingDrawing" xmlns:r="http://schemas.openxmlformats.org/officeDocument/2006/relationships" xmlns:w14="http://schemas.microsoft.com/office/word/2010/wordml">
               <w:rPr>
                 <w:rFonts w:ascii="Helvetica" w:hAnsi="Helvetica" w:eastAsia="Helvetica" w:cs="Helvetica"/>
-                <w:sz w:val="8"/>
-                <w:szCs w:val="8"/>
+                <w:sz w:val="4"/>
+                <w:szCs w:val="4"/>
                 <w:color w:val="000000"/>
               </w:rPr>
               <w:t xml:space="preserve">Resting Heart Rate</w:t>
@@ -4096,37 +5889,37 @@
             <w:r xmlns:w="http://schemas.openxmlformats.org/wordprocessingml/2006/main" xmlns:wp="http://schemas.openxmlformats.org/drawingml/2006/wordprocessingDrawing" xmlns:r="http://schemas.openxmlformats.org/officeDocument/2006/relationships" xmlns:w14="http://schemas.microsoft.com/office/word/2010/wordml">
               <w:rPr>
                 <w:rFonts w:ascii="Helvetica" w:hAnsi="Helvetica" w:eastAsia="Helvetica" w:cs="Helvetica"/>
-                <w:sz w:val="8"/>
-                <w:szCs w:val="8"/>
-                <w:color w:val="000000"/>
-              </w:rPr>
-              <w:t xml:space="preserve">718</w:t>
-            </w:r>
-          </w:p>
-        </w:tc>
-        <w:tc>
-          <w:tcPr>
-            <w:tcBorders/>
-            <w:shd w:val="clear" w:color="auto" w:fill="FFFFFF"/>
-            <w:tcMar>
-              <w:top w:w="0" w:type="dxa"/>
-              <w:bottom w:w="0" w:type="dxa"/>
-              <w:left w:w="0" w:type="dxa"/>
-              <w:right w:w="0" w:type="dxa"/>
-            </w:tcMar>
-            <w:vAlign w:val="center"/>
-          </w:tcPr>
-          <w:p>
-            <w:pPr>
-              <w:jc w:val="center"/>
-              <w:spacing w:after="60" w:before="60" w:line="240"/>
-              <w:ind w:firstLine="0" w:left="60" w:right="60"/>
-            </w:pPr>
-            <w:r xmlns:w="http://schemas.openxmlformats.org/wordprocessingml/2006/main" xmlns:wp="http://schemas.openxmlformats.org/drawingml/2006/wordprocessingDrawing" xmlns:r="http://schemas.openxmlformats.org/officeDocument/2006/relationships" xmlns:w14="http://schemas.microsoft.com/office/word/2010/wordml">
-              <w:rPr>
-                <w:rFonts w:ascii="Helvetica" w:hAnsi="Helvetica" w:eastAsia="Helvetica" w:cs="Helvetica"/>
-                <w:sz w:val="8"/>
-                <w:szCs w:val="8"/>
+                <w:sz w:val="4"/>
+                <w:szCs w:val="4"/>
+                <w:color w:val="000000"/>
+              </w:rPr>
+              <w:t xml:space="preserve">724</w:t>
+            </w:r>
+          </w:p>
+        </w:tc>
+        <w:tc>
+          <w:tcPr>
+            <w:tcBorders/>
+            <w:shd w:val="clear" w:color="auto" w:fill="FFFFFF"/>
+            <w:tcMar>
+              <w:top w:w="0" w:type="dxa"/>
+              <w:bottom w:w="0" w:type="dxa"/>
+              <w:left w:w="0" w:type="dxa"/>
+              <w:right w:w="0" w:type="dxa"/>
+            </w:tcMar>
+            <w:vAlign w:val="center"/>
+          </w:tcPr>
+          <w:p>
+            <w:pPr>
+              <w:jc w:val="center"/>
+              <w:spacing w:after="60" w:before="60" w:line="240"/>
+              <w:ind w:firstLine="0" w:left="60" w:right="60"/>
+            </w:pPr>
+            <w:r xmlns:w="http://schemas.openxmlformats.org/wordprocessingml/2006/main" xmlns:wp="http://schemas.openxmlformats.org/drawingml/2006/wordprocessingDrawing" xmlns:r="http://schemas.openxmlformats.org/officeDocument/2006/relationships" xmlns:w14="http://schemas.microsoft.com/office/word/2010/wordml">
+              <w:rPr>
+                <w:rFonts w:ascii="Helvetica" w:hAnsi="Helvetica" w:eastAsia="Helvetica" w:cs="Helvetica"/>
+                <w:sz w:val="4"/>
+                <w:szCs w:val="4"/>
                 <w:color w:val="000000"/>
               </w:rPr>
               <w:t xml:space="preserve">0</w:t>
@@ -4154,8 +5947,8 @@
             <w:r xmlns:w="http://schemas.openxmlformats.org/wordprocessingml/2006/main" xmlns:wp="http://schemas.openxmlformats.org/drawingml/2006/wordprocessingDrawing" xmlns:r="http://schemas.openxmlformats.org/officeDocument/2006/relationships" xmlns:w14="http://schemas.microsoft.com/office/word/2010/wordml">
               <w:rPr>
                 <w:rFonts w:ascii="Helvetica" w:hAnsi="Helvetica" w:eastAsia="Helvetica" w:cs="Helvetica"/>
-                <w:sz w:val="8"/>
-                <w:szCs w:val="8"/>
+                <w:sz w:val="4"/>
+                <w:szCs w:val="4"/>
                 <w:color w:val="000000"/>
               </w:rPr>
               <w:t xml:space="preserve">1</w:t>
@@ -4183,8 +5976,153 @@
             <w:r xmlns:w="http://schemas.openxmlformats.org/wordprocessingml/2006/main" xmlns:wp="http://schemas.openxmlformats.org/drawingml/2006/wordprocessingDrawing" xmlns:r="http://schemas.openxmlformats.org/officeDocument/2006/relationships" xmlns:w14="http://schemas.microsoft.com/office/word/2010/wordml">
               <w:rPr>
                 <w:rFonts w:ascii="Helvetica" w:hAnsi="Helvetica" w:eastAsia="Helvetica" w:cs="Helvetica"/>
-                <w:sz w:val="8"/>
-                <w:szCs w:val="8"/>
+                <w:sz w:val="4"/>
+                <w:szCs w:val="4"/>
+                <w:color w:val="000000"/>
+              </w:rPr>
+              <w:t xml:space="preserve">108.47</w:t>
+            </w:r>
+          </w:p>
+        </w:tc>
+        <w:tc>
+          <w:tcPr>
+            <w:tcBorders/>
+            <w:shd w:val="clear" w:color="auto" w:fill="FFFFFF"/>
+            <w:tcMar>
+              <w:top w:w="0" w:type="dxa"/>
+              <w:bottom w:w="0" w:type="dxa"/>
+              <w:left w:w="0" w:type="dxa"/>
+              <w:right w:w="0" w:type="dxa"/>
+            </w:tcMar>
+            <w:vAlign w:val="center"/>
+          </w:tcPr>
+          <w:p>
+            <w:pPr>
+              <w:jc w:val="center"/>
+              <w:spacing w:after="60" w:before="60" w:line="240"/>
+              <w:ind w:firstLine="0" w:left="60" w:right="60"/>
+            </w:pPr>
+            <w:r xmlns:w="http://schemas.openxmlformats.org/wordprocessingml/2006/main" xmlns:wp="http://schemas.openxmlformats.org/drawingml/2006/wordprocessingDrawing" xmlns:r="http://schemas.openxmlformats.org/officeDocument/2006/relationships" xmlns:w14="http://schemas.microsoft.com/office/word/2010/wordml">
+              <w:rPr>
+                <w:rFonts w:ascii="Helvetica" w:hAnsi="Helvetica" w:eastAsia="Helvetica" w:cs="Helvetica"/>
+                <w:sz w:val="4"/>
+                <w:szCs w:val="4"/>
+                <w:color w:val="000000"/>
+              </w:rPr>
+              <w:t xml:space="preserve">108.78</w:t>
+            </w:r>
+          </w:p>
+        </w:tc>
+        <w:tc>
+          <w:tcPr>
+            <w:tcBorders/>
+            <w:shd w:val="clear" w:color="auto" w:fill="FFFFFF"/>
+            <w:tcMar>
+              <w:top w:w="0" w:type="dxa"/>
+              <w:bottom w:w="0" w:type="dxa"/>
+              <w:left w:w="0" w:type="dxa"/>
+              <w:right w:w="0" w:type="dxa"/>
+            </w:tcMar>
+            <w:vAlign w:val="center"/>
+          </w:tcPr>
+          <w:p>
+            <w:pPr>
+              <w:jc w:val="center"/>
+              <w:spacing w:after="60" w:before="60" w:line="240"/>
+              <w:ind w:firstLine="0" w:left="60" w:right="60"/>
+            </w:pPr>
+            <w:r xmlns:w="http://schemas.openxmlformats.org/wordprocessingml/2006/main" xmlns:wp="http://schemas.openxmlformats.org/drawingml/2006/wordprocessingDrawing" xmlns:r="http://schemas.openxmlformats.org/officeDocument/2006/relationships" xmlns:w14="http://schemas.microsoft.com/office/word/2010/wordml">
+              <w:rPr>
+                <w:rFonts w:ascii="Helvetica" w:hAnsi="Helvetica" w:eastAsia="Helvetica" w:cs="Helvetica"/>
+                <w:sz w:val="4"/>
+                <w:szCs w:val="4"/>
+                <w:color w:val="000000"/>
+              </w:rPr>
+              <w:t xml:space="preserve">0.3 (-2.01, 2.62)</w:t>
+            </w:r>
+          </w:p>
+        </w:tc>
+        <w:tc>
+          <w:tcPr>
+            <w:tcBorders/>
+            <w:shd w:val="clear" w:color="auto" w:fill="FFFFFF"/>
+            <w:tcMar>
+              <w:top w:w="0" w:type="dxa"/>
+              <w:bottom w:w="0" w:type="dxa"/>
+              <w:left w:w="0" w:type="dxa"/>
+              <w:right w:w="0" w:type="dxa"/>
+            </w:tcMar>
+            <w:vAlign w:val="center"/>
+          </w:tcPr>
+          <w:p>
+            <w:pPr>
+              <w:jc w:val="center"/>
+              <w:spacing w:after="60" w:before="60" w:line="240"/>
+              <w:ind w:firstLine="0" w:left="60" w:right="60"/>
+            </w:pPr>
+            <w:r xmlns:w="http://schemas.openxmlformats.org/wordprocessingml/2006/main" xmlns:wp="http://schemas.openxmlformats.org/drawingml/2006/wordprocessingDrawing" xmlns:r="http://schemas.openxmlformats.org/officeDocument/2006/relationships" xmlns:w14="http://schemas.microsoft.com/office/word/2010/wordml">
+              <w:rPr>
+                <w:rFonts w:ascii="Helvetica" w:hAnsi="Helvetica" w:eastAsia="Helvetica" w:cs="Helvetica"/>
+                <w:sz w:val="4"/>
+                <w:szCs w:val="4"/>
+                <w:color w:val="000000"/>
+              </w:rPr>
+              <w:t xml:space="preserve">0.81</w:t>
+            </w:r>
+          </w:p>
+        </w:tc>
+        <w:tc>
+          <w:tcPr>
+            <w:tcBorders/>
+            <w:shd w:val="clear" w:color="auto" w:fill="FFFFFF"/>
+            <w:tcMar>
+              <w:top w:w="0" w:type="dxa"/>
+              <w:bottom w:w="0" w:type="dxa"/>
+              <w:left w:w="0" w:type="dxa"/>
+              <w:right w:w="0" w:type="dxa"/>
+            </w:tcMar>
+            <w:vAlign w:val="center"/>
+          </w:tcPr>
+          <w:p>
+            <w:pPr>
+              <w:jc w:val="center"/>
+              <w:spacing w:after="60" w:before="60" w:line="240"/>
+              <w:ind w:firstLine="0" w:left="60" w:right="60"/>
+            </w:pPr>
+            <w:r xmlns:w="http://schemas.openxmlformats.org/wordprocessingml/2006/main" xmlns:wp="http://schemas.openxmlformats.org/drawingml/2006/wordprocessingDrawing" xmlns:r="http://schemas.openxmlformats.org/officeDocument/2006/relationships" xmlns:w14="http://schemas.microsoft.com/office/word/2010/wordml">
+              <w:rPr>
+                <w:rFonts w:ascii="Helvetica" w:hAnsi="Helvetica" w:eastAsia="Helvetica" w:cs="Helvetica"/>
+                <w:sz w:val="4"/>
+                <w:szCs w:val="4"/>
+                <w:color w:val="000000"/>
+              </w:rPr>
+              <w:t xml:space="preserve">1.00</w:t>
+            </w:r>
+          </w:p>
+        </w:tc>
+        <w:tc>
+          <w:tcPr>
+            <w:tcBorders/>
+            <w:shd w:val="clear" w:color="auto" w:fill="FFFFFF"/>
+            <w:tcMar>
+              <w:top w:w="0" w:type="dxa"/>
+              <w:bottom w:w="0" w:type="dxa"/>
+              <w:left w:w="0" w:type="dxa"/>
+              <w:right w:w="0" w:type="dxa"/>
+            </w:tcMar>
+            <w:vAlign w:val="center"/>
+          </w:tcPr>
+          <w:p>
+            <w:pPr>
+              <w:jc w:val="center"/>
+              <w:spacing w:after="60" w:before="60" w:line="240"/>
+              <w:ind w:firstLine="0" w:left="60" w:right="60"/>
+            </w:pPr>
+            <w:r xmlns:w="http://schemas.openxmlformats.org/wordprocessingml/2006/main" xmlns:wp="http://schemas.openxmlformats.org/drawingml/2006/wordprocessingDrawing" xmlns:r="http://schemas.openxmlformats.org/officeDocument/2006/relationships" xmlns:w14="http://schemas.microsoft.com/office/word/2010/wordml">
+              <w:rPr>
+                <w:rFonts w:ascii="Helvetica" w:hAnsi="Helvetica" w:eastAsia="Helvetica" w:cs="Helvetica"/>
+                <w:sz w:val="4"/>
+                <w:szCs w:val="4"/>
                 <w:color w:val="000000"/>
               </w:rPr>
               <w:t xml:space="preserve">108.77</w:t>
@@ -4212,8 +6150,8 @@
             <w:r xmlns:w="http://schemas.openxmlformats.org/wordprocessingml/2006/main" xmlns:wp="http://schemas.openxmlformats.org/drawingml/2006/wordprocessingDrawing" xmlns:r="http://schemas.openxmlformats.org/officeDocument/2006/relationships" xmlns:w14="http://schemas.microsoft.com/office/word/2010/wordml">
               <w:rPr>
                 <w:rFonts w:ascii="Helvetica" w:hAnsi="Helvetica" w:eastAsia="Helvetica" w:cs="Helvetica"/>
-                <w:sz w:val="8"/>
-                <w:szCs w:val="8"/>
+                <w:sz w:val="4"/>
+                <w:szCs w:val="4"/>
                 <w:color w:val="000000"/>
               </w:rPr>
               <w:t xml:space="preserve">108.92</w:t>
@@ -4241,8 +6179,8 @@
             <w:r xmlns:w="http://schemas.openxmlformats.org/wordprocessingml/2006/main" xmlns:wp="http://schemas.openxmlformats.org/drawingml/2006/wordprocessingDrawing" xmlns:r="http://schemas.openxmlformats.org/officeDocument/2006/relationships" xmlns:w14="http://schemas.microsoft.com/office/word/2010/wordml">
               <w:rPr>
                 <w:rFonts w:ascii="Helvetica" w:hAnsi="Helvetica" w:eastAsia="Helvetica" w:cs="Helvetica"/>
-                <w:sz w:val="8"/>
-                <w:szCs w:val="8"/>
+                <w:sz w:val="4"/>
+                <w:szCs w:val="4"/>
                 <w:color w:val="000000"/>
               </w:rPr>
               <w:t xml:space="preserve">0.14 (-2.19, 2.48)</w:t>
@@ -4270,8 +6208,8 @@
             <w:r xmlns:w="http://schemas.openxmlformats.org/wordprocessingml/2006/main" xmlns:wp="http://schemas.openxmlformats.org/drawingml/2006/wordprocessingDrawing" xmlns:r="http://schemas.openxmlformats.org/officeDocument/2006/relationships" xmlns:w14="http://schemas.microsoft.com/office/word/2010/wordml">
               <w:rPr>
                 <w:rFonts w:ascii="Helvetica" w:hAnsi="Helvetica" w:eastAsia="Helvetica" w:cs="Helvetica"/>
-                <w:sz w:val="8"/>
-                <w:szCs w:val="8"/>
+                <w:sz w:val="4"/>
+                <w:szCs w:val="4"/>
                 <w:color w:val="000000"/>
               </w:rPr>
               <w:t xml:space="preserve">0.91</w:t>
@@ -4299,8 +6237,8 @@
             <w:r xmlns:w="http://schemas.openxmlformats.org/wordprocessingml/2006/main" xmlns:wp="http://schemas.openxmlformats.org/drawingml/2006/wordprocessingDrawing" xmlns:r="http://schemas.openxmlformats.org/officeDocument/2006/relationships" xmlns:w14="http://schemas.microsoft.com/office/word/2010/wordml">
               <w:rPr>
                 <w:rFonts w:ascii="Helvetica" w:hAnsi="Helvetica" w:eastAsia="Helvetica" w:cs="Helvetica"/>
-                <w:sz w:val="8"/>
-                <w:szCs w:val="8"/>
+                <w:sz w:val="4"/>
+                <w:szCs w:val="4"/>
                 <w:color w:val="000000"/>
               </w:rPr>
               <w:t xml:space="preserve">0.99</w:t>
@@ -4311,7 +6249,7 @@
       <w:tr>
         <w:trPr>
           <w:cantSplit/>
-          <w:trHeight w:val="237" w:hRule="auto"/>
+          <w:trHeight w:val="198" w:hRule="auto"/>
         </w:trPr>
         <w:tc>
           <w:tcPr>
@@ -4334,8 +6272,8 @@
             <w:r xmlns:w="http://schemas.openxmlformats.org/wordprocessingml/2006/main" xmlns:wp="http://schemas.openxmlformats.org/drawingml/2006/wordprocessingDrawing" xmlns:r="http://schemas.openxmlformats.org/officeDocument/2006/relationships" xmlns:w14="http://schemas.microsoft.com/office/word/2010/wordml">
               <w:rPr>
                 <w:rFonts w:ascii="Helvetica" w:hAnsi="Helvetica" w:eastAsia="Helvetica" w:cs="Helvetica"/>
-                <w:sz w:val="8"/>
-                <w:szCs w:val="8"/>
+                <w:sz w:val="4"/>
+                <w:szCs w:val="4"/>
                 <w:color w:val="000000"/>
               </w:rPr>
               <w:t xml:space="preserve"> </w:t>
@@ -4363,8 +6301,8 @@
             <w:r xmlns:w="http://schemas.openxmlformats.org/wordprocessingml/2006/main" xmlns:wp="http://schemas.openxmlformats.org/drawingml/2006/wordprocessingDrawing" xmlns:r="http://schemas.openxmlformats.org/officeDocument/2006/relationships" xmlns:w14="http://schemas.microsoft.com/office/word/2010/wordml">
               <w:rPr>
                 <w:rFonts w:ascii="Helvetica" w:hAnsi="Helvetica" w:eastAsia="Helvetica" w:cs="Helvetica"/>
-                <w:sz w:val="8"/>
-                <w:szCs w:val="8"/>
+                <w:sz w:val="4"/>
+                <w:szCs w:val="4"/>
                 <w:color w:val="000000"/>
               </w:rPr>
               <w:t xml:space="preserve">Entire promoter region (39 assayed CpG sites)</w:t>
@@ -4392,8 +6330,8 @@
             <w:r xmlns:w="http://schemas.openxmlformats.org/wordprocessingml/2006/main" xmlns:wp="http://schemas.openxmlformats.org/drawingml/2006/wordprocessingDrawing" xmlns:r="http://schemas.openxmlformats.org/officeDocument/2006/relationships" xmlns:w14="http://schemas.microsoft.com/office/word/2010/wordml">
               <w:rPr>
                 <w:rFonts w:ascii="Helvetica" w:hAnsi="Helvetica" w:eastAsia="Helvetica" w:cs="Helvetica"/>
-                <w:sz w:val="8"/>
-                <w:szCs w:val="8"/>
+                <w:sz w:val="4"/>
+                <w:szCs w:val="4"/>
                 <w:color w:val="000000"/>
               </w:rPr>
               <w:t xml:space="preserve">718</w:t>
@@ -4421,8 +6359,8 @@
             <w:r xmlns:w="http://schemas.openxmlformats.org/wordprocessingml/2006/main" xmlns:wp="http://schemas.openxmlformats.org/drawingml/2006/wordprocessingDrawing" xmlns:r="http://schemas.openxmlformats.org/officeDocument/2006/relationships" xmlns:w14="http://schemas.microsoft.com/office/word/2010/wordml">
               <w:rPr>
                 <w:rFonts w:ascii="Helvetica" w:hAnsi="Helvetica" w:eastAsia="Helvetica" w:cs="Helvetica"/>
-                <w:sz w:val="8"/>
-                <w:szCs w:val="8"/>
+                <w:sz w:val="4"/>
+                <w:szCs w:val="4"/>
                 <w:color w:val="000000"/>
               </w:rPr>
               <w:t xml:space="preserve">0</w:t>
@@ -4450,8 +6388,8 @@
             <w:r xmlns:w="http://schemas.openxmlformats.org/wordprocessingml/2006/main" xmlns:wp="http://schemas.openxmlformats.org/drawingml/2006/wordprocessingDrawing" xmlns:r="http://schemas.openxmlformats.org/officeDocument/2006/relationships" xmlns:w14="http://schemas.microsoft.com/office/word/2010/wordml">
               <w:rPr>
                 <w:rFonts w:ascii="Helvetica" w:hAnsi="Helvetica" w:eastAsia="Helvetica" w:cs="Helvetica"/>
-                <w:sz w:val="8"/>
-                <w:szCs w:val="8"/>
+                <w:sz w:val="4"/>
+                <w:szCs w:val="4"/>
                 <w:color w:val="000000"/>
               </w:rPr>
               <w:t xml:space="preserve">1</w:t>
@@ -4479,8 +6417,153 @@
             <w:r xmlns:w="http://schemas.openxmlformats.org/wordprocessingml/2006/main" xmlns:wp="http://schemas.openxmlformats.org/drawingml/2006/wordprocessingDrawing" xmlns:r="http://schemas.openxmlformats.org/officeDocument/2006/relationships" xmlns:w14="http://schemas.microsoft.com/office/word/2010/wordml">
               <w:rPr>
                 <w:rFonts w:ascii="Helvetica" w:hAnsi="Helvetica" w:eastAsia="Helvetica" w:cs="Helvetica"/>
-                <w:sz w:val="8"/>
-                <w:szCs w:val="8"/>
+                <w:sz w:val="4"/>
+                <w:szCs w:val="4"/>
+                <w:color w:val="000000"/>
+              </w:rPr>
+              <w:t xml:space="preserve">0.34</w:t>
+            </w:r>
+          </w:p>
+        </w:tc>
+        <w:tc>
+          <w:tcPr>
+            <w:tcBorders/>
+            <w:shd w:val="clear" w:color="auto" w:fill="FFFFFF"/>
+            <w:tcMar>
+              <w:top w:w="0" w:type="dxa"/>
+              <w:bottom w:w="0" w:type="dxa"/>
+              <w:left w:w="0" w:type="dxa"/>
+              <w:right w:w="0" w:type="dxa"/>
+            </w:tcMar>
+            <w:vAlign w:val="center"/>
+          </w:tcPr>
+          <w:p>
+            <w:pPr>
+              <w:jc w:val="center"/>
+              <w:spacing w:after="60" w:before="60" w:line="240"/>
+              <w:ind w:firstLine="0" w:left="60" w:right="60"/>
+            </w:pPr>
+            <w:r xmlns:w="http://schemas.openxmlformats.org/wordprocessingml/2006/main" xmlns:wp="http://schemas.openxmlformats.org/drawingml/2006/wordprocessingDrawing" xmlns:r="http://schemas.openxmlformats.org/officeDocument/2006/relationships" xmlns:w14="http://schemas.microsoft.com/office/word/2010/wordml">
+              <w:rPr>
+                <w:rFonts w:ascii="Helvetica" w:hAnsi="Helvetica" w:eastAsia="Helvetica" w:cs="Helvetica"/>
+                <w:sz w:val="4"/>
+                <w:szCs w:val="4"/>
+                <w:color w:val="000000"/>
+              </w:rPr>
+              <w:t xml:space="preserve">0.36</w:t>
+            </w:r>
+          </w:p>
+        </w:tc>
+        <w:tc>
+          <w:tcPr>
+            <w:tcBorders/>
+            <w:shd w:val="clear" w:color="auto" w:fill="FFFFFF"/>
+            <w:tcMar>
+              <w:top w:w="0" w:type="dxa"/>
+              <w:bottom w:w="0" w:type="dxa"/>
+              <w:left w:w="0" w:type="dxa"/>
+              <w:right w:w="0" w:type="dxa"/>
+            </w:tcMar>
+            <w:vAlign w:val="center"/>
+          </w:tcPr>
+          <w:p>
+            <w:pPr>
+              <w:jc w:val="center"/>
+              <w:spacing w:after="60" w:before="60" w:line="240"/>
+              <w:ind w:firstLine="0" w:left="60" w:right="60"/>
+            </w:pPr>
+            <w:r xmlns:w="http://schemas.openxmlformats.org/wordprocessingml/2006/main" xmlns:wp="http://schemas.openxmlformats.org/drawingml/2006/wordprocessingDrawing" xmlns:r="http://schemas.openxmlformats.org/officeDocument/2006/relationships" xmlns:w14="http://schemas.microsoft.com/office/word/2010/wordml">
+              <w:rPr>
+                <w:rFonts w:ascii="Helvetica" w:hAnsi="Helvetica" w:eastAsia="Helvetica" w:cs="Helvetica"/>
+                <w:sz w:val="4"/>
+                <w:szCs w:val="4"/>
+                <w:color w:val="000000"/>
+              </w:rPr>
+              <w:t xml:space="preserve">0.02 (-0.03, 0.06)</w:t>
+            </w:r>
+          </w:p>
+        </w:tc>
+        <w:tc>
+          <w:tcPr>
+            <w:tcBorders/>
+            <w:shd w:val="clear" w:color="auto" w:fill="FFFFFF"/>
+            <w:tcMar>
+              <w:top w:w="0" w:type="dxa"/>
+              <w:bottom w:w="0" w:type="dxa"/>
+              <w:left w:w="0" w:type="dxa"/>
+              <w:right w:w="0" w:type="dxa"/>
+            </w:tcMar>
+            <w:vAlign w:val="center"/>
+          </w:tcPr>
+          <w:p>
+            <w:pPr>
+              <w:jc w:val="center"/>
+              <w:spacing w:after="60" w:before="60" w:line="240"/>
+              <w:ind w:firstLine="0" w:left="60" w:right="60"/>
+            </w:pPr>
+            <w:r xmlns:w="http://schemas.openxmlformats.org/wordprocessingml/2006/main" xmlns:wp="http://schemas.openxmlformats.org/drawingml/2006/wordprocessingDrawing" xmlns:r="http://schemas.openxmlformats.org/officeDocument/2006/relationships" xmlns:w14="http://schemas.microsoft.com/office/word/2010/wordml">
+              <w:rPr>
+                <w:rFonts w:ascii="Helvetica" w:hAnsi="Helvetica" w:eastAsia="Helvetica" w:cs="Helvetica"/>
+                <w:sz w:val="4"/>
+                <w:szCs w:val="4"/>
+                <w:color w:val="000000"/>
+              </w:rPr>
+              <w:t xml:space="preserve">0.41</w:t>
+            </w:r>
+          </w:p>
+        </w:tc>
+        <w:tc>
+          <w:tcPr>
+            <w:tcBorders/>
+            <w:shd w:val="clear" w:color="auto" w:fill="FFFFFF"/>
+            <w:tcMar>
+              <w:top w:w="0" w:type="dxa"/>
+              <w:bottom w:w="0" w:type="dxa"/>
+              <w:left w:w="0" w:type="dxa"/>
+              <w:right w:w="0" w:type="dxa"/>
+            </w:tcMar>
+            <w:vAlign w:val="center"/>
+          </w:tcPr>
+          <w:p>
+            <w:pPr>
+              <w:jc w:val="center"/>
+              <w:spacing w:after="60" w:before="60" w:line="240"/>
+              <w:ind w:firstLine="0" w:left="60" w:right="60"/>
+            </w:pPr>
+            <w:r xmlns:w="http://schemas.openxmlformats.org/wordprocessingml/2006/main" xmlns:wp="http://schemas.openxmlformats.org/drawingml/2006/wordprocessingDrawing" xmlns:r="http://schemas.openxmlformats.org/officeDocument/2006/relationships" xmlns:w14="http://schemas.microsoft.com/office/word/2010/wordml">
+              <w:rPr>
+                <w:rFonts w:ascii="Helvetica" w:hAnsi="Helvetica" w:eastAsia="Helvetica" w:cs="Helvetica"/>
+                <w:sz w:val="4"/>
+                <w:szCs w:val="4"/>
+                <w:color w:val="000000"/>
+              </w:rPr>
+              <w:t xml:space="preserve">0.82</w:t>
+            </w:r>
+          </w:p>
+        </w:tc>
+        <w:tc>
+          <w:tcPr>
+            <w:tcBorders/>
+            <w:shd w:val="clear" w:color="auto" w:fill="FFFFFF"/>
+            <w:tcMar>
+              <w:top w:w="0" w:type="dxa"/>
+              <w:bottom w:w="0" w:type="dxa"/>
+              <w:left w:w="0" w:type="dxa"/>
+              <w:right w:w="0" w:type="dxa"/>
+            </w:tcMar>
+            <w:vAlign w:val="center"/>
+          </w:tcPr>
+          <w:p>
+            <w:pPr>
+              <w:jc w:val="center"/>
+              <w:spacing w:after="60" w:before="60" w:line="240"/>
+              <w:ind w:firstLine="0" w:left="60" w:right="60"/>
+            </w:pPr>
+            <w:r xmlns:w="http://schemas.openxmlformats.org/wordprocessingml/2006/main" xmlns:wp="http://schemas.openxmlformats.org/drawingml/2006/wordprocessingDrawing" xmlns:r="http://schemas.openxmlformats.org/officeDocument/2006/relationships" xmlns:w14="http://schemas.microsoft.com/office/word/2010/wordml">
+              <w:rPr>
+                <w:rFonts w:ascii="Helvetica" w:hAnsi="Helvetica" w:eastAsia="Helvetica" w:cs="Helvetica"/>
+                <w:sz w:val="4"/>
+                <w:szCs w:val="4"/>
                 <w:color w:val="000000"/>
               </w:rPr>
               <w:t xml:space="preserve">0.38</w:t>
@@ -4508,8 +6591,8 @@
             <w:r xmlns:w="http://schemas.openxmlformats.org/wordprocessingml/2006/main" xmlns:wp="http://schemas.openxmlformats.org/drawingml/2006/wordprocessingDrawing" xmlns:r="http://schemas.openxmlformats.org/officeDocument/2006/relationships" xmlns:w14="http://schemas.microsoft.com/office/word/2010/wordml">
               <w:rPr>
                 <w:rFonts w:ascii="Helvetica" w:hAnsi="Helvetica" w:eastAsia="Helvetica" w:cs="Helvetica"/>
-                <w:sz w:val="8"/>
-                <w:szCs w:val="8"/>
+                <w:sz w:val="4"/>
+                <w:szCs w:val="4"/>
                 <w:color w:val="000000"/>
               </w:rPr>
               <w:t xml:space="preserve">0.40</w:t>
@@ -4537,8 +6620,8 @@
             <w:r xmlns:w="http://schemas.openxmlformats.org/wordprocessingml/2006/main" xmlns:wp="http://schemas.openxmlformats.org/drawingml/2006/wordprocessingDrawing" xmlns:r="http://schemas.openxmlformats.org/officeDocument/2006/relationships" xmlns:w14="http://schemas.microsoft.com/office/word/2010/wordml">
               <w:rPr>
                 <w:rFonts w:ascii="Helvetica" w:hAnsi="Helvetica" w:eastAsia="Helvetica" w:cs="Helvetica"/>
-                <w:sz w:val="8"/>
-                <w:szCs w:val="8"/>
+                <w:sz w:val="4"/>
+                <w:szCs w:val="4"/>
                 <w:color w:val="000000"/>
               </w:rPr>
               <w:t xml:space="preserve">0.02 (-0.02, 0.07)</w:t>
@@ -4566,8 +6649,8 @@
             <w:r xmlns:w="http://schemas.openxmlformats.org/wordprocessingml/2006/main" xmlns:wp="http://schemas.openxmlformats.org/drawingml/2006/wordprocessingDrawing" xmlns:r="http://schemas.openxmlformats.org/officeDocument/2006/relationships" xmlns:w14="http://schemas.microsoft.com/office/word/2010/wordml">
               <w:rPr>
                 <w:rFonts w:ascii="Helvetica" w:hAnsi="Helvetica" w:eastAsia="Helvetica" w:cs="Helvetica"/>
-                <w:sz w:val="8"/>
-                <w:szCs w:val="8"/>
+                <w:sz w:val="4"/>
+                <w:szCs w:val="4"/>
                 <w:color w:val="000000"/>
               </w:rPr>
               <w:t xml:space="preserve">0.36</w:t>
@@ -4595,8 +6678,8 @@
             <w:r xmlns:w="http://schemas.openxmlformats.org/wordprocessingml/2006/main" xmlns:wp="http://schemas.openxmlformats.org/drawingml/2006/wordprocessingDrawing" xmlns:r="http://schemas.openxmlformats.org/officeDocument/2006/relationships" xmlns:w14="http://schemas.microsoft.com/office/word/2010/wordml">
               <w:rPr>
                 <w:rFonts w:ascii="Helvetica" w:hAnsi="Helvetica" w:eastAsia="Helvetica" w:cs="Helvetica"/>
-                <w:sz w:val="8"/>
-                <w:szCs w:val="8"/>
+                <w:sz w:val="4"/>
+                <w:szCs w:val="4"/>
                 <w:color w:val="000000"/>
               </w:rPr>
               <w:t xml:space="preserve">0.87</w:t>
@@ -4607,7 +6690,7 @@
       <w:tr>
         <w:trPr>
           <w:cantSplit/>
-          <w:trHeight w:val="237" w:hRule="auto"/>
+          <w:trHeight w:val="198" w:hRule="auto"/>
         </w:trPr>
         <w:tc>
           <w:tcPr>
@@ -4632,8 +6715,8 @@
             <w:r xmlns:w="http://schemas.openxmlformats.org/wordprocessingml/2006/main" xmlns:wp="http://schemas.openxmlformats.org/drawingml/2006/wordprocessingDrawing" xmlns:r="http://schemas.openxmlformats.org/officeDocument/2006/relationships" xmlns:w14="http://schemas.microsoft.com/office/word/2010/wordml">
               <w:rPr>
                 <w:rFonts w:ascii="Helvetica" w:hAnsi="Helvetica" w:eastAsia="Helvetica" w:cs="Helvetica"/>
-                <w:sz w:val="8"/>
-                <w:szCs w:val="8"/>
+                <w:sz w:val="4"/>
+                <w:szCs w:val="4"/>
                 <w:color w:val="000000"/>
               </w:rPr>
               <w:t xml:space="preserve"> </w:t>
@@ -4663,8 +6746,8 @@
             <w:r xmlns:w="http://schemas.openxmlformats.org/wordprocessingml/2006/main" xmlns:wp="http://schemas.openxmlformats.org/drawingml/2006/wordprocessingDrawing" xmlns:r="http://schemas.openxmlformats.org/officeDocument/2006/relationships" xmlns:w14="http://schemas.microsoft.com/office/word/2010/wordml">
               <w:rPr>
                 <w:rFonts w:ascii="Helvetica" w:hAnsi="Helvetica" w:eastAsia="Helvetica" w:cs="Helvetica"/>
-                <w:sz w:val="8"/>
-                <w:szCs w:val="8"/>
+                <w:sz w:val="4"/>
+                <w:szCs w:val="4"/>
                 <w:color w:val="000000"/>
               </w:rPr>
               <w:t xml:space="preserve">NGFI-A transcription factor binding site (CpG site #12)</w:t>
@@ -4694,8 +6777,8 @@
             <w:r xmlns:w="http://schemas.openxmlformats.org/wordprocessingml/2006/main" xmlns:wp="http://schemas.openxmlformats.org/drawingml/2006/wordprocessingDrawing" xmlns:r="http://schemas.openxmlformats.org/officeDocument/2006/relationships" xmlns:w14="http://schemas.microsoft.com/office/word/2010/wordml">
               <w:rPr>
                 <w:rFonts w:ascii="Helvetica" w:hAnsi="Helvetica" w:eastAsia="Helvetica" w:cs="Helvetica"/>
-                <w:sz w:val="8"/>
-                <w:szCs w:val="8"/>
+                <w:sz w:val="4"/>
+                <w:szCs w:val="4"/>
                 <w:color w:val="000000"/>
               </w:rPr>
               <w:t xml:space="preserve">699</w:t>
@@ -4725,8 +6808,8 @@
             <w:r xmlns:w="http://schemas.openxmlformats.org/wordprocessingml/2006/main" xmlns:wp="http://schemas.openxmlformats.org/drawingml/2006/wordprocessingDrawing" xmlns:r="http://schemas.openxmlformats.org/officeDocument/2006/relationships" xmlns:w14="http://schemas.microsoft.com/office/word/2010/wordml">
               <w:rPr>
                 <w:rFonts w:ascii="Helvetica" w:hAnsi="Helvetica" w:eastAsia="Helvetica" w:cs="Helvetica"/>
-                <w:sz w:val="8"/>
-                <w:szCs w:val="8"/>
+                <w:sz w:val="4"/>
+                <w:szCs w:val="4"/>
                 <w:color w:val="000000"/>
               </w:rPr>
               <w:t xml:space="preserve">0</w:t>
@@ -4756,8 +6839,8 @@
             <w:r xmlns:w="http://schemas.openxmlformats.org/wordprocessingml/2006/main" xmlns:wp="http://schemas.openxmlformats.org/drawingml/2006/wordprocessingDrawing" xmlns:r="http://schemas.openxmlformats.org/officeDocument/2006/relationships" xmlns:w14="http://schemas.microsoft.com/office/word/2010/wordml">
               <w:rPr>
                 <w:rFonts w:ascii="Helvetica" w:hAnsi="Helvetica" w:eastAsia="Helvetica" w:cs="Helvetica"/>
-                <w:sz w:val="8"/>
-                <w:szCs w:val="8"/>
+                <w:sz w:val="4"/>
+                <w:szCs w:val="4"/>
                 <w:color w:val="000000"/>
               </w:rPr>
               <w:t xml:space="preserve">1</w:t>
@@ -4787,11 +6870,11 @@
             <w:r xmlns:w="http://schemas.openxmlformats.org/wordprocessingml/2006/main" xmlns:wp="http://schemas.openxmlformats.org/drawingml/2006/wordprocessingDrawing" xmlns:r="http://schemas.openxmlformats.org/officeDocument/2006/relationships" xmlns:w14="http://schemas.microsoft.com/office/word/2010/wordml">
               <w:rPr>
                 <w:rFonts w:ascii="Helvetica" w:hAnsi="Helvetica" w:eastAsia="Helvetica" w:cs="Helvetica"/>
-                <w:sz w:val="8"/>
-                <w:szCs w:val="8"/>
-                <w:color w:val="000000"/>
-              </w:rPr>
-              <w:t xml:space="preserve">0.71</w:t>
+                <w:sz w:val="4"/>
+                <w:szCs w:val="4"/>
+                <w:color w:val="000000"/>
+              </w:rPr>
+              <w:t xml:space="preserve">0.83</w:t>
             </w:r>
           </w:p>
         </w:tc>
@@ -4818,11 +6901,11 @@
             <w:r xmlns:w="http://schemas.openxmlformats.org/wordprocessingml/2006/main" xmlns:wp="http://schemas.openxmlformats.org/drawingml/2006/wordprocessingDrawing" xmlns:r="http://schemas.openxmlformats.org/officeDocument/2006/relationships" xmlns:w14="http://schemas.microsoft.com/office/word/2010/wordml">
               <w:rPr>
                 <w:rFonts w:ascii="Helvetica" w:hAnsi="Helvetica" w:eastAsia="Helvetica" w:cs="Helvetica"/>
-                <w:sz w:val="8"/>
-                <w:szCs w:val="8"/>
-                <w:color w:val="000000"/>
-              </w:rPr>
-              <w:t xml:space="preserve">0.72</w:t>
+                <w:sz w:val="4"/>
+                <w:szCs w:val="4"/>
+                <w:color w:val="000000"/>
+              </w:rPr>
+              <w:t xml:space="preserve">0.83</w:t>
             </w:r>
           </w:p>
         </w:tc>
@@ -4849,11 +6932,11 @@
             <w:r xmlns:w="http://schemas.openxmlformats.org/wordprocessingml/2006/main" xmlns:wp="http://schemas.openxmlformats.org/drawingml/2006/wordprocessingDrawing" xmlns:r="http://schemas.openxmlformats.org/officeDocument/2006/relationships" xmlns:w14="http://schemas.microsoft.com/office/word/2010/wordml">
               <w:rPr>
                 <w:rFonts w:ascii="Helvetica" w:hAnsi="Helvetica" w:eastAsia="Helvetica" w:cs="Helvetica"/>
-                <w:sz w:val="8"/>
-                <w:szCs w:val="8"/>
-                <w:color w:val="000000"/>
-              </w:rPr>
-              <w:t xml:space="preserve">0.01 (-0.14, 0.15)</w:t>
+                <w:sz w:val="4"/>
+                <w:szCs w:val="4"/>
+                <w:color w:val="000000"/>
+              </w:rPr>
+              <w:t xml:space="preserve">0 (-0.14, 0.14)</w:t>
             </w:r>
           </w:p>
         </w:tc>
@@ -4880,11 +6963,11 @@
             <w:r xmlns:w="http://schemas.openxmlformats.org/wordprocessingml/2006/main" xmlns:wp="http://schemas.openxmlformats.org/drawingml/2006/wordprocessingDrawing" xmlns:r="http://schemas.openxmlformats.org/officeDocument/2006/relationships" xmlns:w14="http://schemas.microsoft.com/office/word/2010/wordml">
               <w:rPr>
                 <w:rFonts w:ascii="Helvetica" w:hAnsi="Helvetica" w:eastAsia="Helvetica" w:cs="Helvetica"/>
-                <w:sz w:val="8"/>
-                <w:szCs w:val="8"/>
-                <w:color w:val="000000"/>
-              </w:rPr>
-              <w:t xml:space="preserve">0.93</w:t>
+                <w:sz w:val="4"/>
+                <w:szCs w:val="4"/>
+                <w:color w:val="000000"/>
+              </w:rPr>
+              <w:t xml:space="preserve">0.99</w:t>
             </w:r>
           </w:p>
         </w:tc>
@@ -4911,8 +6994,163 @@
             <w:r xmlns:w="http://schemas.openxmlformats.org/wordprocessingml/2006/main" xmlns:wp="http://schemas.openxmlformats.org/drawingml/2006/wordprocessingDrawing" xmlns:r="http://schemas.openxmlformats.org/officeDocument/2006/relationships" xmlns:w14="http://schemas.microsoft.com/office/word/2010/wordml">
               <w:rPr>
                 <w:rFonts w:ascii="Helvetica" w:hAnsi="Helvetica" w:eastAsia="Helvetica" w:cs="Helvetica"/>
-                <w:sz w:val="8"/>
-                <w:szCs w:val="8"/>
+                <w:sz w:val="4"/>
+                <w:szCs w:val="4"/>
+                <w:color w:val="000000"/>
+              </w:rPr>
+              <w:t xml:space="preserve">1.00</w:t>
+            </w:r>
+          </w:p>
+        </w:tc>
+        <w:tc>
+          <w:tcPr>
+            <w:tcBorders>
+              <w:bottom w:val="single" w:sz="8" w:space="0" w:color="000000"/>
+            </w:tcBorders>
+            <w:shd w:val="clear" w:color="auto" w:fill="FFFFFF"/>
+            <w:tcMar>
+              <w:top w:w="0" w:type="dxa"/>
+              <w:bottom w:w="0" w:type="dxa"/>
+              <w:left w:w="0" w:type="dxa"/>
+              <w:right w:w="0" w:type="dxa"/>
+            </w:tcMar>
+            <w:vAlign w:val="center"/>
+          </w:tcPr>
+          <w:p>
+            <w:pPr>
+              <w:jc w:val="center"/>
+              <w:spacing w:after="60" w:before="60" w:line="240"/>
+              <w:ind w:firstLine="0" w:left="60" w:right="60"/>
+            </w:pPr>
+            <w:r xmlns:w="http://schemas.openxmlformats.org/wordprocessingml/2006/main" xmlns:wp="http://schemas.openxmlformats.org/drawingml/2006/wordprocessingDrawing" xmlns:r="http://schemas.openxmlformats.org/officeDocument/2006/relationships" xmlns:w14="http://schemas.microsoft.com/office/word/2010/wordml">
+              <w:rPr>
+                <w:rFonts w:ascii="Helvetica" w:hAnsi="Helvetica" w:eastAsia="Helvetica" w:cs="Helvetica"/>
+                <w:sz w:val="4"/>
+                <w:szCs w:val="4"/>
+                <w:color w:val="000000"/>
+              </w:rPr>
+              <w:t xml:space="preserve">0.71</w:t>
+            </w:r>
+          </w:p>
+        </w:tc>
+        <w:tc>
+          <w:tcPr>
+            <w:tcBorders>
+              <w:bottom w:val="single" w:sz="8" w:space="0" w:color="000000"/>
+            </w:tcBorders>
+            <w:shd w:val="clear" w:color="auto" w:fill="FFFFFF"/>
+            <w:tcMar>
+              <w:top w:w="0" w:type="dxa"/>
+              <w:bottom w:w="0" w:type="dxa"/>
+              <w:left w:w="0" w:type="dxa"/>
+              <w:right w:w="0" w:type="dxa"/>
+            </w:tcMar>
+            <w:vAlign w:val="center"/>
+          </w:tcPr>
+          <w:p>
+            <w:pPr>
+              <w:jc w:val="center"/>
+              <w:spacing w:after="60" w:before="60" w:line="240"/>
+              <w:ind w:firstLine="0" w:left="60" w:right="60"/>
+            </w:pPr>
+            <w:r xmlns:w="http://schemas.openxmlformats.org/wordprocessingml/2006/main" xmlns:wp="http://schemas.openxmlformats.org/drawingml/2006/wordprocessingDrawing" xmlns:r="http://schemas.openxmlformats.org/officeDocument/2006/relationships" xmlns:w14="http://schemas.microsoft.com/office/word/2010/wordml">
+              <w:rPr>
+                <w:rFonts w:ascii="Helvetica" w:hAnsi="Helvetica" w:eastAsia="Helvetica" w:cs="Helvetica"/>
+                <w:sz w:val="4"/>
+                <w:szCs w:val="4"/>
+                <w:color w:val="000000"/>
+              </w:rPr>
+              <w:t xml:space="preserve">0.72</w:t>
+            </w:r>
+          </w:p>
+        </w:tc>
+        <w:tc>
+          <w:tcPr>
+            <w:tcBorders>
+              <w:bottom w:val="single" w:sz="8" w:space="0" w:color="000000"/>
+            </w:tcBorders>
+            <w:shd w:val="clear" w:color="auto" w:fill="FFFFFF"/>
+            <w:tcMar>
+              <w:top w:w="0" w:type="dxa"/>
+              <w:bottom w:w="0" w:type="dxa"/>
+              <w:left w:w="0" w:type="dxa"/>
+              <w:right w:w="0" w:type="dxa"/>
+            </w:tcMar>
+            <w:vAlign w:val="center"/>
+          </w:tcPr>
+          <w:p>
+            <w:pPr>
+              <w:jc w:val="center"/>
+              <w:spacing w:after="60" w:before="60" w:line="240"/>
+              <w:ind w:firstLine="0" w:left="60" w:right="60"/>
+            </w:pPr>
+            <w:r xmlns:w="http://schemas.openxmlformats.org/wordprocessingml/2006/main" xmlns:wp="http://schemas.openxmlformats.org/drawingml/2006/wordprocessingDrawing" xmlns:r="http://schemas.openxmlformats.org/officeDocument/2006/relationships" xmlns:w14="http://schemas.microsoft.com/office/word/2010/wordml">
+              <w:rPr>
+                <w:rFonts w:ascii="Helvetica" w:hAnsi="Helvetica" w:eastAsia="Helvetica" w:cs="Helvetica"/>
+                <w:sz w:val="4"/>
+                <w:szCs w:val="4"/>
+                <w:color w:val="000000"/>
+              </w:rPr>
+              <w:t xml:space="preserve">0.01 (-0.14, 0.15)</w:t>
+            </w:r>
+          </w:p>
+        </w:tc>
+        <w:tc>
+          <w:tcPr>
+            <w:tcBorders>
+              <w:bottom w:val="single" w:sz="8" w:space="0" w:color="000000"/>
+            </w:tcBorders>
+            <w:shd w:val="clear" w:color="auto" w:fill="FFFFFF"/>
+            <w:tcMar>
+              <w:top w:w="0" w:type="dxa"/>
+              <w:bottom w:w="0" w:type="dxa"/>
+              <w:left w:w="0" w:type="dxa"/>
+              <w:right w:w="0" w:type="dxa"/>
+            </w:tcMar>
+            <w:vAlign w:val="center"/>
+          </w:tcPr>
+          <w:p>
+            <w:pPr>
+              <w:jc w:val="center"/>
+              <w:spacing w:after="60" w:before="60" w:line="240"/>
+              <w:ind w:firstLine="0" w:left="60" w:right="60"/>
+            </w:pPr>
+            <w:r xmlns:w="http://schemas.openxmlformats.org/wordprocessingml/2006/main" xmlns:wp="http://schemas.openxmlformats.org/drawingml/2006/wordprocessingDrawing" xmlns:r="http://schemas.openxmlformats.org/officeDocument/2006/relationships" xmlns:w14="http://schemas.microsoft.com/office/word/2010/wordml">
+              <w:rPr>
+                <w:rFonts w:ascii="Helvetica" w:hAnsi="Helvetica" w:eastAsia="Helvetica" w:cs="Helvetica"/>
+                <w:sz w:val="4"/>
+                <w:szCs w:val="4"/>
+                <w:color w:val="000000"/>
+              </w:rPr>
+              <w:t xml:space="preserve">0.93</w:t>
+            </w:r>
+          </w:p>
+        </w:tc>
+        <w:tc>
+          <w:tcPr>
+            <w:tcBorders>
+              <w:bottom w:val="single" w:sz="8" w:space="0" w:color="000000"/>
+            </w:tcBorders>
+            <w:shd w:val="clear" w:color="auto" w:fill="FFFFFF"/>
+            <w:tcMar>
+              <w:top w:w="0" w:type="dxa"/>
+              <w:bottom w:w="0" w:type="dxa"/>
+              <w:left w:w="0" w:type="dxa"/>
+              <w:right w:w="0" w:type="dxa"/>
+            </w:tcMar>
+            <w:vAlign w:val="center"/>
+          </w:tcPr>
+          <w:p>
+            <w:pPr>
+              <w:jc w:val="center"/>
+              <w:spacing w:after="60" w:before="60" w:line="240"/>
+              <w:ind w:firstLine="0" w:left="60" w:right="60"/>
+            </w:pPr>
+            <w:r xmlns:w="http://schemas.openxmlformats.org/wordprocessingml/2006/main" xmlns:wp="http://schemas.openxmlformats.org/drawingml/2006/wordprocessingDrawing" xmlns:r="http://schemas.openxmlformats.org/officeDocument/2006/relationships" xmlns:w14="http://schemas.microsoft.com/office/word/2010/wordml">
+              <w:rPr>
+                <w:rFonts w:ascii="Helvetica" w:hAnsi="Helvetica" w:eastAsia="Helvetica" w:cs="Helvetica"/>
+                <w:sz w:val="4"/>
+                <w:szCs w:val="4"/>
                 <w:color w:val="000000"/>
               </w:rPr>
               <w:t xml:space="preserve">0.99</w:t>
@@ -4927,7 +7165,7 @@
         </w:trPr>
         <w:tc>
           <w:tcPr>
-            <w:gridSpan w:val="10"/>
+            <w:gridSpan w:val="15"/>
             <w:tcBorders/>
             <w:shd w:val="clear" w:color="auto" w:fill="FFFFFF"/>
             <w:tcMar>
@@ -4951,7 +7189,7 @@
                 <w:szCs w:val="22"/>
                 <w:color w:val="000000"/>
               </w:rPr>
-              <w:t xml:space="preserve">N, 25th Percentile, and 75th Percentile are from the adjusted analyses</w:t>
+              <w:t xml:space="preserve">N, 25th Percentile, and 75th Percentile are from the unadjusted analyses</w:t>
             </w:r>
           </w:p>
         </w:tc>

</xml_diff>

<commit_message>
Tables with Dep_binary and compiled iso that work : ) YAY (Mar 14, 2021; 12:34)
</commit_message>
<xml_diff>
--- a/tables/main/IPV-Stress-Dep_main_tables.docx
+++ b/tables/main/IPV-Stress-Dep_main_tables.docx
@@ -1970,7 +1970,303 @@
                 <w:szCs w:val="8"/>
                 <w:color w:val="000000"/>
               </w:rPr>
-              <w:t xml:space="preserve">Maternal Exposure to IPV at any time</w:t>
+              <w:t xml:space="preserve"> </w:t>
+            </w:r>
+          </w:p>
+        </w:tc>
+        <w:tc>
+          <w:tcPr>
+            <w:tcBorders/>
+            <w:shd w:val="clear" w:color="auto" w:fill="FFFFFF"/>
+            <w:tcMar>
+              <w:top w:w="0" w:type="dxa"/>
+              <w:bottom w:w="0" w:type="dxa"/>
+              <w:left w:w="0" w:type="dxa"/>
+              <w:right w:w="0" w:type="dxa"/>
+            </w:tcMar>
+            <w:vAlign w:val="center"/>
+          </w:tcPr>
+          <w:p>
+            <w:pPr>
+              <w:jc w:val="left"/>
+              <w:spacing w:after="60" w:before="60" w:line="240"/>
+              <w:ind w:firstLine="0" w:left="60" w:right="60"/>
+            </w:pPr>
+            <w:r xmlns:w="http://schemas.openxmlformats.org/wordprocessingml/2006/main" xmlns:wp="http://schemas.openxmlformats.org/drawingml/2006/wordprocessingDrawing" xmlns:r="http://schemas.openxmlformats.org/officeDocument/2006/relationships" xmlns:w14="http://schemas.microsoft.com/office/word/2010/wordml">
+              <w:rPr>
+                <w:rFonts w:ascii="Helvetica" w:hAnsi="Helvetica" w:eastAsia="Helvetica" w:cs="Helvetica"/>
+                <w:sz w:val="8"/>
+                <w:szCs w:val="8"/>
+                <w:color w:val="000000"/>
+              </w:rPr>
+              <w:t xml:space="preserve">Compiled F2-isoprostanes Score</w:t>
+            </w:r>
+          </w:p>
+        </w:tc>
+        <w:tc>
+          <w:tcPr>
+            <w:tcBorders/>
+            <w:shd w:val="clear" w:color="auto" w:fill="FFFFFF"/>
+            <w:tcMar>
+              <w:top w:w="0" w:type="dxa"/>
+              <w:bottom w:w="0" w:type="dxa"/>
+              <w:left w:w="0" w:type="dxa"/>
+              <w:right w:w="0" w:type="dxa"/>
+            </w:tcMar>
+            <w:vAlign w:val="center"/>
+          </w:tcPr>
+          <w:p>
+            <w:pPr>
+              <w:jc w:val="center"/>
+              <w:spacing w:after="60" w:before="60" w:line="240"/>
+              <w:ind w:firstLine="0" w:left="60" w:right="60"/>
+            </w:pPr>
+            <w:r xmlns:w="http://schemas.openxmlformats.org/wordprocessingml/2006/main" xmlns:wp="http://schemas.openxmlformats.org/drawingml/2006/wordprocessingDrawing" xmlns:r="http://schemas.openxmlformats.org/officeDocument/2006/relationships" xmlns:w14="http://schemas.microsoft.com/office/word/2010/wordml">
+              <w:rPr>
+                <w:rFonts w:ascii="Helvetica" w:hAnsi="Helvetica" w:eastAsia="Helvetica" w:cs="Helvetica"/>
+                <w:sz w:val="8"/>
+                <w:szCs w:val="8"/>
+                <w:color w:val="000000"/>
+              </w:rPr>
+              <w:t xml:space="preserve">582</w:t>
+            </w:r>
+          </w:p>
+        </w:tc>
+        <w:tc>
+          <w:tcPr>
+            <w:tcBorders/>
+            <w:shd w:val="clear" w:color="auto" w:fill="FFFFFF"/>
+            <w:tcMar>
+              <w:top w:w="0" w:type="dxa"/>
+              <w:bottom w:w="0" w:type="dxa"/>
+              <w:left w:w="0" w:type="dxa"/>
+              <w:right w:w="0" w:type="dxa"/>
+            </w:tcMar>
+            <w:vAlign w:val="center"/>
+          </w:tcPr>
+          <w:p>
+            <w:pPr>
+              <w:jc w:val="center"/>
+              <w:spacing w:after="60" w:before="60" w:line="240"/>
+              <w:ind w:firstLine="0" w:left="60" w:right="60"/>
+            </w:pPr>
+            <w:r xmlns:w="http://schemas.openxmlformats.org/wordprocessingml/2006/main" xmlns:wp="http://schemas.openxmlformats.org/drawingml/2006/wordprocessingDrawing" xmlns:r="http://schemas.openxmlformats.org/officeDocument/2006/relationships" xmlns:w14="http://schemas.microsoft.com/office/word/2010/wordml">
+              <w:rPr>
+                <w:rFonts w:ascii="Helvetica" w:hAnsi="Helvetica" w:eastAsia="Helvetica" w:cs="Helvetica"/>
+                <w:sz w:val="8"/>
+                <w:szCs w:val="8"/>
+                <w:color w:val="000000"/>
+              </w:rPr>
+              <w:t xml:space="preserve">0</w:t>
+            </w:r>
+          </w:p>
+        </w:tc>
+        <w:tc>
+          <w:tcPr>
+            <w:tcBorders/>
+            <w:shd w:val="clear" w:color="auto" w:fill="FFFFFF"/>
+            <w:tcMar>
+              <w:top w:w="0" w:type="dxa"/>
+              <w:bottom w:w="0" w:type="dxa"/>
+              <w:left w:w="0" w:type="dxa"/>
+              <w:right w:w="0" w:type="dxa"/>
+            </w:tcMar>
+            <w:vAlign w:val="center"/>
+          </w:tcPr>
+          <w:p>
+            <w:pPr>
+              <w:jc w:val="center"/>
+              <w:spacing w:after="60" w:before="60" w:line="240"/>
+              <w:ind w:firstLine="0" w:left="60" w:right="60"/>
+            </w:pPr>
+            <w:r xmlns:w="http://schemas.openxmlformats.org/wordprocessingml/2006/main" xmlns:wp="http://schemas.openxmlformats.org/drawingml/2006/wordprocessingDrawing" xmlns:r="http://schemas.openxmlformats.org/officeDocument/2006/relationships" xmlns:w14="http://schemas.microsoft.com/office/word/2010/wordml">
+              <w:rPr>
+                <w:rFonts w:ascii="Helvetica" w:hAnsi="Helvetica" w:eastAsia="Helvetica" w:cs="Helvetica"/>
+                <w:sz w:val="8"/>
+                <w:szCs w:val="8"/>
+                <w:color w:val="000000"/>
+              </w:rPr>
+              <w:t xml:space="preserve">1</w:t>
+            </w:r>
+          </w:p>
+        </w:tc>
+        <w:tc>
+          <w:tcPr>
+            <w:tcBorders/>
+            <w:shd w:val="clear" w:color="auto" w:fill="FFFFFF"/>
+            <w:tcMar>
+              <w:top w:w="0" w:type="dxa"/>
+              <w:bottom w:w="0" w:type="dxa"/>
+              <w:left w:w="0" w:type="dxa"/>
+              <w:right w:w="0" w:type="dxa"/>
+            </w:tcMar>
+            <w:vAlign w:val="center"/>
+          </w:tcPr>
+          <w:p>
+            <w:pPr>
+              <w:jc w:val="center"/>
+              <w:spacing w:after="60" w:before="60" w:line="240"/>
+              <w:ind w:firstLine="0" w:left="60" w:right="60"/>
+            </w:pPr>
+            <w:r xmlns:w="http://schemas.openxmlformats.org/wordprocessingml/2006/main" xmlns:wp="http://schemas.openxmlformats.org/drawingml/2006/wordprocessingDrawing" xmlns:r="http://schemas.openxmlformats.org/officeDocument/2006/relationships" xmlns:w14="http://schemas.microsoft.com/office/word/2010/wordml">
+              <w:rPr>
+                <w:rFonts w:ascii="Helvetica" w:hAnsi="Helvetica" w:eastAsia="Helvetica" w:cs="Helvetica"/>
+                <w:sz w:val="8"/>
+                <w:szCs w:val="8"/>
+                <w:color w:val="000000"/>
+              </w:rPr>
+              <w:t xml:space="preserve">2.91</w:t>
+            </w:r>
+          </w:p>
+        </w:tc>
+        <w:tc>
+          <w:tcPr>
+            <w:tcBorders/>
+            <w:shd w:val="clear" w:color="auto" w:fill="FFFFFF"/>
+            <w:tcMar>
+              <w:top w:w="0" w:type="dxa"/>
+              <w:bottom w:w="0" w:type="dxa"/>
+              <w:left w:w="0" w:type="dxa"/>
+              <w:right w:w="0" w:type="dxa"/>
+            </w:tcMar>
+            <w:vAlign w:val="center"/>
+          </w:tcPr>
+          <w:p>
+            <w:pPr>
+              <w:jc w:val="center"/>
+              <w:spacing w:after="60" w:before="60" w:line="240"/>
+              <w:ind w:firstLine="0" w:left="60" w:right="60"/>
+            </w:pPr>
+            <w:r xmlns:w="http://schemas.openxmlformats.org/wordprocessingml/2006/main" xmlns:wp="http://schemas.openxmlformats.org/drawingml/2006/wordprocessingDrawing" xmlns:r="http://schemas.openxmlformats.org/officeDocument/2006/relationships" xmlns:w14="http://schemas.microsoft.com/office/word/2010/wordml">
+              <w:rPr>
+                <w:rFonts w:ascii="Helvetica" w:hAnsi="Helvetica" w:eastAsia="Helvetica" w:cs="Helvetica"/>
+                <w:sz w:val="8"/>
+                <w:szCs w:val="8"/>
+                <w:color w:val="000000"/>
+              </w:rPr>
+              <w:t xml:space="preserve">2.78</w:t>
+            </w:r>
+          </w:p>
+        </w:tc>
+        <w:tc>
+          <w:tcPr>
+            <w:tcBorders/>
+            <w:shd w:val="clear" w:color="auto" w:fill="FFFFFF"/>
+            <w:tcMar>
+              <w:top w:w="0" w:type="dxa"/>
+              <w:bottom w:w="0" w:type="dxa"/>
+              <w:left w:w="0" w:type="dxa"/>
+              <w:right w:w="0" w:type="dxa"/>
+            </w:tcMar>
+            <w:vAlign w:val="center"/>
+          </w:tcPr>
+          <w:p>
+            <w:pPr>
+              <w:jc w:val="center"/>
+              <w:spacing w:after="60" w:before="60" w:line="240"/>
+              <w:ind w:firstLine="0" w:left="60" w:right="60"/>
+            </w:pPr>
+            <w:r xmlns:w="http://schemas.openxmlformats.org/wordprocessingml/2006/main" xmlns:wp="http://schemas.openxmlformats.org/drawingml/2006/wordprocessingDrawing" xmlns:r="http://schemas.openxmlformats.org/officeDocument/2006/relationships" xmlns:w14="http://schemas.microsoft.com/office/word/2010/wordml">
+              <w:rPr>
+                <w:rFonts w:ascii="Helvetica" w:hAnsi="Helvetica" w:eastAsia="Helvetica" w:cs="Helvetica"/>
+                <w:sz w:val="8"/>
+                <w:szCs w:val="8"/>
+                <w:color w:val="000000"/>
+              </w:rPr>
+              <w:t xml:space="preserve">-0.13 (-0.25, 0)</w:t>
+            </w:r>
+          </w:p>
+        </w:tc>
+        <w:tc>
+          <w:tcPr>
+            <w:tcBorders/>
+            <w:shd w:val="clear" w:color="auto" w:fill="FFFFFF"/>
+            <w:tcMar>
+              <w:top w:w="0" w:type="dxa"/>
+              <w:bottom w:w="0" w:type="dxa"/>
+              <w:left w:w="0" w:type="dxa"/>
+              <w:right w:w="0" w:type="dxa"/>
+            </w:tcMar>
+            <w:vAlign w:val="center"/>
+          </w:tcPr>
+          <w:p>
+            <w:pPr>
+              <w:jc w:val="center"/>
+              <w:spacing w:after="60" w:before="60" w:line="240"/>
+              <w:ind w:firstLine="0" w:left="60" w:right="60"/>
+            </w:pPr>
+            <w:r xmlns:w="http://schemas.openxmlformats.org/wordprocessingml/2006/main" xmlns:wp="http://schemas.openxmlformats.org/drawingml/2006/wordprocessingDrawing" xmlns:r="http://schemas.openxmlformats.org/officeDocument/2006/relationships" xmlns:w14="http://schemas.microsoft.com/office/word/2010/wordml">
+              <w:rPr>
+                <w:rFonts w:ascii="Helvetica" w:hAnsi="Helvetica" w:eastAsia="Helvetica" w:cs="Helvetica"/>
+                <w:sz w:val="8"/>
+                <w:szCs w:val="8"/>
+                <w:color w:val="000000"/>
+              </w:rPr>
+              <w:t xml:space="preserve">0.04</w:t>
+            </w:r>
+          </w:p>
+        </w:tc>
+        <w:tc>
+          <w:tcPr>
+            <w:tcBorders/>
+            <w:shd w:val="clear" w:color="auto" w:fill="FFFFFF"/>
+            <w:tcMar>
+              <w:top w:w="0" w:type="dxa"/>
+              <w:bottom w:w="0" w:type="dxa"/>
+              <w:left w:w="0" w:type="dxa"/>
+              <w:right w:w="0" w:type="dxa"/>
+            </w:tcMar>
+            <w:vAlign w:val="center"/>
+          </w:tcPr>
+          <w:p>
+            <w:pPr>
+              <w:jc w:val="center"/>
+              <w:spacing w:after="60" w:before="60" w:line="240"/>
+              <w:ind w:firstLine="0" w:left="60" w:right="60"/>
+            </w:pPr>
+            <w:r xmlns:w="http://schemas.openxmlformats.org/wordprocessingml/2006/main" xmlns:wp="http://schemas.openxmlformats.org/drawingml/2006/wordprocessingDrawing" xmlns:r="http://schemas.openxmlformats.org/officeDocument/2006/relationships" xmlns:w14="http://schemas.microsoft.com/office/word/2010/wordml">
+              <w:rPr>
+                <w:rFonts w:ascii="Helvetica" w:hAnsi="Helvetica" w:eastAsia="Helvetica" w:cs="Helvetica"/>
+                <w:sz w:val="8"/>
+                <w:szCs w:val="8"/>
+                <w:color w:val="000000"/>
+              </w:rPr>
+              <w:t xml:space="preserve">0.11</w:t>
+            </w:r>
+          </w:p>
+        </w:tc>
+      </w:tr>
+      <w:tr>
+        <w:trPr>
+          <w:cantSplit/>
+          <w:trHeight w:val="236" w:hRule="auto"/>
+        </w:trPr>
+        <w:tc>
+          <w:tcPr>
+            <w:tcBorders/>
+            <w:shd w:val="clear" w:color="auto" w:fill="FFFFFF"/>
+            <w:tcMar>
+              <w:top w:w="0" w:type="dxa"/>
+              <w:bottom w:w="0" w:type="dxa"/>
+              <w:left w:w="0" w:type="dxa"/>
+              <w:right w:w="0" w:type="dxa"/>
+            </w:tcMar>
+            <w:vAlign w:val="center"/>
+          </w:tcPr>
+          <w:p>
+            <w:pPr>
+              <w:jc w:val="left"/>
+              <w:spacing w:after="60" w:before="60" w:line="240"/>
+              <w:ind w:firstLine="0" w:left="60" w:right="60"/>
+            </w:pPr>
+            <w:r xmlns:w="http://schemas.openxmlformats.org/wordprocessingml/2006/main" xmlns:wp="http://schemas.openxmlformats.org/drawingml/2006/wordprocessingDrawing" xmlns:r="http://schemas.openxmlformats.org/officeDocument/2006/relationships" xmlns:w14="http://schemas.microsoft.com/office/word/2010/wordml">
+              <w:rPr>
+                <w:rFonts w:ascii="Helvetica" w:hAnsi="Helvetica" w:eastAsia="Helvetica" w:cs="Helvetica"/>
+                <w:sz w:val="8"/>
+                <w:szCs w:val="8"/>
+                <w:color w:val="000000"/>
+              </w:rPr>
+              <w:t xml:space="preserve"> </w:t>
             </w:r>
           </w:p>
         </w:tc>
@@ -13952,7 +14248,303 @@
                 <w:szCs w:val="8"/>
                 <w:color w:val="000000"/>
               </w:rPr>
-              <w:t xml:space="preserve">CES-D score at Year 1</w:t>
+              <w:t xml:space="preserve"> </w:t>
+            </w:r>
+          </w:p>
+        </w:tc>
+        <w:tc>
+          <w:tcPr>
+            <w:tcBorders/>
+            <w:shd w:val="clear" w:color="auto" w:fill="FFFFFF"/>
+            <w:tcMar>
+              <w:top w:w="0" w:type="dxa"/>
+              <w:bottom w:w="0" w:type="dxa"/>
+              <w:left w:w="0" w:type="dxa"/>
+              <w:right w:w="0" w:type="dxa"/>
+            </w:tcMar>
+            <w:vAlign w:val="center"/>
+          </w:tcPr>
+          <w:p>
+            <w:pPr>
+              <w:jc w:val="left"/>
+              <w:spacing w:after="60" w:before="60" w:line="240"/>
+              <w:ind w:firstLine="0" w:left="60" w:right="60"/>
+            </w:pPr>
+            <w:r xmlns:w="http://schemas.openxmlformats.org/wordprocessingml/2006/main" xmlns:wp="http://schemas.openxmlformats.org/drawingml/2006/wordprocessingDrawing" xmlns:r="http://schemas.openxmlformats.org/officeDocument/2006/relationships" xmlns:w14="http://schemas.microsoft.com/office/word/2010/wordml">
+              <w:rPr>
+                <w:rFonts w:ascii="Helvetica" w:hAnsi="Helvetica" w:eastAsia="Helvetica" w:cs="Helvetica"/>
+                <w:sz w:val="8"/>
+                <w:szCs w:val="8"/>
+                <w:color w:val="000000"/>
+              </w:rPr>
+              <w:t xml:space="preserve">Compiled F2-isoprostanes Score</w:t>
+            </w:r>
+          </w:p>
+        </w:tc>
+        <w:tc>
+          <w:tcPr>
+            <w:tcBorders/>
+            <w:shd w:val="clear" w:color="auto" w:fill="FFFFFF"/>
+            <w:tcMar>
+              <w:top w:w="0" w:type="dxa"/>
+              <w:bottom w:w="0" w:type="dxa"/>
+              <w:left w:w="0" w:type="dxa"/>
+              <w:right w:w="0" w:type="dxa"/>
+            </w:tcMar>
+            <w:vAlign w:val="center"/>
+          </w:tcPr>
+          <w:p>
+            <w:pPr>
+              <w:jc w:val="center"/>
+              <w:spacing w:after="60" w:before="60" w:line="240"/>
+              <w:ind w:firstLine="0" w:left="60" w:right="60"/>
+            </w:pPr>
+            <w:r xmlns:w="http://schemas.openxmlformats.org/wordprocessingml/2006/main" xmlns:wp="http://schemas.openxmlformats.org/drawingml/2006/wordprocessingDrawing" xmlns:r="http://schemas.openxmlformats.org/officeDocument/2006/relationships" xmlns:w14="http://schemas.microsoft.com/office/word/2010/wordml">
+              <w:rPr>
+                <w:rFonts w:ascii="Helvetica" w:hAnsi="Helvetica" w:eastAsia="Helvetica" w:cs="Helvetica"/>
+                <w:sz w:val="8"/>
+                <w:szCs w:val="8"/>
+                <w:color w:val="000000"/>
+              </w:rPr>
+              <w:t xml:space="preserve">680</w:t>
+            </w:r>
+          </w:p>
+        </w:tc>
+        <w:tc>
+          <w:tcPr>
+            <w:tcBorders/>
+            <w:shd w:val="clear" w:color="auto" w:fill="FFFFFF"/>
+            <w:tcMar>
+              <w:top w:w="0" w:type="dxa"/>
+              <w:bottom w:w="0" w:type="dxa"/>
+              <w:left w:w="0" w:type="dxa"/>
+              <w:right w:w="0" w:type="dxa"/>
+            </w:tcMar>
+            <w:vAlign w:val="center"/>
+          </w:tcPr>
+          <w:p>
+            <w:pPr>
+              <w:jc w:val="center"/>
+              <w:spacing w:after="60" w:before="60" w:line="240"/>
+              <w:ind w:firstLine="0" w:left="60" w:right="60"/>
+            </w:pPr>
+            <w:r xmlns:w="http://schemas.openxmlformats.org/wordprocessingml/2006/main" xmlns:wp="http://schemas.openxmlformats.org/drawingml/2006/wordprocessingDrawing" xmlns:r="http://schemas.openxmlformats.org/officeDocument/2006/relationships" xmlns:w14="http://schemas.microsoft.com/office/word/2010/wordml">
+              <w:rPr>
+                <w:rFonts w:ascii="Helvetica" w:hAnsi="Helvetica" w:eastAsia="Helvetica" w:cs="Helvetica"/>
+                <w:sz w:val="8"/>
+                <w:szCs w:val="8"/>
+                <w:color w:val="000000"/>
+              </w:rPr>
+              <w:t xml:space="preserve">6</w:t>
+            </w:r>
+          </w:p>
+        </w:tc>
+        <w:tc>
+          <w:tcPr>
+            <w:tcBorders/>
+            <w:shd w:val="clear" w:color="auto" w:fill="FFFFFF"/>
+            <w:tcMar>
+              <w:top w:w="0" w:type="dxa"/>
+              <w:bottom w:w="0" w:type="dxa"/>
+              <w:left w:w="0" w:type="dxa"/>
+              <w:right w:w="0" w:type="dxa"/>
+            </w:tcMar>
+            <w:vAlign w:val="center"/>
+          </w:tcPr>
+          <w:p>
+            <w:pPr>
+              <w:jc w:val="center"/>
+              <w:spacing w:after="60" w:before="60" w:line="240"/>
+              <w:ind w:firstLine="0" w:left="60" w:right="60"/>
+            </w:pPr>
+            <w:r xmlns:w="http://schemas.openxmlformats.org/wordprocessingml/2006/main" xmlns:wp="http://schemas.openxmlformats.org/drawingml/2006/wordprocessingDrawing" xmlns:r="http://schemas.openxmlformats.org/officeDocument/2006/relationships" xmlns:w14="http://schemas.microsoft.com/office/word/2010/wordml">
+              <w:rPr>
+                <w:rFonts w:ascii="Helvetica" w:hAnsi="Helvetica" w:eastAsia="Helvetica" w:cs="Helvetica"/>
+                <w:sz w:val="8"/>
+                <w:szCs w:val="8"/>
+                <w:color w:val="000000"/>
+              </w:rPr>
+              <w:t xml:space="preserve">16</w:t>
+            </w:r>
+          </w:p>
+        </w:tc>
+        <w:tc>
+          <w:tcPr>
+            <w:tcBorders/>
+            <w:shd w:val="clear" w:color="auto" w:fill="FFFFFF"/>
+            <w:tcMar>
+              <w:top w:w="0" w:type="dxa"/>
+              <w:bottom w:w="0" w:type="dxa"/>
+              <w:left w:w="0" w:type="dxa"/>
+              <w:right w:w="0" w:type="dxa"/>
+            </w:tcMar>
+            <w:vAlign w:val="center"/>
+          </w:tcPr>
+          <w:p>
+            <w:pPr>
+              <w:jc w:val="center"/>
+              <w:spacing w:after="60" w:before="60" w:line="240"/>
+              <w:ind w:firstLine="0" w:left="60" w:right="60"/>
+            </w:pPr>
+            <w:r xmlns:w="http://schemas.openxmlformats.org/wordprocessingml/2006/main" xmlns:wp="http://schemas.openxmlformats.org/drawingml/2006/wordprocessingDrawing" xmlns:r="http://schemas.openxmlformats.org/officeDocument/2006/relationships" xmlns:w14="http://schemas.microsoft.com/office/word/2010/wordml">
+              <w:rPr>
+                <w:rFonts w:ascii="Helvetica" w:hAnsi="Helvetica" w:eastAsia="Helvetica" w:cs="Helvetica"/>
+                <w:sz w:val="8"/>
+                <w:szCs w:val="8"/>
+                <w:color w:val="000000"/>
+              </w:rPr>
+              <w:t xml:space="preserve">2.8</w:t>
+            </w:r>
+          </w:p>
+        </w:tc>
+        <w:tc>
+          <w:tcPr>
+            <w:tcBorders/>
+            <w:shd w:val="clear" w:color="auto" w:fill="FFFFFF"/>
+            <w:tcMar>
+              <w:top w:w="0" w:type="dxa"/>
+              <w:bottom w:w="0" w:type="dxa"/>
+              <w:left w:w="0" w:type="dxa"/>
+              <w:right w:w="0" w:type="dxa"/>
+            </w:tcMar>
+            <w:vAlign w:val="center"/>
+          </w:tcPr>
+          <w:p>
+            <w:pPr>
+              <w:jc w:val="center"/>
+              <w:spacing w:after="60" w:before="60" w:line="240"/>
+              <w:ind w:firstLine="0" w:left="60" w:right="60"/>
+            </w:pPr>
+            <w:r xmlns:w="http://schemas.openxmlformats.org/wordprocessingml/2006/main" xmlns:wp="http://schemas.openxmlformats.org/drawingml/2006/wordprocessingDrawing" xmlns:r="http://schemas.openxmlformats.org/officeDocument/2006/relationships" xmlns:w14="http://schemas.microsoft.com/office/word/2010/wordml">
+              <w:rPr>
+                <w:rFonts w:ascii="Helvetica" w:hAnsi="Helvetica" w:eastAsia="Helvetica" w:cs="Helvetica"/>
+                <w:sz w:val="8"/>
+                <w:szCs w:val="8"/>
+                <w:color w:val="000000"/>
+              </w:rPr>
+              <w:t xml:space="preserve">2.88</w:t>
+            </w:r>
+          </w:p>
+        </w:tc>
+        <w:tc>
+          <w:tcPr>
+            <w:tcBorders/>
+            <w:shd w:val="clear" w:color="auto" w:fill="FFFFFF"/>
+            <w:tcMar>
+              <w:top w:w="0" w:type="dxa"/>
+              <w:bottom w:w="0" w:type="dxa"/>
+              <w:left w:w="0" w:type="dxa"/>
+              <w:right w:w="0" w:type="dxa"/>
+            </w:tcMar>
+            <w:vAlign w:val="center"/>
+          </w:tcPr>
+          <w:p>
+            <w:pPr>
+              <w:jc w:val="center"/>
+              <w:spacing w:after="60" w:before="60" w:line="240"/>
+              <w:ind w:firstLine="0" w:left="60" w:right="60"/>
+            </w:pPr>
+            <w:r xmlns:w="http://schemas.openxmlformats.org/wordprocessingml/2006/main" xmlns:wp="http://schemas.openxmlformats.org/drawingml/2006/wordprocessingDrawing" xmlns:r="http://schemas.openxmlformats.org/officeDocument/2006/relationships" xmlns:w14="http://schemas.microsoft.com/office/word/2010/wordml">
+              <w:rPr>
+                <w:rFonts w:ascii="Helvetica" w:hAnsi="Helvetica" w:eastAsia="Helvetica" w:cs="Helvetica"/>
+                <w:sz w:val="8"/>
+                <w:szCs w:val="8"/>
+                <w:color w:val="000000"/>
+              </w:rPr>
+              <w:t xml:space="preserve">0.09 (0.01, 0.16)</w:t>
+            </w:r>
+          </w:p>
+        </w:tc>
+        <w:tc>
+          <w:tcPr>
+            <w:tcBorders/>
+            <w:shd w:val="clear" w:color="auto" w:fill="FFFFFF"/>
+            <w:tcMar>
+              <w:top w:w="0" w:type="dxa"/>
+              <w:bottom w:w="0" w:type="dxa"/>
+              <w:left w:w="0" w:type="dxa"/>
+              <w:right w:w="0" w:type="dxa"/>
+            </w:tcMar>
+            <w:vAlign w:val="center"/>
+          </w:tcPr>
+          <w:p>
+            <w:pPr>
+              <w:jc w:val="center"/>
+              <w:spacing w:after="60" w:before="60" w:line="240"/>
+              <w:ind w:firstLine="0" w:left="60" w:right="60"/>
+            </w:pPr>
+            <w:r xmlns:w="http://schemas.openxmlformats.org/wordprocessingml/2006/main" xmlns:wp="http://schemas.openxmlformats.org/drawingml/2006/wordprocessingDrawing" xmlns:r="http://schemas.openxmlformats.org/officeDocument/2006/relationships" xmlns:w14="http://schemas.microsoft.com/office/word/2010/wordml">
+              <w:rPr>
+                <w:rFonts w:ascii="Helvetica" w:hAnsi="Helvetica" w:eastAsia="Helvetica" w:cs="Helvetica"/>
+                <w:sz w:val="8"/>
+                <w:szCs w:val="8"/>
+                <w:color w:val="000000"/>
+              </w:rPr>
+              <w:t xml:space="preserve">0.02</w:t>
+            </w:r>
+          </w:p>
+        </w:tc>
+        <w:tc>
+          <w:tcPr>
+            <w:tcBorders/>
+            <w:shd w:val="clear" w:color="auto" w:fill="FFFFFF"/>
+            <w:tcMar>
+              <w:top w:w="0" w:type="dxa"/>
+              <w:bottom w:w="0" w:type="dxa"/>
+              <w:left w:w="0" w:type="dxa"/>
+              <w:right w:w="0" w:type="dxa"/>
+            </w:tcMar>
+            <w:vAlign w:val="center"/>
+          </w:tcPr>
+          <w:p>
+            <w:pPr>
+              <w:jc w:val="center"/>
+              <w:spacing w:after="60" w:before="60" w:line="240"/>
+              <w:ind w:firstLine="0" w:left="60" w:right="60"/>
+            </w:pPr>
+            <w:r xmlns:w="http://schemas.openxmlformats.org/wordprocessingml/2006/main" xmlns:wp="http://schemas.openxmlformats.org/drawingml/2006/wordprocessingDrawing" xmlns:r="http://schemas.openxmlformats.org/officeDocument/2006/relationships" xmlns:w14="http://schemas.microsoft.com/office/word/2010/wordml">
+              <w:rPr>
+                <w:rFonts w:ascii="Helvetica" w:hAnsi="Helvetica" w:eastAsia="Helvetica" w:cs="Helvetica"/>
+                <w:sz w:val="8"/>
+                <w:szCs w:val="8"/>
+                <w:color w:val="000000"/>
+              </w:rPr>
+              <w:t xml:space="preserve">0.09</w:t>
+            </w:r>
+          </w:p>
+        </w:tc>
+      </w:tr>
+      <w:tr>
+        <w:trPr>
+          <w:cantSplit/>
+          <w:trHeight w:val="236" w:hRule="auto"/>
+        </w:trPr>
+        <w:tc>
+          <w:tcPr>
+            <w:tcBorders/>
+            <w:shd w:val="clear" w:color="auto" w:fill="FFFFFF"/>
+            <w:tcMar>
+              <w:top w:w="0" w:type="dxa"/>
+              <w:bottom w:w="0" w:type="dxa"/>
+              <w:left w:w="0" w:type="dxa"/>
+              <w:right w:w="0" w:type="dxa"/>
+            </w:tcMar>
+            <w:vAlign w:val="center"/>
+          </w:tcPr>
+          <w:p>
+            <w:pPr>
+              <w:jc w:val="left"/>
+              <w:spacing w:after="60" w:before="60" w:line="240"/>
+              <w:ind w:firstLine="0" w:left="60" w:right="60"/>
+            </w:pPr>
+            <w:r xmlns:w="http://schemas.openxmlformats.org/wordprocessingml/2006/main" xmlns:wp="http://schemas.openxmlformats.org/drawingml/2006/wordprocessingDrawing" xmlns:r="http://schemas.openxmlformats.org/officeDocument/2006/relationships" xmlns:w14="http://schemas.microsoft.com/office/word/2010/wordml">
+              <w:rPr>
+                <w:rFonts w:ascii="Helvetica" w:hAnsi="Helvetica" w:eastAsia="Helvetica" w:cs="Helvetica"/>
+                <w:sz w:val="8"/>
+                <w:szCs w:val="8"/>
+                <w:color w:val="000000"/>
+              </w:rPr>
+              <w:t xml:space="preserve"> </w:t>
             </w:r>
           </w:p>
         </w:tc>
@@ -21648,7 +22240,303 @@
                 <w:szCs w:val="8"/>
                 <w:color w:val="000000"/>
               </w:rPr>
-              <w:t xml:space="preserve">Binary CES-D at Year 1</w:t>
+              <w:t xml:space="preserve"> </w:t>
+            </w:r>
+          </w:p>
+        </w:tc>
+        <w:tc>
+          <w:tcPr>
+            <w:tcBorders/>
+            <w:shd w:val="clear" w:color="auto" w:fill="FFFFFF"/>
+            <w:tcMar>
+              <w:top w:w="0" w:type="dxa"/>
+              <w:bottom w:w="0" w:type="dxa"/>
+              <w:left w:w="0" w:type="dxa"/>
+              <w:right w:w="0" w:type="dxa"/>
+            </w:tcMar>
+            <w:vAlign w:val="center"/>
+          </w:tcPr>
+          <w:p>
+            <w:pPr>
+              <w:jc w:val="left"/>
+              <w:spacing w:after="60" w:before="60" w:line="240"/>
+              <w:ind w:firstLine="0" w:left="60" w:right="60"/>
+            </w:pPr>
+            <w:r xmlns:w="http://schemas.openxmlformats.org/wordprocessingml/2006/main" xmlns:wp="http://schemas.openxmlformats.org/drawingml/2006/wordprocessingDrawing" xmlns:r="http://schemas.openxmlformats.org/officeDocument/2006/relationships" xmlns:w14="http://schemas.microsoft.com/office/word/2010/wordml">
+              <w:rPr>
+                <w:rFonts w:ascii="Helvetica" w:hAnsi="Helvetica" w:eastAsia="Helvetica" w:cs="Helvetica"/>
+                <w:sz w:val="8"/>
+                <w:szCs w:val="8"/>
+                <w:color w:val="000000"/>
+              </w:rPr>
+              <w:t xml:space="preserve">Compiled F2-isoprostanes Score</w:t>
+            </w:r>
+          </w:p>
+        </w:tc>
+        <w:tc>
+          <w:tcPr>
+            <w:tcBorders/>
+            <w:shd w:val="clear" w:color="auto" w:fill="FFFFFF"/>
+            <w:tcMar>
+              <w:top w:w="0" w:type="dxa"/>
+              <w:bottom w:w="0" w:type="dxa"/>
+              <w:left w:w="0" w:type="dxa"/>
+              <w:right w:w="0" w:type="dxa"/>
+            </w:tcMar>
+            <w:vAlign w:val="center"/>
+          </w:tcPr>
+          <w:p>
+            <w:pPr>
+              <w:jc w:val="center"/>
+              <w:spacing w:after="60" w:before="60" w:line="240"/>
+              <w:ind w:firstLine="0" w:left="60" w:right="60"/>
+            </w:pPr>
+            <w:r xmlns:w="http://schemas.openxmlformats.org/wordprocessingml/2006/main" xmlns:wp="http://schemas.openxmlformats.org/drawingml/2006/wordprocessingDrawing" xmlns:r="http://schemas.openxmlformats.org/officeDocument/2006/relationships" xmlns:w14="http://schemas.microsoft.com/office/word/2010/wordml">
+              <w:rPr>
+                <w:rFonts w:ascii="Helvetica" w:hAnsi="Helvetica" w:eastAsia="Helvetica" w:cs="Helvetica"/>
+                <w:sz w:val="8"/>
+                <w:szCs w:val="8"/>
+                <w:color w:val="000000"/>
+              </w:rPr>
+              <w:t xml:space="preserve">680</w:t>
+            </w:r>
+          </w:p>
+        </w:tc>
+        <w:tc>
+          <w:tcPr>
+            <w:tcBorders/>
+            <w:shd w:val="clear" w:color="auto" w:fill="FFFFFF"/>
+            <w:tcMar>
+              <w:top w:w="0" w:type="dxa"/>
+              <w:bottom w:w="0" w:type="dxa"/>
+              <w:left w:w="0" w:type="dxa"/>
+              <w:right w:w="0" w:type="dxa"/>
+            </w:tcMar>
+            <w:vAlign w:val="center"/>
+          </w:tcPr>
+          <w:p>
+            <w:pPr>
+              <w:jc w:val="center"/>
+              <w:spacing w:after="60" w:before="60" w:line="240"/>
+              <w:ind w:firstLine="0" w:left="60" w:right="60"/>
+            </w:pPr>
+            <w:r xmlns:w="http://schemas.openxmlformats.org/wordprocessingml/2006/main" xmlns:wp="http://schemas.openxmlformats.org/drawingml/2006/wordprocessingDrawing" xmlns:r="http://schemas.openxmlformats.org/officeDocument/2006/relationships" xmlns:w14="http://schemas.microsoft.com/office/word/2010/wordml">
+              <w:rPr>
+                <w:rFonts w:ascii="Helvetica" w:hAnsi="Helvetica" w:eastAsia="Helvetica" w:cs="Helvetica"/>
+                <w:sz w:val="8"/>
+                <w:szCs w:val="8"/>
+                <w:color w:val="000000"/>
+              </w:rPr>
+              <w:t xml:space="preserve">0</w:t>
+            </w:r>
+          </w:p>
+        </w:tc>
+        <w:tc>
+          <w:tcPr>
+            <w:tcBorders/>
+            <w:shd w:val="clear" w:color="auto" w:fill="FFFFFF"/>
+            <w:tcMar>
+              <w:top w:w="0" w:type="dxa"/>
+              <w:bottom w:w="0" w:type="dxa"/>
+              <w:left w:w="0" w:type="dxa"/>
+              <w:right w:w="0" w:type="dxa"/>
+            </w:tcMar>
+            <w:vAlign w:val="center"/>
+          </w:tcPr>
+          <w:p>
+            <w:pPr>
+              <w:jc w:val="center"/>
+              <w:spacing w:after="60" w:before="60" w:line="240"/>
+              <w:ind w:firstLine="0" w:left="60" w:right="60"/>
+            </w:pPr>
+            <w:r xmlns:w="http://schemas.openxmlformats.org/wordprocessingml/2006/main" xmlns:wp="http://schemas.openxmlformats.org/drawingml/2006/wordprocessingDrawing" xmlns:r="http://schemas.openxmlformats.org/officeDocument/2006/relationships" xmlns:w14="http://schemas.microsoft.com/office/word/2010/wordml">
+              <w:rPr>
+                <w:rFonts w:ascii="Helvetica" w:hAnsi="Helvetica" w:eastAsia="Helvetica" w:cs="Helvetica"/>
+                <w:sz w:val="8"/>
+                <w:szCs w:val="8"/>
+                <w:color w:val="000000"/>
+              </w:rPr>
+              <w:t xml:space="preserve">1</w:t>
+            </w:r>
+          </w:p>
+        </w:tc>
+        <w:tc>
+          <w:tcPr>
+            <w:tcBorders/>
+            <w:shd w:val="clear" w:color="auto" w:fill="FFFFFF"/>
+            <w:tcMar>
+              <w:top w:w="0" w:type="dxa"/>
+              <w:bottom w:w="0" w:type="dxa"/>
+              <w:left w:w="0" w:type="dxa"/>
+              <w:right w:w="0" w:type="dxa"/>
+            </w:tcMar>
+            <w:vAlign w:val="center"/>
+          </w:tcPr>
+          <w:p>
+            <w:pPr>
+              <w:jc w:val="center"/>
+              <w:spacing w:after="60" w:before="60" w:line="240"/>
+              <w:ind w:firstLine="0" w:left="60" w:right="60"/>
+            </w:pPr>
+            <w:r xmlns:w="http://schemas.openxmlformats.org/wordprocessingml/2006/main" xmlns:wp="http://schemas.openxmlformats.org/drawingml/2006/wordprocessingDrawing" xmlns:r="http://schemas.openxmlformats.org/officeDocument/2006/relationships" xmlns:w14="http://schemas.microsoft.com/office/word/2010/wordml">
+              <w:rPr>
+                <w:rFonts w:ascii="Helvetica" w:hAnsi="Helvetica" w:eastAsia="Helvetica" w:cs="Helvetica"/>
+                <w:sz w:val="8"/>
+                <w:szCs w:val="8"/>
+                <w:color w:val="000000"/>
+              </w:rPr>
+              <w:t xml:space="preserve">2.81</w:t>
+            </w:r>
+          </w:p>
+        </w:tc>
+        <w:tc>
+          <w:tcPr>
+            <w:tcBorders/>
+            <w:shd w:val="clear" w:color="auto" w:fill="FFFFFF"/>
+            <w:tcMar>
+              <w:top w:w="0" w:type="dxa"/>
+              <w:bottom w:w="0" w:type="dxa"/>
+              <w:left w:w="0" w:type="dxa"/>
+              <w:right w:w="0" w:type="dxa"/>
+            </w:tcMar>
+            <w:vAlign w:val="center"/>
+          </w:tcPr>
+          <w:p>
+            <w:pPr>
+              <w:jc w:val="center"/>
+              <w:spacing w:after="60" w:before="60" w:line="240"/>
+              <w:ind w:firstLine="0" w:left="60" w:right="60"/>
+            </w:pPr>
+            <w:r xmlns:w="http://schemas.openxmlformats.org/wordprocessingml/2006/main" xmlns:wp="http://schemas.openxmlformats.org/drawingml/2006/wordprocessingDrawing" xmlns:r="http://schemas.openxmlformats.org/officeDocument/2006/relationships" xmlns:w14="http://schemas.microsoft.com/office/word/2010/wordml">
+              <w:rPr>
+                <w:rFonts w:ascii="Helvetica" w:hAnsi="Helvetica" w:eastAsia="Helvetica" w:cs="Helvetica"/>
+                <w:sz w:val="8"/>
+                <w:szCs w:val="8"/>
+                <w:color w:val="000000"/>
+              </w:rPr>
+              <w:t xml:space="preserve">2.93</w:t>
+            </w:r>
+          </w:p>
+        </w:tc>
+        <w:tc>
+          <w:tcPr>
+            <w:tcBorders/>
+            <w:shd w:val="clear" w:color="auto" w:fill="FFFFFF"/>
+            <w:tcMar>
+              <w:top w:w="0" w:type="dxa"/>
+              <w:bottom w:w="0" w:type="dxa"/>
+              <w:left w:w="0" w:type="dxa"/>
+              <w:right w:w="0" w:type="dxa"/>
+            </w:tcMar>
+            <w:vAlign w:val="center"/>
+          </w:tcPr>
+          <w:p>
+            <w:pPr>
+              <w:jc w:val="center"/>
+              <w:spacing w:after="60" w:before="60" w:line="240"/>
+              <w:ind w:firstLine="0" w:left="60" w:right="60"/>
+            </w:pPr>
+            <w:r xmlns:w="http://schemas.openxmlformats.org/wordprocessingml/2006/main" xmlns:wp="http://schemas.openxmlformats.org/drawingml/2006/wordprocessingDrawing" xmlns:r="http://schemas.openxmlformats.org/officeDocument/2006/relationships" xmlns:w14="http://schemas.microsoft.com/office/word/2010/wordml">
+              <w:rPr>
+                <w:rFonts w:ascii="Helvetica" w:hAnsi="Helvetica" w:eastAsia="Helvetica" w:cs="Helvetica"/>
+                <w:sz w:val="8"/>
+                <w:szCs w:val="8"/>
+                <w:color w:val="000000"/>
+              </w:rPr>
+              <w:t xml:space="preserve">0.11 (-0.01, 0.24)</w:t>
+            </w:r>
+          </w:p>
+        </w:tc>
+        <w:tc>
+          <w:tcPr>
+            <w:tcBorders/>
+            <w:shd w:val="clear" w:color="auto" w:fill="FFFFFF"/>
+            <w:tcMar>
+              <w:top w:w="0" w:type="dxa"/>
+              <w:bottom w:w="0" w:type="dxa"/>
+              <w:left w:w="0" w:type="dxa"/>
+              <w:right w:w="0" w:type="dxa"/>
+            </w:tcMar>
+            <w:vAlign w:val="center"/>
+          </w:tcPr>
+          <w:p>
+            <w:pPr>
+              <w:jc w:val="center"/>
+              <w:spacing w:after="60" w:before="60" w:line="240"/>
+              <w:ind w:firstLine="0" w:left="60" w:right="60"/>
+            </w:pPr>
+            <w:r xmlns:w="http://schemas.openxmlformats.org/wordprocessingml/2006/main" xmlns:wp="http://schemas.openxmlformats.org/drawingml/2006/wordprocessingDrawing" xmlns:r="http://schemas.openxmlformats.org/officeDocument/2006/relationships" xmlns:w14="http://schemas.microsoft.com/office/word/2010/wordml">
+              <w:rPr>
+                <w:rFonts w:ascii="Helvetica" w:hAnsi="Helvetica" w:eastAsia="Helvetica" w:cs="Helvetica"/>
+                <w:sz w:val="8"/>
+                <w:szCs w:val="8"/>
+                <w:color w:val="000000"/>
+              </w:rPr>
+              <w:t xml:space="preserve">0.08</w:t>
+            </w:r>
+          </w:p>
+        </w:tc>
+        <w:tc>
+          <w:tcPr>
+            <w:tcBorders/>
+            <w:shd w:val="clear" w:color="auto" w:fill="FFFFFF"/>
+            <w:tcMar>
+              <w:top w:w="0" w:type="dxa"/>
+              <w:bottom w:w="0" w:type="dxa"/>
+              <w:left w:w="0" w:type="dxa"/>
+              <w:right w:w="0" w:type="dxa"/>
+            </w:tcMar>
+            <w:vAlign w:val="center"/>
+          </w:tcPr>
+          <w:p>
+            <w:pPr>
+              <w:jc w:val="center"/>
+              <w:spacing w:after="60" w:before="60" w:line="240"/>
+              <w:ind w:firstLine="0" w:left="60" w:right="60"/>
+            </w:pPr>
+            <w:r xmlns:w="http://schemas.openxmlformats.org/wordprocessingml/2006/main" xmlns:wp="http://schemas.openxmlformats.org/drawingml/2006/wordprocessingDrawing" xmlns:r="http://schemas.openxmlformats.org/officeDocument/2006/relationships" xmlns:w14="http://schemas.microsoft.com/office/word/2010/wordml">
+              <w:rPr>
+                <w:rFonts w:ascii="Helvetica" w:hAnsi="Helvetica" w:eastAsia="Helvetica" w:cs="Helvetica"/>
+                <w:sz w:val="8"/>
+                <w:szCs w:val="8"/>
+                <w:color w:val="000000"/>
+              </w:rPr>
+              <w:t xml:space="preserve">0.18</w:t>
+            </w:r>
+          </w:p>
+        </w:tc>
+      </w:tr>
+      <w:tr>
+        <w:trPr>
+          <w:cantSplit/>
+          <w:trHeight w:val="236" w:hRule="auto"/>
+        </w:trPr>
+        <w:tc>
+          <w:tcPr>
+            <w:tcBorders/>
+            <w:shd w:val="clear" w:color="auto" w:fill="FFFFFF"/>
+            <w:tcMar>
+              <w:top w:w="0" w:type="dxa"/>
+              <w:bottom w:w="0" w:type="dxa"/>
+              <w:left w:w="0" w:type="dxa"/>
+              <w:right w:w="0" w:type="dxa"/>
+            </w:tcMar>
+            <w:vAlign w:val="center"/>
+          </w:tcPr>
+          <w:p>
+            <w:pPr>
+              <w:jc w:val="left"/>
+              <w:spacing w:after="60" w:before="60" w:line="240"/>
+              <w:ind w:firstLine="0" w:left="60" w:right="60"/>
+            </w:pPr>
+            <w:r xmlns:w="http://schemas.openxmlformats.org/wordprocessingml/2006/main" xmlns:wp="http://schemas.openxmlformats.org/drawingml/2006/wordprocessingDrawing" xmlns:r="http://schemas.openxmlformats.org/officeDocument/2006/relationships" xmlns:w14="http://schemas.microsoft.com/office/word/2010/wordml">
+              <w:rPr>
+                <w:rFonts w:ascii="Helvetica" w:hAnsi="Helvetica" w:eastAsia="Helvetica" w:cs="Helvetica"/>
+                <w:sz w:val="8"/>
+                <w:szCs w:val="8"/>
+                <w:color w:val="000000"/>
+              </w:rPr>
+              <w:t xml:space="preserve"> </w:t>
             </w:r>
           </w:p>
         </w:tc>

</xml_diff>